<commit_message>
integrated to main app
</commit_message>
<xml_diff>
--- a/CourseProposal/output_docs/CP_output.docx
+++ b/CourseProposal/output_docs/CP_output.docx
@@ -2645,7 +2645,7 @@
                 <w:rFonts w:ascii="Arial" w:hAnsi="Arial" w:cs="Arial"/>
                 <w:bCs/>
               </w:rPr>
-              <w:t xml:space="preserve">Hands-on AI-Assisted Programming Made Simple with GitHub Copilot</w:t>
+              <w:t xml:space="preserve">Github Foundations Certification Training</w:t>
             </w:r>
           </w:p>
         </w:tc>
@@ -2769,7 +2769,7 @@
                 <w:rFonts w:ascii="Arial" w:hAnsi="Arial" w:cs="Arial"/>
                 <w:bCs/>
               </w:rPr>
-              <w:t xml:space="preserve">Digital Technology Adoption and Innovation</w:t>
+              <w:t xml:space="preserve">Software Configuration</w:t>
             </w:r>
           </w:p>
         </w:tc>
@@ -2791,7 +2791,7 @@
                 <w:rFonts w:ascii="Arial" w:hAnsi="Arial" w:cs="Arial"/>
                 <w:bCs/>
               </w:rPr>
-              <w:t xml:space="preserve">ACC-ICT-3004-1.1</w:t>
+              <w:t xml:space="preserve">ICT-DIT-3014-1.1</w:t>
             </w:r>
           </w:p>
         </w:tc>
@@ -3053,7 +3053,7 @@
                 <w:rFonts w:ascii="Arial" w:hAnsi="Arial" w:cs="Arial"/>
                 <w:color w:val="000000"/>
               </w:rPr>
-              <w:t xml:space="preserve">3</w:t>
+              <w:t xml:space="preserve">7</w:t>
             </w:r>
             <w:r>
               <w:rPr>
@@ -3366,7 +3366,7 @@
                 <w:rFonts w:ascii="Arial" w:hAnsi="Arial" w:cs="Arial"/>
                 <w:color w:val="000000"/>
               </w:rPr>
-              <w:t xml:space="preserve">4 hrs hrs</w:t>
+              <w:t xml:space="preserve">N.A.</w:t>
             </w:r>
           </w:p>
         </w:tc>
@@ -4133,7 +4133,7 @@
                 <w:rFonts w:ascii="Arial" w:hAnsi="Arial" w:cs="Arial"/>
                 <w:color w:val="000000"/>
               </w:rPr>
-              <w:t xml:space="preserve">1</w:t>
+              <w:t xml:space="preserve">2</w:t>
             </w:r>
             <w:r>
               <w:rPr>
@@ -4247,7 +4247,7 @@
                 <w:rFonts w:ascii="Arial" w:hAnsi="Arial" w:cs="Arial"/>
                 <w:color w:val="000000"/>
               </w:rPr>
-              <w:t xml:space="preserve">8</w:t>
+              <w:t xml:space="preserve">16</w:t>
             </w:r>
             <w:r>
               <w:rPr>
@@ -4816,15 +4816,15 @@
                 <w:rFonts w:ascii="Arial" w:hAnsi="Arial" w:cs="Arial"/>
                 <w:bCs/>
               </w:rPr>
-              <w:t xml:space="preserve">The infocomm technology (ICT) sector is characterized by rapid innovation and a constant need for adaptation. However, this dynamic environment presents several challenges that can lead to performance gaps. One significant challenge is the increasing complexity of software development. Modern applications often require intricate architectures, diverse coding languages, and integration with multiple systems. This complexity can slow down development cycles, increase the likelihood of errors, and make it difficult for developers to maintain code quality. Traditional programming workflows, which often rely on manual coding and extensive debugging, can become bottlenecks, hindering the ability of organizations to deliver software solutions quickly and efficiently. Furthermore, the shortage of skilled developers exacerbates these challenges, as companies struggle to find and retain talent capable of handling complex projects. This skills gap can lead to project delays, increased costs, and a decline in overall software quality. Organizations may also face difficulties in keeping up with the latest technological advancements, particularly in areas such as artificial intelligence and machine learning. Integrating these technologies into existing systems requires specialized knowledge and expertise, which may not be readily available within the organization. The lack of awareness and understanding of AI-assisted programming tools can also prevent organizations from leveraging these tools to improve their development processes. The need to continuously update and maintain existing systems also poses a challenge, as developers must spend time addressing bugs, implementing security patches, and ensuring compatibility with new technologies. This can divert resources away from new development projects and limit the organization's ability to innovate. The reliance on outdated tools and techniques can further hinder performance, as developers may not have access to the latest features and capabilities that can streamline their work. The industry needs to equip the workforce with relevant skills such as AI-assisted tools to address the performance gaps in the long run.</w:t>
+              <w:t xml:space="preserve">The infocomm technology industry faces significant challenges in software development and deployment, often stemming from inefficient version control, collaboration, and automation practices. One major performance gap lies in the inconsistent application of version control systems. Many organizations struggle to fully utilize the capabilities of Git and GitHub, leading to issues such as code conflicts, difficulty in tracking changes, and a lack of audit trails. This is frequently seen in teams where developers lack a standardized approach to branching, merging, and resolving conflicts, causing delays in project timelines and increasing the risk of introducing bugs into production code. Furthermore, inadequate collaboration workflows can hinder productivity. Teams often struggle to effectively manage code reviews, handle pull requests, and integrate contributions from multiple developers. Without a streamlined process, bottlenecks can occur, slowing down the development cycle and impeding the ability to deliver timely software updates and features. Another critical challenge is the limited adoption of automation in software configuration and deployment. Many companies still rely on manual processes, which are error-prone, time-consuming, and difficult to scale. The lack of automated testing and deployment pipelines can result in frequent deployment failures, prolonged downtime, and increased operational costs. Moreover, security vulnerabilities can arise from poor dependency management and inadequate code scanning practices. These challenges are exacerbated by the rapid pace of technological advancements, requiring continuous learning and adaptation to new tools and methodologies. The need for improved software configuration management is pressing, especially as companies seek to enhance their DevOps practices and achieve faster, more reliable software releases. The industry requires professionals who can effectively leverage Git and GitHub to streamline development workflows, improve code quality, and enhance collaboration across teams. Overall, these inefficiencies highlight a critical need for comprehensive training and skill development in modern software development practices using industry-standard tools like GitHub.</w:t>
               <w:br/>
               <w:t xml:space="preserve"/>
               <w:br/>
-              <w:t xml:space="preserve">To address the performance gaps in the infocomm technology sector, targeted training programs are essential to equip developers with the skills and knowledge necessary to leverage AI-assisted programming tools effectively. Training should focus on providing hands-on experience with tools like GitHub Copilot, enabling developers to understand how these tools can streamline their coding processes and improve their overall efficiency. A key training need is to develop developers' ability to identify areas within their existing workflows where AI-assisted tools can be most effectively applied. This requires a thorough understanding of the strengths and weaknesses of current programming practices and the potential benefits of integrating AI-powered solutions. Training should also cover the installation, configuration, and use of GitHub Copilot, as well as other emerging AI programming tools. Developers need to learn how to effectively use these tools to generate code, debug errors, and optimize performance. Furthermore, training should emphasize the importance of code quality and security. Developers need to understand how to use AI-assisted tools to ensure that the code they produce is both efficient and secure. This includes learning how to identify and mitigate potential vulnerabilities and how to adhere to industry best practices for secure coding. Training should also address the ethical considerations associated with AI-assisted programming, such as data privacy and algorithmic bias. Developers need to be aware of these issues and understand how to develop AI-powered solutions that are both responsible and ethical. Continuous learning and professional development are also crucial, as the infocomm technology sector is constantly evolving. Developers need to stay up-to-date with the latest technological advancements and be willing to adapt their skills and knowledge accordingly. This can be achieved through ongoing training programs, online courses, and participation in industry conferences and events. The training should also cover topics such as how to prompt engineer effectively, how to review the AI generated codes critically and how to customize the AI tool for different use cases and to align with different coding styles.</w:t>
+              <w:t xml:space="preserve">To effectively address the identified performance gaps, targeted training is essential in several key areas. Firstly, comprehensive training on Git and GitHub fundamentals is crucial. This includes a deep dive into version control concepts, branching strategies, merging techniques, and conflict resolution. Participants need hands-on experience with basic Git commands and a thorough understanding of GitHub's collaborative platform. The training should cover topics such as creating and managing repositories, cloning repositories, creating and managing branches, and effectively using pull requests for code review and integration. Secondly, training should focus on enhancing collaboration workflows. This involves teaching developers how to effectively manage issues and discussions, utilize forking and pull requests, and leverage GitHub pages for project documentation and communication. Participants should learn how to link pull requests to issues, assign issues to team members, and conduct thorough code reviews to ensure code quality and adherence to coding standards. Emphasis should be placed on establishing clear communication channels and fostering a collaborative culture within development teams. Thirdly, training on automation and continuous integration/continuous deployment (CI/CD) is vital. This includes teaching participants how to use GitHub Actions to automate testing, build processes, and deployment pipelines. The training should cover dependency management, code scanning, and secret scanning to ensure the security and integrity of the software supply chain. Participants should learn how to configure automated security checks and maintain secure GitHub repositories. Furthermore, training on modern development practices such as GitHub Copilot and GitHub Codespaces is necessary to enhance developer productivity and streamline the development process. Finally, the training should address GitHub administration, including user authentication and authorization, to ensure proper access control and security. By providing targeted training in these areas, organizations can equip their developers with the skills and knowledge necessary to overcome the identified challenges and improve software development and deployment practices.</w:t>
               <w:br/>
               <w:t xml:space="preserve"/>
               <w:br/>
-              <w:t xml:space="preserve">A wide range of job roles within the infocomm technology sector would benefit from training. Software developers, regardless of their specific area of expertise, would gain valuable skills and knowledge from learning how to use AI-assisted programming tools. This includes front-end developers, back-end developers, full-stack developers, and mobile app developers. By leveraging tools like GitHub Copilot, developers can automate repetitive tasks, generate code more quickly, and improve the overall quality of their work. Software engineers, who are responsible for designing, developing, and testing software systems, would also benefit from the training. They can use AI-assisted tools to streamline the development process, identify potential issues early on, and ensure that the software meets the required performance and security standards. IT professionals responsible for maintaining and updating existing systems would also find the training valuable. They can use AI-assisted tools to identify and fix bugs, implement security patches, and ensure compatibility with new technologies. This can help them to reduce downtime, improve system performance, and enhance overall security. Project managers can also benefit from the training by gaining a better understanding of how AI-assisted tools can improve the software development process. This can help them to better estimate project timelines, allocate resources effectively, and manage risks. Furthermore, architects who design and plan the IT infrastructure can benefit from gaining knowledge of AI-assisted tools. They can learn how to design systems that are optimized for AI-powered applications and how to integrate AI into existing infrastructure. The training can also be valuable for technical leads and team leaders, who are responsible for guiding and mentoring other developers. By understanding how to use AI-assisted tools, they can help their team members to improve their skills and productivity and ensure that projects are completed on time and within budget. In essence, anyone involved in the software development lifecycle, from initial design to deployment and maintenance, can benefit from learning how to use AI-assisted programming tools to improve their efficiency and effectiveness. This includes roles in quality assurance, DevOps, and even technical writing, where AI can assist in generating documentation and user manuals. Overall, it is important to recognize that the adoption of AI-assisted programming tools requires a shift in mindset and a commitment to continuous learning and adaptation. The benefits of this shift are significant, as organizations can improve their productivity, reduce costs, and deliver higher-quality software solutions faster than ever before.</w:t>
+              <w:t xml:space="preserve">A wide range of job roles within the infocomm technology industry would significantly benefit from comprehensive training. Software Developers, regardless of their specific programming language or area of specialization, would gain invaluable skills in version control, collaboration, and automation. This training would enable them to write cleaner, more maintainable code, collaborate more effectively with team members, and streamline the development process. DevOps Engineers would also greatly benefit, as the training would enhance their ability to build and manage CI/CD pipelines, automate testing and deployment, and ensure the reliability and security of software releases. The training would equip them with the knowledge and skills necessary to optimize the software delivery process and improve overall system performance. Software Architects would gain a deeper understanding of GitHub's capabilities, enabling them to design more robust and scalable software systems. They would be able to leverage GitHub's features to facilitate collaboration, manage code quality, and ensure adherence to architectural principles. System Administrators would benefit from the training by learning how to manage GitHub repositories, configure access controls, and maintain a secure development environment. They would be able to implement best practices for user authentication, authorization, and dependency management. Project Managers would gain a better understanding of the software development lifecycle and how GitHub can be used to track progress, manage issues, and facilitate communication among team members. They would be able to leverage GitHub's project management features to improve project visibility, reduce risks, and ensure timely delivery. Quality Assurance Engineers would benefit from the training by learning how to use GitHub Actions to automate testing, track bugs, and collaborate with developers to resolve issues. They would be able to improve the quality of software releases and reduce the risk of introducing defects into production. Security Engineers would gain valuable skills in code scanning, secret scanning, and dependency management, enabling them to identify and mitigate security vulnerabilities in the software supply chain. They would be able to implement automated security checks and maintain secure GitHub repositories. Therefore, the training would be beneficial to software developers, DevOps engineers, software architects, system administrators, project managers, QA engineers, and security engineers.</w:t>
             </w:r>
           </w:p>
           <w:p>
@@ -5051,7 +5051,7 @@
                 <w:rFonts w:ascii="Arial" w:hAnsi="Arial" w:cs="Arial"/>
                 <w:bCs/>
               </w:rPr>
-              <w:t xml:space="preserve">Learners struggle/are unclear with identifying specific bottlenecks in their current programming workflows that could be improved with AI assistance.</w:t>
+              <w:t xml:space="preserve">Learners struggle/are unclear with analyzing the components of GitHub and the roles collaborators play in coordinating release schedules.</w:t>
             </w:r>
           </w:p>
           <w:p>
@@ -5072,89 +5072,7 @@
                 <w:rFonts w:ascii="Arial" w:hAnsi="Arial" w:cs="Arial"/>
                 <w:bCs/>
               </w:rPr>
-              <w:t xml:space="preserve">Learners struggle/are unclear with knowing how to effectively integrate emerging AI programming tools like GitHub Copilot into existing organizational coding processes to achieve streamlined operations.</w:t>
-            </w:r>
-          </w:p>
-          <w:p>
-            <w:pPr>
-              <w:spacing w:after="0" w:line="240" w:lineRule="auto"/>
-              <w:rPr>
-                <w:rFonts w:ascii="Arial" w:hAnsi="Arial" w:cs="Arial"/>
-                <w:bCs/>
-              </w:rPr>
-            </w:pPr>
-            <w:r>
-              <w:rPr>
-                <w:rFonts w:ascii="Arial" w:hAnsi="Arial" w:cs="Arial"/>
-                <w:bCs/>
-              </w:rPr>
-              <w:t xml:space="preserve"/>
-            </w:r>
-          </w:p>
-          <w:p>
-            <w:pPr>
-              <w:spacing w:after="0" w:line="240" w:lineRule="auto"/>
-              <w:rPr>
-                <w:rFonts w:ascii="Arial" w:hAnsi="Arial" w:cs="Arial"/>
-                <w:bCs/>
-              </w:rPr>
-            </w:pPr>
-            <w:proofErr w:type="gramStart"/>
-            <w:r>
-              <w:rPr>
-                <w:rFonts w:ascii="Arial" w:hAnsi="Arial" w:cs="Arial"/>
-                <w:bCs/>
-              </w:rPr>
-              <w:t xml:space="preserve">Through targeted training programs, learners will gain the following attributes to address the identified performance gaps after the training:</w:t>
-            </w:r>
-          </w:p>
-          <w:p>
-            <w:pPr>
-              <w:spacing w:after="0" w:line="240" w:lineRule="auto"/>
-              <w:rPr>
-                <w:rFonts w:ascii="Arial" w:hAnsi="Arial" w:cs="Arial"/>
-                <w:bCs/>
-              </w:rPr>
-            </w:pPr>
-            <w:r>
-              <w:rPr>
-                <w:rFonts w:ascii="Arial" w:hAnsi="Arial" w:cs="Arial"/>
-                <w:bCs/>
-              </w:rPr>
-              <w:t xml:space="preserve"/>
-            </w:r>
-          </w:p>
-          <w:p>
-            <w:pPr>
-              <w:spacing w:after="0" w:line="240" w:lineRule="auto"/>
-              <w:rPr>
-                <w:rFonts w:ascii="Arial" w:hAnsi="Arial" w:cs="Arial"/>
-                <w:b/>
-              </w:rPr>
-            </w:pPr>
-            <w:proofErr w:type="gramStart"/>
-            <w:r>
-              <w:rPr>
-                <w:rFonts w:ascii="Arial" w:hAnsi="Arial" w:cs="Arial"/>
-                <w:b/>
-              </w:rPr>
-              <w:t xml:space="preserve">Attributes Gained:</w:t>
-            </w:r>
-          </w:p>
-          <w:p>
-            <w:pPr>
-              <w:spacing w:after="0" w:line="240" w:lineRule="auto"/>
-              <w:rPr>
-                <w:rFonts w:ascii="Arial" w:hAnsi="Arial" w:cs="Arial"/>
-                <w:bCs/>
-              </w:rPr>
-            </w:pPr>
-            <w:r>
-              <w:rPr>
-                <w:rFonts w:ascii="Arial" w:hAnsi="Arial" w:cs="Arial"/>
-                <w:bCs/>
-              </w:rPr>
-              <w:t xml:space="preserve"/>
+              <w:t xml:space="preserve">Learners struggle/are unclear with determining the correct Git scripts for integrating and deploying software products, leading to potential inefficiencies.</w:t>
             </w:r>
           </w:p>
           <w:p>
@@ -5175,7 +5093,7 @@
                 <w:rFonts w:ascii="Arial" w:hAnsi="Arial" w:cs="Arial"/>
                 <w:bCs/>
               </w:rPr>
-              <w:t xml:space="preserve">Ability to analyze programming workflows and pinpoint areas where GitHub Copilot can significantly enhance efficiency.</w:t>
+              <w:t xml:space="preserve">Learners struggle/are unclear with setting up software products and using Git configuration tests to deploy releases, potentially causing deployment failures.</w:t>
             </w:r>
           </w:p>
           <w:p>
@@ -5196,56 +5114,7 @@
                 <w:rFonts w:ascii="Arial" w:hAnsi="Arial" w:cs="Arial"/>
                 <w:bCs/>
               </w:rPr>
-              <w:t xml:space="preserve">Proficiency in applying GitHub Copilot and other AI tools to simplify and accelerate organizational coding processes.</w:t>
-            </w:r>
-          </w:p>
-          <w:p>
-            <w:pPr>
-              <w:spacing w:after="0" w:line="240" w:lineRule="auto"/>
-              <w:rPr>
-                <w:rFonts w:ascii="Arial" w:hAnsi="Arial" w:cs="Arial"/>
-                <w:bCs/>
-              </w:rPr>
-            </w:pPr>
-            <w:r>
-              <w:rPr>
-                <w:rFonts w:ascii="Arial" w:hAnsi="Arial" w:cs="Arial"/>
-                <w:bCs/>
-              </w:rPr>
-              <w:t xml:space="preserve"/>
-            </w:r>
-          </w:p>
-          <w:p>
-            <w:pPr>
-              <w:spacing w:after="0" w:line="240" w:lineRule="auto"/>
-              <w:rPr>
-                <w:rFonts w:ascii="Arial" w:hAnsi="Arial" w:cs="Arial"/>
-                <w:b/>
-              </w:rPr>
-            </w:pPr>
-            <w:proofErr w:type="gramStart"/>
-            <w:r>
-              <w:rPr>
-                <w:rFonts w:ascii="Arial" w:hAnsi="Arial" w:cs="Arial"/>
-                <w:b/>
-              </w:rPr>
-              <w:t xml:space="preserve">Post-Training Benefits to Learners:</w:t>
-            </w:r>
-          </w:p>
-          <w:p>
-            <w:pPr>
-              <w:spacing w:after="0" w:line="240" w:lineRule="auto"/>
-              <w:rPr>
-                <w:rFonts w:ascii="Arial" w:hAnsi="Arial" w:cs="Arial"/>
-                <w:bCs/>
-              </w:rPr>
-            </w:pPr>
-            <w:r>
-              <w:rPr>
-                <w:rFonts w:ascii="Arial" w:hAnsi="Arial" w:cs="Arial"/>
-                <w:bCs/>
-              </w:rPr>
-              <w:t xml:space="preserve"/>
+              <w:t xml:space="preserve">Learners struggle/are unclear with interpreting configuration test results to diagnose issues during GitHub configuration testing, leading to prolonged troubleshooting times.</w:t>
             </w:r>
           </w:p>
           <w:p>
@@ -5266,7 +5135,89 @@
                 <w:rFonts w:ascii="Arial" w:hAnsi="Arial" w:cs="Arial"/>
                 <w:bCs/>
               </w:rPr>
-              <w:t xml:space="preserve">Improved ability to optimize existing workflows, leading to faster development cycles and reduced project costs.</w:t>
+              <w:t xml:space="preserve">Learners struggle/are unclear with identifying areas for improvement in software configuration, deployment processes, and code elements, hindering continuous improvement efforts.</w:t>
+            </w:r>
+          </w:p>
+          <w:p>
+            <w:pPr>
+              <w:spacing w:after="0" w:line="240" w:lineRule="auto"/>
+              <w:rPr>
+                <w:rFonts w:ascii="Arial" w:hAnsi="Arial" w:cs="Arial"/>
+                <w:bCs/>
+              </w:rPr>
+            </w:pPr>
+            <w:r>
+              <w:rPr>
+                <w:rFonts w:ascii="Arial" w:hAnsi="Arial" w:cs="Arial"/>
+                <w:bCs/>
+              </w:rPr>
+              <w:t xml:space="preserve"/>
+            </w:r>
+          </w:p>
+          <w:p>
+            <w:pPr>
+              <w:spacing w:after="0" w:line="240" w:lineRule="auto"/>
+              <w:rPr>
+                <w:rFonts w:ascii="Arial" w:hAnsi="Arial" w:cs="Arial"/>
+                <w:bCs/>
+              </w:rPr>
+            </w:pPr>
+            <w:proofErr w:type="gramStart"/>
+            <w:r>
+              <w:rPr>
+                <w:rFonts w:ascii="Arial" w:hAnsi="Arial" w:cs="Arial"/>
+                <w:bCs/>
+              </w:rPr>
+              <w:t xml:space="preserve">Through targeted training programs, learners will gain the following attributes to address the identified performance gaps after the training:</w:t>
+            </w:r>
+          </w:p>
+          <w:p>
+            <w:pPr>
+              <w:spacing w:after="0" w:line="240" w:lineRule="auto"/>
+              <w:rPr>
+                <w:rFonts w:ascii="Arial" w:hAnsi="Arial" w:cs="Arial"/>
+                <w:bCs/>
+              </w:rPr>
+            </w:pPr>
+            <w:r>
+              <w:rPr>
+                <w:rFonts w:ascii="Arial" w:hAnsi="Arial" w:cs="Arial"/>
+                <w:bCs/>
+              </w:rPr>
+              <w:t xml:space="preserve"/>
+            </w:r>
+          </w:p>
+          <w:p>
+            <w:pPr>
+              <w:spacing w:after="0" w:line="240" w:lineRule="auto"/>
+              <w:rPr>
+                <w:rFonts w:ascii="Arial" w:hAnsi="Arial" w:cs="Arial"/>
+                <w:b/>
+              </w:rPr>
+            </w:pPr>
+            <w:proofErr w:type="gramStart"/>
+            <w:r>
+              <w:rPr>
+                <w:rFonts w:ascii="Arial" w:hAnsi="Arial" w:cs="Arial"/>
+                <w:b/>
+              </w:rPr>
+              <w:t xml:space="preserve">Attributes Gained:</w:t>
+            </w:r>
+          </w:p>
+          <w:p>
+            <w:pPr>
+              <w:spacing w:after="0" w:line="240" w:lineRule="auto"/>
+              <w:rPr>
+                <w:rFonts w:ascii="Arial" w:hAnsi="Arial" w:cs="Arial"/>
+                <w:bCs/>
+              </w:rPr>
+            </w:pPr>
+            <w:r>
+              <w:rPr>
+                <w:rFonts w:ascii="Arial" w:hAnsi="Arial" w:cs="Arial"/>
+                <w:bCs/>
+              </w:rPr>
+              <w:t xml:space="preserve"/>
             </w:r>
           </w:p>
           <w:p>
@@ -5287,7 +5238,245 @@
                 <w:rFonts w:ascii="Arial" w:hAnsi="Arial" w:cs="Arial"/>
                 <w:bCs/>
               </w:rPr>
-              <w:t xml:space="preserve">Enhanced organizational agility and responsiveness to changing market demands through optimized coding processes.</w:t>
+              <w:t xml:space="preserve">Ability to effectively analyze GitHub components and coordinate release scheduling with collaborators to align processes.</w:t>
+            </w:r>
+          </w:p>
+          <w:p>
+            <w:pPr>
+              <w:pStyle w:val="ListParagraph"/>
+              <w:numPr>
+                <w:ilvl w:val="0"/>
+                <w:numId w:val="44"/>
+              </w:numPr>
+              <w:spacing w:after="0" w:line="240" w:lineRule="auto"/>
+              <w:rPr>
+                <w:rFonts w:ascii="Arial" w:hAnsi="Arial" w:cs="Arial"/>
+                <w:bCs/>
+              </w:rPr>
+            </w:pPr>
+            <w:r>
+              <w:rPr>
+                <w:rFonts w:ascii="Arial" w:hAnsi="Arial" w:cs="Arial"/>
+                <w:bCs/>
+              </w:rPr>
+              <w:t xml:space="preserve">Proficiency in selecting and applying appropriate Git scripts for integrating and deploying software products.</w:t>
+            </w:r>
+          </w:p>
+          <w:p>
+            <w:pPr>
+              <w:pStyle w:val="ListParagraph"/>
+              <w:numPr>
+                <w:ilvl w:val="0"/>
+                <w:numId w:val="44"/>
+              </w:numPr>
+              <w:spacing w:after="0" w:line="240" w:lineRule="auto"/>
+              <w:rPr>
+                <w:rFonts w:ascii="Arial" w:hAnsi="Arial" w:cs="Arial"/>
+                <w:bCs/>
+              </w:rPr>
+            </w:pPr>
+            <w:r>
+              <w:rPr>
+                <w:rFonts w:ascii="Arial" w:hAnsi="Arial" w:cs="Arial"/>
+                <w:bCs/>
+              </w:rPr>
+              <w:t xml:space="preserve">Ability to expertly configure software products and deploy releases using Git configuration tests.</w:t>
+            </w:r>
+          </w:p>
+          <w:p>
+            <w:pPr>
+              <w:pStyle w:val="ListParagraph"/>
+              <w:numPr>
+                <w:ilvl w:val="0"/>
+                <w:numId w:val="44"/>
+              </w:numPr>
+              <w:spacing w:after="0" w:line="240" w:lineRule="auto"/>
+              <w:rPr>
+                <w:rFonts w:ascii="Arial" w:hAnsi="Arial" w:cs="Arial"/>
+                <w:bCs/>
+              </w:rPr>
+            </w:pPr>
+            <w:r>
+              <w:rPr>
+                <w:rFonts w:ascii="Arial" w:hAnsi="Arial" w:cs="Arial"/>
+                <w:bCs/>
+              </w:rPr>
+              <w:t xml:space="preserve">Proficiency in diagnosing and resolving issues identified during GitHub configuration testing by accurately interpreting configuration test results.</w:t>
+            </w:r>
+          </w:p>
+          <w:p>
+            <w:pPr>
+              <w:pStyle w:val="ListParagraph"/>
+              <w:numPr>
+                <w:ilvl w:val="0"/>
+                <w:numId w:val="44"/>
+              </w:numPr>
+              <w:spacing w:after="0" w:line="240" w:lineRule="auto"/>
+              <w:rPr>
+                <w:rFonts w:ascii="Arial" w:hAnsi="Arial" w:cs="Arial"/>
+                <w:bCs/>
+              </w:rPr>
+            </w:pPr>
+            <w:r>
+              <w:rPr>
+                <w:rFonts w:ascii="Arial" w:hAnsi="Arial" w:cs="Arial"/>
+                <w:bCs/>
+              </w:rPr>
+              <w:t xml:space="preserve">Ability to identify and recommend potential improvements to software configuration, deployment processes, and code elements.</w:t>
+            </w:r>
+          </w:p>
+          <w:p>
+            <w:pPr>
+              <w:spacing w:after="0" w:line="240" w:lineRule="auto"/>
+              <w:rPr>
+                <w:rFonts w:ascii="Arial" w:hAnsi="Arial" w:cs="Arial"/>
+                <w:bCs/>
+              </w:rPr>
+            </w:pPr>
+            <w:r>
+              <w:rPr>
+                <w:rFonts w:ascii="Arial" w:hAnsi="Arial" w:cs="Arial"/>
+                <w:bCs/>
+              </w:rPr>
+              <w:t xml:space="preserve"/>
+            </w:r>
+          </w:p>
+          <w:p>
+            <w:pPr>
+              <w:spacing w:after="0" w:line="240" w:lineRule="auto"/>
+              <w:rPr>
+                <w:rFonts w:ascii="Arial" w:hAnsi="Arial" w:cs="Arial"/>
+                <w:b/>
+              </w:rPr>
+            </w:pPr>
+            <w:proofErr w:type="gramStart"/>
+            <w:r>
+              <w:rPr>
+                <w:rFonts w:ascii="Arial" w:hAnsi="Arial" w:cs="Arial"/>
+                <w:b/>
+              </w:rPr>
+              <w:t xml:space="preserve">Post-Training Benefits to Learners:</w:t>
+            </w:r>
+          </w:p>
+          <w:p>
+            <w:pPr>
+              <w:spacing w:after="0" w:line="240" w:lineRule="auto"/>
+              <w:rPr>
+                <w:rFonts w:ascii="Arial" w:hAnsi="Arial" w:cs="Arial"/>
+                <w:bCs/>
+              </w:rPr>
+            </w:pPr>
+            <w:r>
+              <w:rPr>
+                <w:rFonts w:ascii="Arial" w:hAnsi="Arial" w:cs="Arial"/>
+                <w:bCs/>
+              </w:rPr>
+              <w:t xml:space="preserve"/>
+            </w:r>
+          </w:p>
+          <w:p>
+            <w:pPr>
+              <w:pStyle w:val="ListParagraph"/>
+              <w:numPr>
+                <w:ilvl w:val="0"/>
+                <w:numId w:val="44"/>
+              </w:numPr>
+              <w:spacing w:after="0" w:line="240" w:lineRule="auto"/>
+              <w:rPr>
+                <w:rFonts w:ascii="Arial" w:hAnsi="Arial" w:cs="Arial"/>
+                <w:bCs/>
+              </w:rPr>
+            </w:pPr>
+            <w:r>
+              <w:rPr>
+                <w:rFonts w:ascii="Arial" w:hAnsi="Arial" w:cs="Arial"/>
+                <w:bCs/>
+              </w:rPr>
+              <w:t xml:space="preserve">Improved ability to manage and streamline software release cycles, ensuring better coordination and alignment among team members.</w:t>
+            </w:r>
+          </w:p>
+          <w:p>
+            <w:pPr>
+              <w:pStyle w:val="ListParagraph"/>
+              <w:numPr>
+                <w:ilvl w:val="0"/>
+                <w:numId w:val="44"/>
+              </w:numPr>
+              <w:spacing w:after="0" w:line="240" w:lineRule="auto"/>
+              <w:rPr>
+                <w:rFonts w:ascii="Arial" w:hAnsi="Arial" w:cs="Arial"/>
+                <w:bCs/>
+              </w:rPr>
+            </w:pPr>
+            <w:r>
+              <w:rPr>
+                <w:rFonts w:ascii="Arial" w:hAnsi="Arial" w:cs="Arial"/>
+                <w:bCs/>
+              </w:rPr>
+              <w:t xml:space="preserve">Enhanced efficiency and reduced errors in software integration and deployment processes, ensuring faster and more reliable releases.</w:t>
+            </w:r>
+          </w:p>
+          <w:p>
+            <w:pPr>
+              <w:pStyle w:val="ListParagraph"/>
+              <w:numPr>
+                <w:ilvl w:val="0"/>
+                <w:numId w:val="44"/>
+              </w:numPr>
+              <w:spacing w:after="0" w:line="240" w:lineRule="auto"/>
+              <w:rPr>
+                <w:rFonts w:ascii="Arial" w:hAnsi="Arial" w:cs="Arial"/>
+                <w:bCs/>
+              </w:rPr>
+            </w:pPr>
+            <w:r>
+              <w:rPr>
+                <w:rFonts w:ascii="Arial" w:hAnsi="Arial" w:cs="Arial"/>
+                <w:bCs/>
+              </w:rPr>
+              <w:t xml:space="preserve">More reliable and consistent software deployments, minimizing downtime and improving overall system stability.</w:t>
+            </w:r>
+          </w:p>
+          <w:p>
+            <w:pPr>
+              <w:pStyle w:val="ListParagraph"/>
+              <w:numPr>
+                <w:ilvl w:val="0"/>
+                <w:numId w:val="44"/>
+              </w:numPr>
+              <w:spacing w:after="0" w:line="240" w:lineRule="auto"/>
+              <w:rPr>
+                <w:rFonts w:ascii="Arial" w:hAnsi="Arial" w:cs="Arial"/>
+                <w:bCs/>
+              </w:rPr>
+            </w:pPr>
+            <w:r>
+              <w:rPr>
+                <w:rFonts w:ascii="Arial" w:hAnsi="Arial" w:cs="Arial"/>
+                <w:bCs/>
+              </w:rPr>
+              <w:t xml:space="preserve">Faster issue resolution and reduced debugging time, leading to quicker software development cycles and improved team productivity.</w:t>
+            </w:r>
+          </w:p>
+          <w:p>
+            <w:pPr>
+              <w:pStyle w:val="ListParagraph"/>
+              <w:numPr>
+                <w:ilvl w:val="0"/>
+                <w:numId w:val="44"/>
+              </w:numPr>
+              <w:spacing w:after="0" w:line="240" w:lineRule="auto"/>
+              <w:rPr>
+                <w:rFonts w:ascii="Arial" w:hAnsi="Arial" w:cs="Arial"/>
+                <w:bCs/>
+              </w:rPr>
+            </w:pPr>
+            <w:r>
+              <w:rPr>
+                <w:rFonts w:ascii="Arial" w:hAnsi="Arial" w:cs="Arial"/>
+                <w:bCs/>
+              </w:rPr>
+              <w:t xml:space="preserve">Continuous improvement of software development practices, resulting in higher-quality code and more efficient deployment workflows.</w:t>
             </w:r>
           </w:p>
           <w:p>
@@ -5843,7 +6032,7 @@
               <w:rPr>
                 <w:rFonts w:ascii="Arial" w:hAnsi="Arial" w:cs="Arial"/>
               </w:rPr>
-              <w:t xml:space="preserve">For this course, a foundational-to-application sequencing strategy is employed to facilitate a comprehensive understanding and practical application of AI-assisted programming using GitHub Copilot. This approach is vital for enabling learners to systematically build their knowledge from the ground up, ensuring that each learning unit builds upon the previous one to create a cohesive learning experience. The rationale behind this sequencing is to first introduce the fundamental concepts and capabilities of GitHub Copilot, followed by practical coding exercises that allow learners to apply these concepts in real-world scenarios. This structured progression enhances learners' ability to effectively integrate AI-assisted tools into their existing programming workflows, address performance gaps, and streamline organizational coding processes.</w:t>
+              <w:t xml:space="preserve">For this course, the step-by-step sequencing is crucial for building a strong foundation in Git and GitHub, progressing from basic concepts to more advanced practices. This methodology allows learners to systematically acquire knowledge and skills, ensuring a solid understanding of each topic before moving on to the next, fostering a deeper grasp of software configuration management and collaboration. The progression is designed to enable learners to apply these concepts effectively in real-world software development scenarios.</w:t>
             </w:r>
           </w:p>
           <w:p>
@@ -5951,7 +6140,7 @@
                       <w:rFonts w:ascii="Arial" w:hAnsi="Arial" w:cs="Arial"/>
                       <w:color w:val="000000" w:themeColor="text1"/>
                     </w:rPr>
-                    <w:t xml:space="preserve">LU1: Introduction to Copilot</w:t>
+                    <w:t xml:space="preserve">LU1: Git and GitHub Fundamentals</w:t>
                   </w:r>
                 </w:p>
               </w:tc>
@@ -5976,7 +6165,7 @@
                     <w:rPr>
                       <w:rFonts w:ascii="Arial" w:hAnsi="Arial" w:cs="Arial"/>
                     </w:rPr>
-                    <w:t xml:space="preserve">LO1: Identify gaps in existing programming workflows and propose AI-assisted solutions using GitHub Copilot to enhance efficiency.</w:t>
+                    <w:t xml:space="preserve">LO1: Analyze Github components and coordinate release scheduling with collaborators to align processes.</w:t>
                   </w:r>
                 </w:p>
               </w:tc>
@@ -6006,7 +6195,7 @@
                       <w:rFonts w:ascii="Arial" w:hAnsi="Arial" w:cs="Arial"/>
                       <w:color w:val="000000" w:themeColor="text1"/>
                     </w:rPr>
-                    <w:t xml:space="preserve">LU2: Coding with Github Copilot</w:t>
+                    <w:t xml:space="preserve">LU2: GitHub Repository Management</w:t>
                   </w:r>
                 </w:p>
               </w:tc>
@@ -6028,7 +6217,221 @@
                     <w:rPr>
                       <w:rFonts w:ascii="Arial" w:hAnsi="Arial" w:cs="Arial"/>
                     </w:rPr>
-                    <w:t xml:space="preserve">LO2: Explore and apply emerging AI programming tools, including GitHub Copilot, to streamline organizational coding processes.</w:t>
+                    <w:t xml:space="preserve">LO2: Select appropriate Git scripts for integrating and deploying software products.</w:t>
+                  </w:r>
+                </w:p>
+              </w:tc>
+            </w:tr>
+            <w:tr>
+              <w:trPr>
+                <w:trHeight w:val="643"/>
+              </w:trPr>
+              <w:tc>
+                <w:tcPr>
+                  <w:tcW w:w="4139" w:type="dxa"/>
+                </w:tcPr>
+                <w:p>
+                  <w:pPr>
+                    <w:suppressAutoHyphens w:val="0"/>
+                    <w:autoSpaceDN/>
+                    <w:textAlignment w:val="auto"/>
+                    <w:rPr>
+                      <w:rFonts w:ascii="Arial" w:hAnsi="Arial" w:cs="Arial"/>
+                      <w:iCs/>
+                      <w:color w:val="000000" w:themeColor="text1"/>
+                    </w:rPr>
+                  </w:pPr>
+                  <w:proofErr w:type="gramStart"/>
+                  <w:r>
+                    <w:rPr>
+                      <w:rFonts w:ascii="Arial" w:hAnsi="Arial" w:cs="Arial"/>
+                      <w:color w:val="000000" w:themeColor="text1"/>
+                    </w:rPr>
+                    <w:t xml:space="preserve">LU3: Collaborative Workflows on GitHub</w:t>
+                  </w:r>
+                </w:p>
+              </w:tc>
+              <w:tc>
+                <w:tcPr>
+                  <w:tcW w:w="5700" w:type="dxa"/>
+                </w:tcPr>
+                <w:p>
+                  <w:pPr>
+                    <w:suppressAutoHyphens w:val="0"/>
+                    <w:autoSpaceDN/>
+                    <w:textAlignment w:val="auto"/>
+                    <w:rPr>
+                      <w:rFonts w:ascii="Arial" w:hAnsi="Arial" w:cs="Arial"/>
+                      <w:iCs/>
+                      <w:color w:val="000000" w:themeColor="text1"/>
+                      <w:lang w:val="en"/>
+                    </w:rPr>
+                  </w:pPr>
+                  <w:proofErr w:type="gramStart"/>
+                  <w:r>
+                    <w:rPr>
+                      <w:rFonts w:ascii="Arial" w:hAnsi="Arial" w:cs="Arial"/>
+                    </w:rPr>
+                    <w:t xml:space="preserve">LO3: Configure software products and deploy releases using Git configuration tests.</w:t>
+                  </w:r>
+                </w:p>
+              </w:tc>
+            </w:tr>
+            <w:tr>
+              <w:trPr>
+                <w:trHeight w:val="643"/>
+              </w:trPr>
+              <w:tc>
+                <w:tcPr>
+                  <w:tcW w:w="4139" w:type="dxa"/>
+                </w:tcPr>
+                <w:p>
+                  <w:pPr>
+                    <w:suppressAutoHyphens w:val="0"/>
+                    <w:autoSpaceDN/>
+                    <w:textAlignment w:val="auto"/>
+                    <w:rPr>
+                      <w:rFonts w:ascii="Arial" w:hAnsi="Arial" w:cs="Arial"/>
+                      <w:iCs/>
+                      <w:color w:val="000000" w:themeColor="text1"/>
+                    </w:rPr>
+                  </w:pPr>
+                  <w:proofErr w:type="gramStart"/>
+                  <w:r>
+                    <w:rPr>
+                      <w:rFonts w:ascii="Arial" w:hAnsi="Arial" w:cs="Arial"/>
+                      <w:color w:val="000000" w:themeColor="text1"/>
+                    </w:rPr>
+                    <w:t xml:space="preserve">LU4: Modern Development Practices</w:t>
+                  </w:r>
+                </w:p>
+              </w:tc>
+              <w:tc>
+                <w:tcPr>
+                  <w:tcW w:w="5700" w:type="dxa"/>
+                </w:tcPr>
+                <w:p>
+                  <w:pPr>
+                    <w:ind w:right="113"/>
+                    <w:rPr>
+                      <w:rFonts w:ascii="Arial" w:eastAsia="Arial" w:hAnsi="Arial" w:cs="Arial"/>
+                      <w:color w:val="000000" w:themeColor="text1"/>
+                      <w:lang w:val="en" w:eastAsia="zh-CN"/>
+                    </w:rPr>
+                  </w:pPr>
+                  <w:proofErr w:type="gramStart"/>
+                  <w:r>
+                    <w:rPr>
+                      <w:rFonts w:ascii="Arial" w:hAnsi="Arial" w:cs="Arial"/>
+                    </w:rPr>
+                    <w:t xml:space="preserve">LO4: Diagnose issues identified during Github configuration testing by interpreting configuration test results.</w:t>
+                  </w:r>
+                </w:p>
+              </w:tc>
+            </w:tr>
+            <w:tr>
+              <w:trPr>
+                <w:trHeight w:val="643"/>
+              </w:trPr>
+              <w:tc>
+                <w:tcPr>
+                  <w:tcW w:w="4139" w:type="dxa"/>
+                </w:tcPr>
+                <w:p>
+                  <w:pPr>
+                    <w:suppressAutoHyphens w:val="0"/>
+                    <w:autoSpaceDN/>
+                    <w:textAlignment w:val="auto"/>
+                    <w:rPr>
+                      <w:rFonts w:ascii="Arial" w:hAnsi="Arial" w:cs="Arial"/>
+                      <w:iCs/>
+                      <w:color w:val="000000" w:themeColor="text1"/>
+                    </w:rPr>
+                  </w:pPr>
+                  <w:proofErr w:type="gramStart"/>
+                  <w:r>
+                    <w:rPr>
+                      <w:rFonts w:ascii="Arial" w:hAnsi="Arial" w:cs="Arial"/>
+                      <w:color w:val="000000" w:themeColor="text1"/>
+                    </w:rPr>
+                    <w:t xml:space="preserve">LU5: GitHub Project Management</w:t>
+                  </w:r>
+                </w:p>
+              </w:tc>
+              <w:tc>
+                <w:tcPr>
+                  <w:tcW w:w="5700" w:type="dxa"/>
+                </w:tcPr>
+                <w:p>
+                  <w:pPr>
+                    <w:suppressAutoHyphens w:val="0"/>
+                    <w:autoSpaceDN/>
+                    <w:textAlignment w:val="auto"/>
+                    <w:rPr>
+                      <w:rFonts w:ascii="Arial" w:hAnsi="Arial" w:cs="Arial"/>
+                      <w:iCs/>
+                      <w:color w:val="000000" w:themeColor="text1"/>
+                      <w:lang w:val="en"/>
+                    </w:rPr>
+                  </w:pPr>
+                  <w:proofErr w:type="gramStart"/>
+                  <w:r>
+                    <w:rPr>
+                      <w:rFonts w:ascii="Arial" w:hAnsi="Arial" w:cs="Arial"/>
+                    </w:rPr>
+                    <w:t xml:space="preserve">LO5: Identify potential improvements to the software configuration, deployment processes, and code elements.</w:t>
+                  </w:r>
+                </w:p>
+              </w:tc>
+            </w:tr>
+            <w:tr>
+              <w:trPr>
+                <w:trHeight w:val="643"/>
+              </w:trPr>
+              <w:tc>
+                <w:tcPr>
+                  <w:tcW w:w="4139" w:type="dxa"/>
+                </w:tcPr>
+                <w:p>
+                  <w:pPr>
+                    <w:suppressAutoHyphens w:val="0"/>
+                    <w:autoSpaceDN/>
+                    <w:textAlignment w:val="auto"/>
+                    <w:rPr>
+                      <w:rFonts w:ascii="Arial" w:hAnsi="Arial" w:cs="Arial"/>
+                      <w:iCs/>
+                      <w:color w:val="000000" w:themeColor="text1"/>
+                    </w:rPr>
+                  </w:pPr>
+                  <w:proofErr w:type="gramStart"/>
+                  <w:r>
+                    <w:rPr>
+                      <w:rFonts w:ascii="Arial" w:hAnsi="Arial" w:cs="Arial"/>
+                      <w:color w:val="000000" w:themeColor="text1"/>
+                    </w:rPr>
+                    <w:t xml:space="preserve">LU6: GitHub Security and Administration</w:t>
+                  </w:r>
+                </w:p>
+              </w:tc>
+              <w:tc>
+                <w:tcPr>
+                  <w:tcW w:w="5700" w:type="dxa"/>
+                </w:tcPr>
+                <w:p>
+                  <w:pPr>
+                    <w:ind w:right="113"/>
+                    <w:rPr>
+                      <w:rFonts w:ascii="Arial" w:eastAsia="Arial" w:hAnsi="Arial" w:cs="Arial"/>
+                      <w:color w:val="000000" w:themeColor="text1"/>
+                      <w:lang w:val="en" w:eastAsia="zh-CN"/>
+                    </w:rPr>
+                  </w:pPr>
+                  <w:proofErr w:type="gramStart"/>
+                  <w:r>
+                    <w:rPr>
+                      <w:rFonts w:ascii="Arial" w:hAnsi="Arial" w:cs="Arial"/>
+                    </w:rPr>
+                    <w:t xml:space="preserve">LO6: Implement modifications to software products and processes for improved functionality.</w:t>
                   </w:r>
                 </w:p>
               </w:tc>
@@ -6061,20 +6464,20 @@
                 <w:b/>
                 <w:bCs/>
               </w:rPr>
-              <w:t xml:space="preserve">LU1: Introduction to Copilot</w:t>
-            </w:r>
-          </w:p>
-          <w:p>
-            <w:pPr>
-              <w:rPr>
-                <w:rFonts w:ascii="Arial" w:hAnsi="Arial" w:cs="Arial"/>
-              </w:rPr>
-            </w:pPr>
-            <w:r>
-              <w:rPr>
-                <w:rFonts w:ascii="Arial" w:hAnsi="Arial" w:cs="Arial"/>
-              </w:rPr>
-              <w:t xml:space="preserve">LU1 serves as the cornerstone of the course, providing learners with a thorough introduction to GitHub Copilot. The session will introduce learners to the basics of Github Copilot and its features that enhance software development efficiency. Installation of GitHub Copilot on Visual Studio Code is also covered to enable learners explore the copilot features. This unit lays the groundwork for subsequent learning units by ensuring that learners have a solid understanding of the tool's capabilities and how it can be used to improve their programming workflows.</w:t>
+              <w:t xml:space="preserve">LU1: Git and GitHub Fundamentals</w:t>
+            </w:r>
+          </w:p>
+          <w:p>
+            <w:pPr>
+              <w:rPr>
+                <w:rFonts w:ascii="Arial" w:hAnsi="Arial" w:cs="Arial"/>
+              </w:rPr>
+            </w:pPr>
+            <w:r>
+              <w:rPr>
+                <w:rFonts w:ascii="Arial" w:hAnsi="Arial" w:cs="Arial"/>
+              </w:rPr>
+              <w:t xml:space="preserve">LU1 introduces the foundational knowledge of version control with Git and the collaborative platform of GitHub. It covers basic Git commands, the GitHub flow, and platform management. This unit sets the stage for understanding how to use Git and GitHub for version control and collaboration. Performance Gap Addressed: Lack of understanding of basic Git commands. Attributes Gained: Foundational understanding of Git and GitHub concepts.</w:t>
             </w:r>
           </w:p>
           <w:p>
@@ -6104,20 +6507,20 @@
                 <w:b/>
                 <w:bCs/>
               </w:rPr>
-              <w:t xml:space="preserve">LU2: Coding with Github Copilot</w:t>
-            </w:r>
-          </w:p>
-          <w:p>
-            <w:pPr>
-              <w:rPr>
-                <w:rFonts w:ascii="Arial" w:hAnsi="Arial" w:cs="Arial"/>
-              </w:rPr>
-            </w:pPr>
-            <w:r>
-              <w:rPr>
-                <w:rFonts w:ascii="Arial" w:hAnsi="Arial" w:cs="Arial"/>
-              </w:rPr>
-              <w:t xml:space="preserve">Building on the foundational knowledge gained in LU1, LU2 delves into the practical application of GitHub Copilot in various coding scenarios. The facilitator will guide learners through coding exercises that are related to Software Development with Github Copilot. Learners will also be introduced to different coding languages such as Github Copilot for HTML, Python, Javascript. Github Copilot for REST API and other emerging AI tools for software development are also explored in this unit. This unit focuses on hands-on experience, enabling learners to translate theoretical knowledge into practical skills and understand how GitHub Copilot can be used to streamline organizational coding processes.</w:t>
+              <w:t xml:space="preserve">LU2: GitHub Repository Management</w:t>
+            </w:r>
+          </w:p>
+          <w:p>
+            <w:pPr>
+              <w:rPr>
+                <w:rFonts w:ascii="Arial" w:hAnsi="Arial" w:cs="Arial"/>
+              </w:rPr>
+            </w:pPr>
+            <w:r>
+              <w:rPr>
+                <w:rFonts w:ascii="Arial" w:hAnsi="Arial" w:cs="Arial"/>
+              </w:rPr>
+              <w:t xml:space="preserve">LU2 builds on the fundamentals by delving into repository management, including creating, cloning, and branching. It covers adding files, managing changes with pull requests, and viewing repository insights. This unit focuses on the practical skills needed to manage code repositories effectively. Performance Gap Addressed: Inability to effectively manage code repositories on GitHub. Attributes Gained: Practical skills in GitHub repository management.</w:t>
             </w:r>
           </w:p>
           <w:p>
@@ -6137,13 +6540,159 @@
             <w:pPr>
               <w:rPr>
                 <w:rFonts w:ascii="Arial" w:hAnsi="Arial" w:cs="Arial"/>
-              </w:rPr>
-            </w:pPr>
-            <w:r>
-              <w:rPr>
-                <w:rFonts w:ascii="Arial" w:hAnsi="Arial" w:cs="Arial"/>
-              </w:rPr>
-              <w:t xml:space="preserve">Overall, the structured sequencing of these learning units is designed to address the performance gaps identified in the infocomm technology sector while equipping learners with the necessary attributes to excel in their roles as software developers and IT professionals.</w:t>
+                <w:b/>
+                <w:bCs/>
+              </w:rPr>
+            </w:pPr>
+            <w:r>
+              <w:rPr>
+                <w:rFonts w:ascii="Arial" w:hAnsi="Arial" w:cs="Arial"/>
+                <w:b/>
+                <w:bCs/>
+              </w:rPr>
+              <w:t xml:space="preserve">LU3: Collaborative Workflows on GitHub</w:t>
+            </w:r>
+          </w:p>
+          <w:p>
+            <w:pPr>
+              <w:rPr>
+                <w:rFonts w:ascii="Arial" w:hAnsi="Arial" w:cs="Arial"/>
+              </w:rPr>
+            </w:pPr>
+            <w:r>
+              <w:rPr>
+                <w:rFonts w:ascii="Arial" w:hAnsi="Arial" w:cs="Arial"/>
+              </w:rPr>
+              <w:t xml:space="preserve">LU3 advances into collaboration features, such as managing issues and discussions, using forking and pull requests, and leveraging GitHub pages. It also covers Markdown features and code reviews, emphasizing teamwork and code quality. Performance Gap Addressed: Inefficient collaboration workflows within development teams. Attributes Gained: Enhanced skills in collaborative development using GitHub.</w:t>
+            </w:r>
+          </w:p>
+          <w:p>
+            <w:pPr>
+              <w:rPr>
+                <w:rFonts w:ascii="Arial" w:hAnsi="Arial" w:cs="Arial"/>
+              </w:rPr>
+            </w:pPr>
+            <w:r>
+              <w:rPr>
+                <w:rFonts w:ascii="Arial" w:hAnsi="Arial" w:cs="Arial"/>
+              </w:rPr>
+              <w:t xml:space="preserve"/>
+            </w:r>
+          </w:p>
+          <w:p>
+            <w:pPr>
+              <w:rPr>
+                <w:rFonts w:ascii="Arial" w:hAnsi="Arial" w:cs="Arial"/>
+                <w:b/>
+                <w:bCs/>
+              </w:rPr>
+            </w:pPr>
+            <w:r>
+              <w:rPr>
+                <w:rFonts w:ascii="Arial" w:hAnsi="Arial" w:cs="Arial"/>
+                <w:b/>
+                <w:bCs/>
+              </w:rPr>
+              <w:t xml:space="preserve">LU4: Modern Development Practices</w:t>
+            </w:r>
+          </w:p>
+          <w:p>
+            <w:pPr>
+              <w:rPr>
+                <w:rFonts w:ascii="Arial" w:hAnsi="Arial" w:cs="Arial"/>
+              </w:rPr>
+            </w:pPr>
+            <w:r>
+              <w:rPr>
+                <w:rFonts w:ascii="Arial" w:hAnsi="Arial" w:cs="Arial"/>
+              </w:rPr>
+              <w:t xml:space="preserve">LU4 introduces modern development tools and practices, including GitHub Actions, GitHub Copilot, and GitHub Codespaces. This unit focuses on leveraging these tools to automate and streamline the development process. Performance Gap Addressed: Limited adoption of modern development tools. Attributes Gained: Familiarity with and ability to use modern development tools on GitHub.</w:t>
+            </w:r>
+          </w:p>
+          <w:p>
+            <w:pPr>
+              <w:rPr>
+                <w:rFonts w:ascii="Arial" w:hAnsi="Arial" w:cs="Arial"/>
+              </w:rPr>
+            </w:pPr>
+            <w:r>
+              <w:rPr>
+                <w:rFonts w:ascii="Arial" w:hAnsi="Arial" w:cs="Arial"/>
+              </w:rPr>
+              <w:t xml:space="preserve"/>
+            </w:r>
+          </w:p>
+          <w:p>
+            <w:pPr>
+              <w:rPr>
+                <w:rFonts w:ascii="Arial" w:hAnsi="Arial" w:cs="Arial"/>
+                <w:b/>
+                <w:bCs/>
+              </w:rPr>
+            </w:pPr>
+            <w:r>
+              <w:rPr>
+                <w:rFonts w:ascii="Arial" w:hAnsi="Arial" w:cs="Arial"/>
+                <w:b/>
+                <w:bCs/>
+              </w:rPr>
+              <w:t xml:space="preserve">LU5: GitHub Project Management</w:t>
+            </w:r>
+          </w:p>
+          <w:p>
+            <w:pPr>
+              <w:rPr>
+                <w:rFonts w:ascii="Arial" w:hAnsi="Arial" w:cs="Arial"/>
+              </w:rPr>
+            </w:pPr>
+            <w:r>
+              <w:rPr>
+                <w:rFonts w:ascii="Arial" w:hAnsi="Arial" w:cs="Arial"/>
+              </w:rPr>
+              <w:t xml:space="preserve">LU5 covers GitHub Project Management, teaching learners how to create, organize, and automate projects. It explores insights and automation with projects, focusing on efficient project tracking and management. Performance Gap Addressed: Inefficient project management practices. Attributes Gained: Skills in managing projects effectively using GitHub.</w:t>
+            </w:r>
+          </w:p>
+          <w:p>
+            <w:pPr>
+              <w:rPr>
+                <w:rFonts w:ascii="Arial" w:hAnsi="Arial" w:cs="Arial"/>
+              </w:rPr>
+            </w:pPr>
+            <w:r>
+              <w:rPr>
+                <w:rFonts w:ascii="Arial" w:hAnsi="Arial" w:cs="Arial"/>
+              </w:rPr>
+              <w:t xml:space="preserve"/>
+            </w:r>
+          </w:p>
+          <w:p>
+            <w:pPr>
+              <w:rPr>
+                <w:rFonts w:ascii="Arial" w:hAnsi="Arial" w:cs="Arial"/>
+                <w:b/>
+                <w:bCs/>
+              </w:rPr>
+            </w:pPr>
+            <w:r>
+              <w:rPr>
+                <w:rFonts w:ascii="Arial" w:hAnsi="Arial" w:cs="Arial"/>
+                <w:b/>
+                <w:bCs/>
+              </w:rPr>
+              <w:t xml:space="preserve">LU6: GitHub Security and Administration</w:t>
+            </w:r>
+          </w:p>
+          <w:p>
+            <w:pPr>
+              <w:rPr>
+                <w:rFonts w:ascii="Arial" w:hAnsi="Arial" w:cs="Arial"/>
+              </w:rPr>
+            </w:pPr>
+            <w:r>
+              <w:rPr>
+                <w:rFonts w:ascii="Arial" w:hAnsi="Arial" w:cs="Arial"/>
+              </w:rPr>
+              <w:t xml:space="preserve">Overall, the structured sequencing of these learning units is designed to address the performance gaps identified in the infocomm technology industry while equipping learners with the necessary attributes to excel in their roles as software development and configuration management professionals.</w:t>
             </w:r>
           </w:p>
         </w:tc>
@@ -6262,7 +6811,7 @@
                 <w:rFonts w:ascii="Arial" w:hAnsi="Arial" w:cs="Arial"/>
                 <w:color w:val="000000" w:themeColor="text1"/>
               </w:rPr>
-              <w:t xml:space="preserve">LU1: Introduction to Copilot</w:t>
+              <w:t xml:space="preserve">LU1: Git and GitHub Fundamentals</w:t>
             </w:r>
           </w:p>
         </w:tc>
@@ -6300,7 +6849,7 @@
                 <w:rFonts w:ascii="Arial" w:hAnsi="Arial" w:cs="Arial"/>
                 <w:b/>
               </w:rPr>
-              <w:t xml:space="preserve">Topic 1: Getting Started  with Github Copilot (K1, K3, A1, A3)  </w:t>
+              <w:t xml:space="preserve">Topic 1: Introduction to Git and GitHub (A1, A2)  </w:t>
             </w:r>
           </w:p>
           <w:p>
@@ -6320,7 +6869,7 @@
                 <w:rFonts w:ascii="Arial" w:hAnsi="Arial" w:cs="Arial"/>
                 <w:bCs/>
               </w:rPr>
-              <w:t xml:space="preserve">What is Github Copilot?</w:t>
+              <w:t xml:space="preserve">What is vesion control</w:t>
             </w:r>
           </w:p>
           <w:p>
@@ -6340,7 +6889,7 @@
                 <w:rFonts w:ascii="Arial" w:hAnsi="Arial" w:cs="Arial"/>
                 <w:bCs/>
               </w:rPr>
-              <w:t xml:space="preserve">How Github Copilot enhances software development efficiency?</w:t>
+              <w:t xml:space="preserve">Basic Git commands</w:t>
             </w:r>
           </w:p>
           <w:p>
@@ -6360,7 +6909,7 @@
                 <w:rFonts w:ascii="Arial" w:hAnsi="Arial" w:cs="Arial"/>
                 <w:bCs/>
               </w:rPr>
-              <w:t xml:space="preserve">Install Github Copilot on Visual Studio Code</w:t>
+              <w:t xml:space="preserve">What is GitHub?</w:t>
             </w:r>
           </w:p>
           <w:p>
@@ -6380,7 +6929,47 @@
                 <w:rFonts w:ascii="Arial" w:hAnsi="Arial" w:cs="Arial"/>
                 <w:bCs/>
               </w:rPr>
-              <w:t xml:space="preserve">Explore Github Copilot features</w:t>
+              <w:t xml:space="preserve">Components of the GitHub flow</w:t>
+            </w:r>
+          </w:p>
+          <w:p>
+            <w:pPr>
+              <w:pStyle w:val="ListParagraph"/>
+              <w:numPr>
+                <w:ilvl w:val="0"/>
+                <w:numId w:val="44"/>
+              </w:numPr>
+              <w:rPr>
+                <w:rFonts w:ascii="Arial" w:hAnsi="Arial" w:cs="Arial"/>
+                <w:bCs/>
+              </w:rPr>
+            </w:pPr>
+            <w:r>
+              <w:rPr>
+                <w:rFonts w:ascii="Arial" w:hAnsi="Arial" w:cs="Arial"/>
+                <w:bCs/>
+              </w:rPr>
+              <w:t xml:space="preserve">GitHub is a collaborative platform</w:t>
+            </w:r>
+          </w:p>
+          <w:p>
+            <w:pPr>
+              <w:pStyle w:val="ListParagraph"/>
+              <w:numPr>
+                <w:ilvl w:val="0"/>
+                <w:numId w:val="44"/>
+              </w:numPr>
+              <w:rPr>
+                <w:rFonts w:ascii="Arial" w:hAnsi="Arial" w:cs="Arial"/>
+                <w:bCs/>
+              </w:rPr>
+            </w:pPr>
+            <w:r>
+              <w:rPr>
+                <w:rFonts w:ascii="Arial" w:hAnsi="Arial" w:cs="Arial"/>
+                <w:bCs/>
+              </w:rPr>
+              <w:t xml:space="preserve">GitHub platform management</w:t>
             </w:r>
           </w:p>
           <w:p>
@@ -6410,7 +6999,7 @@
                 <w:rFonts w:ascii="Arial" w:hAnsi="Arial" w:cs="Arial"/>
                 <w:bCs/>
               </w:rPr>
-              <w:t xml:space="preserve">LO1 – Identify gaps in existing programming workflows and propose AI-assisted solutions using GitHub Copilot to enhance efficiency.</w:t>
+              <w:t xml:space="preserve">LO1 – Analyze Github components and coordinate release scheduling with collaborators to align processes.</w:t>
             </w:r>
           </w:p>
           <w:p>
@@ -6440,52 +7029,22 @@
                 <w:rFonts w:ascii="Arial" w:hAnsi="Arial" w:cs="Arial"/>
                 <w:bCs/>
               </w:rPr>
-              <w:t xml:space="preserve">K1: Relevant systems and software</w:t>
-            </w:r>
-          </w:p>
-          <w:p>
-            <w:pPr>
-              <w:rPr>
-                <w:rFonts w:ascii="Arial" w:hAnsi="Arial" w:cs="Arial"/>
-                <w:bCs/>
-              </w:rPr>
-            </w:pPr>
-            <w:r>
-              <w:rPr>
-                <w:rFonts w:ascii="Arial" w:hAnsi="Arial" w:cs="Arial"/>
-                <w:bCs/>
-              </w:rPr>
-              <w:t xml:space="preserve">K3: Strengths and weaknesses of existing software and systems</w:t>
-            </w:r>
-          </w:p>
-          <w:p>
-            <w:pPr>
-              <w:rPr>
-                <w:rFonts w:ascii="Arial" w:hAnsi="Arial" w:cs="Arial"/>
-                <w:bCs/>
-              </w:rPr>
-            </w:pPr>
-            <w:r>
-              <w:rPr>
-                <w:rFonts w:ascii="Arial" w:hAnsi="Arial" w:cs="Arial"/>
-                <w:bCs/>
-              </w:rPr>
-              <w:t xml:space="preserve">A1: Identify issues in the existing software and systems</w:t>
-            </w:r>
-          </w:p>
-          <w:p>
-            <w:pPr>
-              <w:rPr>
-                <w:rFonts w:ascii="Arial" w:hAnsi="Arial" w:cs="Arial"/>
-                <w:bCs/>
-              </w:rPr>
-            </w:pPr>
-            <w:r>
-              <w:rPr>
-                <w:rFonts w:ascii="Arial" w:hAnsi="Arial" w:cs="Arial"/>
-                <w:bCs/>
-              </w:rPr>
-              <w:t xml:space="preserve">A3: Propose to management on suitable IT solutions for the organisation</w:t>
+              <w:t xml:space="preserve">A1: Analyse release components</w:t>
+            </w:r>
+          </w:p>
+          <w:p>
+            <w:pPr>
+              <w:rPr>
+                <w:rFonts w:ascii="Arial" w:hAnsi="Arial" w:cs="Arial"/>
+                <w:bCs/>
+              </w:rPr>
+            </w:pPr>
+            <w:r>
+              <w:rPr>
+                <w:rFonts w:ascii="Arial" w:hAnsi="Arial" w:cs="Arial"/>
+                <w:bCs/>
+              </w:rPr>
+              <w:t xml:space="preserve">A2: Coordinate with relevant stakeholders on release scheduling to align release processes and procedures</w:t>
             </w:r>
           </w:p>
         </w:tc>
@@ -6511,7 +7070,7 @@
                 <w:rFonts w:ascii="Arial" w:hAnsi="Arial" w:cs="Arial"/>
                 <w:color w:val="000000" w:themeColor="text1"/>
               </w:rPr>
-              <w:t xml:space="preserve">LU2: Coding with Github Copilot</w:t>
+              <w:t xml:space="preserve">LU2: GitHub Repository Management</w:t>
             </w:r>
           </w:p>
         </w:tc>
@@ -6549,7 +7108,7 @@
                 <w:rFonts w:ascii="Arial" w:hAnsi="Arial" w:cs="Arial"/>
                 <w:b/>
               </w:rPr>
-              <w:t xml:space="preserve">Topic 2: Software Development with Github Copilot (K2, K4, A2, A4)  </w:t>
+              <w:t xml:space="preserve">Topic 2: Working with GitHub Repository (K1, A3)  </w:t>
             </w:r>
           </w:p>
           <w:p>
@@ -6569,7 +7128,7 @@
                 <w:rFonts w:ascii="Arial" w:hAnsi="Arial" w:cs="Arial"/>
                 <w:bCs/>
               </w:rPr>
-              <w:t xml:space="preserve">Github Copilot for HTML</w:t>
+              <w:t xml:space="preserve">Repository management</w:t>
             </w:r>
           </w:p>
           <w:p>
@@ -6589,7 +7148,7 @@
                 <w:rFonts w:ascii="Arial" w:hAnsi="Arial" w:cs="Arial"/>
                 <w:bCs/>
               </w:rPr>
-              <w:t xml:space="preserve">Github Copilot for Python</w:t>
+              <w:t xml:space="preserve">Create a new GitHub Repository</w:t>
             </w:r>
           </w:p>
           <w:p>
@@ -6609,7 +7168,7 @@
                 <w:rFonts w:ascii="Arial" w:hAnsi="Arial" w:cs="Arial"/>
                 <w:bCs/>
               </w:rPr>
-              <w:t xml:space="preserve">Github Copilot for Javascript</w:t>
+              <w:t xml:space="preserve">Clone a repository</w:t>
             </w:r>
           </w:p>
           <w:p>
@@ -6629,7 +7188,7 @@
                 <w:rFonts w:ascii="Arial" w:hAnsi="Arial" w:cs="Arial"/>
                 <w:bCs/>
               </w:rPr>
-              <w:t xml:space="preserve">Github Copilot for REST API</w:t>
+              <w:t xml:space="preserve">Create a new branch</w:t>
             </w:r>
           </w:p>
           <w:p>
@@ -6649,7 +7208,47 @@
                 <w:rFonts w:ascii="Arial" w:hAnsi="Arial" w:cs="Arial"/>
                 <w:bCs/>
               </w:rPr>
-              <w:t xml:space="preserve">Other emerging AI tools for software development</w:t>
+              <w:t xml:space="preserve">Add files to a repository</w:t>
+            </w:r>
+          </w:p>
+          <w:p>
+            <w:pPr>
+              <w:pStyle w:val="ListParagraph"/>
+              <w:numPr>
+                <w:ilvl w:val="0"/>
+                <w:numId w:val="44"/>
+              </w:numPr>
+              <w:rPr>
+                <w:rFonts w:ascii="Arial" w:hAnsi="Arial" w:cs="Arial"/>
+                <w:bCs/>
+              </w:rPr>
+            </w:pPr>
+            <w:r>
+              <w:rPr>
+                <w:rFonts w:ascii="Arial" w:hAnsi="Arial" w:cs="Arial"/>
+                <w:bCs/>
+              </w:rPr>
+              <w:t xml:space="preserve">Manage repository changes by using pull requests on GitHub</w:t>
+            </w:r>
+          </w:p>
+          <w:p>
+            <w:pPr>
+              <w:pStyle w:val="ListParagraph"/>
+              <w:numPr>
+                <w:ilvl w:val="0"/>
+                <w:numId w:val="44"/>
+              </w:numPr>
+              <w:rPr>
+                <w:rFonts w:ascii="Arial" w:hAnsi="Arial" w:cs="Arial"/>
+                <w:bCs/>
+              </w:rPr>
+            </w:pPr>
+            <w:r>
+              <w:rPr>
+                <w:rFonts w:ascii="Arial" w:hAnsi="Arial" w:cs="Arial"/>
+                <w:bCs/>
+              </w:rPr>
+              <w:t xml:space="preserve">View repository insights</w:t>
             </w:r>
           </w:p>
           <w:p>
@@ -6679,7 +7278,7 @@
                 <w:rFonts w:ascii="Arial" w:hAnsi="Arial" w:cs="Arial"/>
                 <w:bCs/>
               </w:rPr>
-              <w:t xml:space="preserve">LO2 – Explore and apply emerging AI programming tools, including GitHub Copilot, to streamline organizational coding processes.</w:t>
+              <w:t xml:space="preserve">LO2 – Select appropriate Git scripts for integrating and deploying software products.</w:t>
             </w:r>
           </w:p>
           <w:p>
@@ -6709,52 +7308,1081 @@
                 <w:rFonts w:ascii="Arial" w:hAnsi="Arial" w:cs="Arial"/>
                 <w:bCs/>
               </w:rPr>
-              <w:t xml:space="preserve">K2: Organisation's processes</w:t>
-            </w:r>
-          </w:p>
-          <w:p>
-            <w:pPr>
-              <w:rPr>
-                <w:rFonts w:ascii="Arial" w:hAnsi="Arial" w:cs="Arial"/>
-                <w:bCs/>
-              </w:rPr>
-            </w:pPr>
-            <w:r>
-              <w:rPr>
-                <w:rFonts w:ascii="Arial" w:hAnsi="Arial" w:cs="Arial"/>
-                <w:bCs/>
-              </w:rPr>
-              <w:t xml:space="preserve">K4: Emerging technological trends such as block chain, machine learning, artificial intelligence,</w:t>
-            </w:r>
-          </w:p>
-          <w:p>
-            <w:pPr>
-              <w:rPr>
-                <w:rFonts w:ascii="Arial" w:hAnsi="Arial" w:cs="Arial"/>
-                <w:bCs/>
-              </w:rPr>
-            </w:pPr>
-            <w:r>
-              <w:rPr>
-                <w:rFonts w:ascii="Arial" w:hAnsi="Arial" w:cs="Arial"/>
-                <w:bCs/>
-              </w:rPr>
-              <w:t xml:space="preserve">A2: Seek potential IT solutions to resolve issues or for systems upgrading</w:t>
-            </w:r>
-          </w:p>
-          <w:p>
-            <w:pPr>
-              <w:rPr>
-                <w:rFonts w:ascii="Arial" w:hAnsi="Arial" w:cs="Arial"/>
-                <w:bCs/>
-              </w:rPr>
-            </w:pPr>
-            <w:r>
-              <w:rPr>
-                <w:rFonts w:ascii="Arial" w:hAnsi="Arial" w:cs="Arial"/>
-                <w:bCs/>
-              </w:rPr>
-              <w:t xml:space="preserve">A4: Keep up to date with new technologies and systems</w:t>
+              <w:t xml:space="preserve">K1: Types and usage of scripts and tools for integrating and deploying software products</w:t>
+            </w:r>
+          </w:p>
+          <w:p>
+            <w:pPr>
+              <w:rPr>
+                <w:rFonts w:ascii="Arial" w:hAnsi="Arial" w:cs="Arial"/>
+                <w:bCs/>
+              </w:rPr>
+            </w:pPr>
+            <w:r>
+              <w:rPr>
+                <w:rFonts w:ascii="Arial" w:hAnsi="Arial" w:cs="Arial"/>
+                <w:bCs/>
+              </w:rPr>
+              <w:t xml:space="preserve">A3: Select appropriate scripts and tools for integrating and deploying software products</w:t>
+            </w:r>
+          </w:p>
+        </w:tc>
+      </w:tr>
+      <w:tr>
+        <w:trPr>
+          <w:trHeight w:val="878"/>
+        </w:trPr>
+        <w:tc>
+          <w:tcPr>
+            <w:tcW w:w="3261" w:type="dxa"/>
+          </w:tcPr>
+          <w:p>
+            <w:pPr>
+              <w:suppressAutoHyphens w:val="0"/>
+              <w:autoSpaceDN/>
+              <w:textAlignment w:val="auto"/>
+              <w:rPr>
+                <w:rFonts w:ascii="Arial" w:hAnsi="Arial" w:cs="Arial"/>
+                <w:b/>
+                <w:bCs/>
+                <w:color w:val="000000" w:themeColor="text1"/>
+              </w:rPr>
+            </w:pPr>
+            <w:proofErr w:type="gramStart"/>
+            <w:r>
+              <w:rPr>
+                <w:rFonts w:ascii="Arial" w:hAnsi="Arial" w:cs="Arial"/>
+                <w:color w:val="000000" w:themeColor="text1"/>
+              </w:rPr>
+              <w:t xml:space="preserve">LU3: Collaborative Workflows on GitHub</w:t>
+            </w:r>
+          </w:p>
+        </w:tc>
+        <w:tc>
+          <w:tcPr>
+            <w:tcW w:w="6804" w:type="dxa"/>
+          </w:tcPr>
+          <w:p>
+            <w:pPr>
+              <w:suppressAutoHyphens w:val="0"/>
+              <w:autoSpaceDN/>
+              <w:textAlignment w:val="auto"/>
+              <w:rPr>
+                <w:rFonts w:ascii="Arial" w:hAnsi="Arial" w:cs="Arial"/>
+                <w:u w:val="single"/>
+              </w:rPr>
+            </w:pPr>
+            <w:r>
+              <w:rPr>
+                <w:rFonts w:ascii="Arial" w:hAnsi="Arial" w:cs="Arial"/>
+                <w:u w:val="single"/>
+              </w:rPr>
+              <w:t>Topics:</w:t>
+            </w:r>
+          </w:p>
+          <w:p>
+            <w:pPr>
+              <w:rPr>
+                <w:rFonts w:ascii="Arial" w:hAnsi="Arial" w:cs="Arial"/>
+                <w:b/>
+              </w:rPr>
+            </w:pPr>
+            <w:r>
+              <w:rPr>
+                <w:rFonts w:ascii="Arial" w:hAnsi="Arial" w:cs="Arial"/>
+                <w:b/>
+              </w:rPr>
+              <w:t xml:space="preserve">Topic 3: Collaboration Features (K2, K3, A4, A5)  </w:t>
+            </w:r>
+          </w:p>
+          <w:p>
+            <w:pPr>
+              <w:pStyle w:val="ListParagraph"/>
+              <w:numPr>
+                <w:ilvl w:val="0"/>
+                <w:numId w:val="44"/>
+              </w:numPr>
+              <w:rPr>
+                <w:rFonts w:ascii="Arial" w:hAnsi="Arial" w:cs="Arial"/>
+                <w:bCs/>
+              </w:rPr>
+            </w:pPr>
+            <w:r>
+              <w:rPr>
+                <w:rFonts w:ascii="Arial" w:hAnsi="Arial" w:cs="Arial"/>
+                <w:bCs/>
+              </w:rPr>
+              <w:lastRenderedPageBreak/>
+              <w:t xml:space="preserve">Managing issues and discussions</w:t>
+            </w:r>
+          </w:p>
+          <w:p>
+            <w:pPr>
+              <w:pStyle w:val="ListParagraph"/>
+              <w:numPr>
+                <w:ilvl w:val="0"/>
+                <w:numId w:val="44"/>
+              </w:numPr>
+              <w:rPr>
+                <w:rFonts w:ascii="Arial" w:hAnsi="Arial" w:cs="Arial"/>
+                <w:bCs/>
+              </w:rPr>
+            </w:pPr>
+            <w:r>
+              <w:rPr>
+                <w:rFonts w:ascii="Arial" w:hAnsi="Arial" w:cs="Arial"/>
+                <w:bCs/>
+              </w:rPr>
+              <w:lastRenderedPageBreak/>
+              <w:t xml:space="preserve">Forking and pull requests</w:t>
+            </w:r>
+          </w:p>
+          <w:p>
+            <w:pPr>
+              <w:pStyle w:val="ListParagraph"/>
+              <w:numPr>
+                <w:ilvl w:val="0"/>
+                <w:numId w:val="44"/>
+              </w:numPr>
+              <w:rPr>
+                <w:rFonts w:ascii="Arial" w:hAnsi="Arial" w:cs="Arial"/>
+                <w:bCs/>
+              </w:rPr>
+            </w:pPr>
+            <w:r>
+              <w:rPr>
+                <w:rFonts w:ascii="Arial" w:hAnsi="Arial" w:cs="Arial"/>
+                <w:bCs/>
+              </w:rPr>
+              <w:lastRenderedPageBreak/>
+              <w:t xml:space="preserve">GitHub pages</w:t>
+            </w:r>
+          </w:p>
+          <w:p>
+            <w:pPr>
+              <w:pStyle w:val="ListParagraph"/>
+              <w:numPr>
+                <w:ilvl w:val="0"/>
+                <w:numId w:val="44"/>
+              </w:numPr>
+              <w:rPr>
+                <w:rFonts w:ascii="Arial" w:hAnsi="Arial" w:cs="Arial"/>
+                <w:bCs/>
+              </w:rPr>
+            </w:pPr>
+            <w:r>
+              <w:rPr>
+                <w:rFonts w:ascii="Arial" w:hAnsi="Arial" w:cs="Arial"/>
+                <w:bCs/>
+              </w:rPr>
+              <w:lastRenderedPageBreak/>
+              <w:t xml:space="preserve">Markdown Features</w:t>
+            </w:r>
+          </w:p>
+          <w:p>
+            <w:pPr>
+              <w:pStyle w:val="ListParagraph"/>
+              <w:numPr>
+                <w:ilvl w:val="0"/>
+                <w:numId w:val="44"/>
+              </w:numPr>
+              <w:rPr>
+                <w:rFonts w:ascii="Arial" w:hAnsi="Arial" w:cs="Arial"/>
+                <w:bCs/>
+              </w:rPr>
+            </w:pPr>
+            <w:r>
+              <w:rPr>
+                <w:rFonts w:ascii="Arial" w:hAnsi="Arial" w:cs="Arial"/>
+                <w:bCs/>
+              </w:rPr>
+              <w:lastRenderedPageBreak/>
+              <w:t xml:space="preserve">Link a PR to an Issue</w:t>
+            </w:r>
+          </w:p>
+          <w:p>
+            <w:pPr>
+              <w:pStyle w:val="ListParagraph"/>
+              <w:numPr>
+                <w:ilvl w:val="0"/>
+                <w:numId w:val="44"/>
+              </w:numPr>
+              <w:rPr>
+                <w:rFonts w:ascii="Arial" w:hAnsi="Arial" w:cs="Arial"/>
+                <w:bCs/>
+              </w:rPr>
+            </w:pPr>
+            <w:r>
+              <w:rPr>
+                <w:rFonts w:ascii="Arial" w:hAnsi="Arial" w:cs="Arial"/>
+                <w:bCs/>
+              </w:rPr>
+              <w:lastRenderedPageBreak/>
+              <w:t xml:space="preserve">Identify how to assign Issues.</w:t>
+            </w:r>
+          </w:p>
+          <w:p>
+            <w:pPr>
+              <w:pStyle w:val="ListParagraph"/>
+              <w:numPr>
+                <w:ilvl w:val="0"/>
+                <w:numId w:val="44"/>
+              </w:numPr>
+              <w:rPr>
+                <w:rFonts w:ascii="Arial" w:hAnsi="Arial" w:cs="Arial"/>
+                <w:bCs/>
+              </w:rPr>
+            </w:pPr>
+            <w:r>
+              <w:rPr>
+                <w:rFonts w:ascii="Arial" w:hAnsi="Arial" w:cs="Arial"/>
+                <w:bCs/>
+              </w:rPr>
+              <w:lastRenderedPageBreak/>
+              <w:t xml:space="preserve">Code reviews</w:t>
+            </w:r>
+          </w:p>
+          <w:p>
+            <w:pPr>
+              <w:rPr>
+                <w:rFonts w:ascii="Arial" w:hAnsi="Arial" w:cs="Arial"/>
+                <w:bCs/>
+              </w:rPr>
+            </w:pPr>
+            <w:r>
+              <w:rPr>
+                <w:rFonts w:ascii="Arial" w:hAnsi="Arial" w:cs="Arial"/>
+                <w:bCs/>
+              </w:rPr>
+              <w:t xml:space="preserve"/>
+            </w:r>
+          </w:p>
+          <w:p>
+            <w:pPr>
+              <w:rPr>
+                <w:rFonts w:ascii="Arial" w:hAnsi="Arial" w:cs="Arial"/>
+                <w:bCs/>
+              </w:rPr>
+            </w:pPr>
+            <w:r>
+              <w:rPr>
+                <w:rFonts w:ascii="Arial" w:hAnsi="Arial" w:cs="Arial"/>
+                <w:bCs/>
+              </w:rPr>
+              <w:t xml:space="preserve">LO3 – Configure software products and deploy releases using Git configuration tests.</w:t>
+            </w:r>
+          </w:p>
+          <w:p>
+            <w:pPr>
+              <w:rPr>
+                <w:rFonts w:ascii="Arial" w:hAnsi="Arial" w:cs="Arial"/>
+                <w:bCs/>
+              </w:rPr>
+            </w:pPr>
+            <w:r>
+              <w:rPr>
+                <w:rFonts w:ascii="Arial" w:hAnsi="Arial" w:cs="Arial"/>
+                <w:bCs/>
+              </w:rPr>
+              <w:t xml:space="preserve"> </w:t>
+            </w:r>
+          </w:p>
+          <w:p>
+            <w:pPr>
+              <w:rPr>
+                <w:rFonts w:ascii="Arial" w:hAnsi="Arial" w:cs="Arial"/>
+                <w:bCs/>
+              </w:rPr>
+            </w:pPr>
+            <w:r>
+              <w:rPr>
+                <w:rFonts w:ascii="Arial" w:hAnsi="Arial" w:cs="Arial"/>
+                <w:bCs/>
+              </w:rPr>
+              <w:t xml:space="preserve">K2: Software configuration procedures</w:t>
+            </w:r>
+          </w:p>
+          <w:p>
+            <w:pPr>
+              <w:rPr>
+                <w:rFonts w:ascii="Arial" w:hAnsi="Arial" w:cs="Arial"/>
+                <w:bCs/>
+              </w:rPr>
+            </w:pPr>
+            <w:r>
+              <w:rPr>
+                <w:rFonts w:ascii="Arial" w:hAnsi="Arial" w:cs="Arial"/>
+                <w:bCs/>
+              </w:rPr>
+              <w:t xml:space="preserve">K3: Configuration tests and their purposes</w:t>
+            </w:r>
+          </w:p>
+          <w:p>
+            <w:pPr>
+              <w:rPr>
+                <w:rFonts w:ascii="Arial" w:hAnsi="Arial" w:cs="Arial"/>
+                <w:bCs/>
+              </w:rPr>
+            </w:pPr>
+            <w:r>
+              <w:rPr>
+                <w:rFonts w:ascii="Arial" w:hAnsi="Arial" w:cs="Arial"/>
+                <w:bCs/>
+              </w:rPr>
+              <w:t xml:space="preserve">A4: Configure software products to integrate and deploy software releases to various platforms</w:t>
+            </w:r>
+          </w:p>
+          <w:p>
+            <w:pPr>
+              <w:rPr>
+                <w:rFonts w:ascii="Arial" w:hAnsi="Arial" w:cs="Arial"/>
+                <w:bCs/>
+              </w:rPr>
+            </w:pPr>
+            <w:r>
+              <w:rPr>
+                <w:rFonts w:ascii="Arial" w:hAnsi="Arial" w:cs="Arial"/>
+                <w:bCs/>
+              </w:rPr>
+              <w:t xml:space="preserve">A5: Execute configuration tests on platform specific versions of software products in line with testing procedures</w:t>
+            </w:r>
+          </w:p>
+        </w:tc>
+      </w:tr>
+      <w:tr>
+        <w:trPr>
+          <w:trHeight w:val="492"/>
+        </w:trPr>
+        <w:tc>
+          <w:tcPr>
+            <w:tcW w:w="3261" w:type="dxa"/>
+          </w:tcPr>
+          <w:p>
+            <w:pPr>
+              <w:suppressAutoHyphens w:val="0"/>
+              <w:autoSpaceDN/>
+              <w:textAlignment w:val="auto"/>
+              <w:rPr>
+                <w:rFonts w:ascii="Arial" w:hAnsi="Arial" w:cs="Arial"/>
+                <w:b/>
+                <w:bCs/>
+                <w:color w:val="000000" w:themeColor="text1"/>
+              </w:rPr>
+            </w:pPr>
+            <w:proofErr w:type="gramStart"/>
+            <w:r>
+              <w:rPr>
+                <w:rFonts w:ascii="Arial" w:hAnsi="Arial" w:cs="Arial"/>
+                <w:color w:val="000000" w:themeColor="text1"/>
+              </w:rPr>
+              <w:lastRenderedPageBreak/>
+              <w:t xml:space="preserve">LU4: Modern Development Practices</w:t>
+            </w:r>
+          </w:p>
+        </w:tc>
+        <w:tc>
+          <w:tcPr>
+            <w:tcW w:w="6804" w:type="dxa"/>
+          </w:tcPr>
+          <w:p>
+            <w:pPr>
+              <w:suppressAutoHyphens w:val="0"/>
+              <w:autoSpaceDN/>
+              <w:textAlignment w:val="auto"/>
+              <w:rPr>
+                <w:rFonts w:ascii="Arial" w:hAnsi="Arial" w:cs="Arial"/>
+                <w:u w:val="single"/>
+              </w:rPr>
+            </w:pPr>
+            <w:r>
+              <w:rPr>
+                <w:rFonts w:ascii="Arial" w:hAnsi="Arial" w:cs="Arial"/>
+                <w:u w:val="single"/>
+              </w:rPr>
+              <w:t>Topics:</w:t>
+            </w:r>
+          </w:p>
+          <w:p>
+            <w:pPr>
+              <w:rPr>
+                <w:rFonts w:ascii="Arial" w:hAnsi="Arial" w:cs="Arial"/>
+                <w:b/>
+              </w:rPr>
+            </w:pPr>
+            <w:r>
+              <w:rPr>
+                <w:rFonts w:ascii="Arial" w:hAnsi="Arial" w:cs="Arial"/>
+                <w:b/>
+              </w:rPr>
+              <w:t xml:space="preserve">Topic 4: Modern Development (K4, A6)  </w:t>
+            </w:r>
+          </w:p>
+          <w:p>
+            <w:pPr>
+              <w:pStyle w:val="ListParagraph"/>
+              <w:numPr>
+                <w:ilvl w:val="0"/>
+                <w:numId w:val="44"/>
+              </w:numPr>
+              <w:rPr>
+                <w:rFonts w:ascii="Arial" w:hAnsi="Arial" w:cs="Arial"/>
+                <w:bCs/>
+              </w:rPr>
+            </w:pPr>
+            <w:r>
+              <w:rPr>
+                <w:rFonts w:ascii="Arial" w:hAnsi="Arial" w:cs="Arial"/>
+                <w:bCs/>
+              </w:rPr>
+              <w:t xml:space="preserve">GitHub Actions</w:t>
+            </w:r>
+          </w:p>
+          <w:p>
+            <w:pPr>
+              <w:pStyle w:val="ListParagraph"/>
+              <w:numPr>
+                <w:ilvl w:val="0"/>
+                <w:numId w:val="44"/>
+              </w:numPr>
+              <w:rPr>
+                <w:rFonts w:ascii="Arial" w:hAnsi="Arial" w:cs="Arial"/>
+                <w:bCs/>
+              </w:rPr>
+            </w:pPr>
+            <w:r>
+              <w:rPr>
+                <w:rFonts w:ascii="Arial" w:hAnsi="Arial" w:cs="Arial"/>
+                <w:bCs/>
+              </w:rPr>
+              <w:t xml:space="preserve">GitHub Copilot</w:t>
+            </w:r>
+          </w:p>
+          <w:p>
+            <w:pPr>
+              <w:pStyle w:val="ListParagraph"/>
+              <w:numPr>
+                <w:ilvl w:val="0"/>
+                <w:numId w:val="44"/>
+              </w:numPr>
+              <w:rPr>
+                <w:rFonts w:ascii="Arial" w:hAnsi="Arial" w:cs="Arial"/>
+                <w:bCs/>
+              </w:rPr>
+            </w:pPr>
+            <w:r>
+              <w:rPr>
+                <w:rFonts w:ascii="Arial" w:hAnsi="Arial" w:cs="Arial"/>
+                <w:bCs/>
+              </w:rPr>
+              <w:t xml:space="preserve">GitHub Codespaces</w:t>
+            </w:r>
+          </w:p>
+          <w:p>
+            <w:pPr>
+              <w:rPr>
+                <w:rFonts w:ascii="Arial" w:hAnsi="Arial" w:cs="Arial"/>
+                <w:bCs/>
+              </w:rPr>
+            </w:pPr>
+            <w:r>
+              <w:rPr>
+                <w:rFonts w:ascii="Arial" w:hAnsi="Arial" w:cs="Arial"/>
+                <w:bCs/>
+              </w:rPr>
+              <w:t xml:space="preserve"/>
+            </w:r>
+          </w:p>
+          <w:p>
+            <w:pPr>
+              <w:rPr>
+                <w:rFonts w:ascii="Arial" w:hAnsi="Arial" w:cs="Arial"/>
+                <w:bCs/>
+              </w:rPr>
+            </w:pPr>
+            <w:r>
+              <w:rPr>
+                <w:rFonts w:ascii="Arial" w:hAnsi="Arial" w:cs="Arial"/>
+                <w:bCs/>
+              </w:rPr>
+              <w:t xml:space="preserve">LO4 – Diagnose issues identified during Github configuration testing by interpreting configuration test results.</w:t>
+            </w:r>
+          </w:p>
+          <w:p>
+            <w:pPr>
+              <w:rPr>
+                <w:rFonts w:ascii="Arial" w:hAnsi="Arial" w:cs="Arial"/>
+                <w:bCs/>
+              </w:rPr>
+            </w:pPr>
+            <w:r>
+              <w:rPr>
+                <w:rFonts w:ascii="Arial" w:hAnsi="Arial" w:cs="Arial"/>
+                <w:bCs/>
+              </w:rPr>
+              <w:t xml:space="preserve"> </w:t>
+            </w:r>
+          </w:p>
+          <w:p>
+            <w:pPr>
+              <w:rPr>
+                <w:rFonts w:ascii="Arial" w:hAnsi="Arial" w:cs="Arial"/>
+                <w:bCs/>
+              </w:rPr>
+            </w:pPr>
+            <w:r>
+              <w:rPr>
+                <w:rFonts w:ascii="Arial" w:hAnsi="Arial" w:cs="Arial"/>
+                <w:bCs/>
+              </w:rPr>
+              <w:t xml:space="preserve">K4: Interpretation of configuration test results</w:t>
+            </w:r>
+          </w:p>
+          <w:p>
+            <w:pPr>
+              <w:rPr>
+                <w:rFonts w:ascii="Arial" w:hAnsi="Arial" w:cs="Arial"/>
+                <w:bCs/>
+              </w:rPr>
+            </w:pPr>
+            <w:r>
+              <w:rPr>
+                <w:rFonts w:ascii="Arial" w:hAnsi="Arial" w:cs="Arial"/>
+                <w:bCs/>
+              </w:rPr>
+              <w:t xml:space="preserve">A6: Diagnose issues surfaced from configuration testing</w:t>
+            </w:r>
+          </w:p>
+        </w:tc>
+      </w:tr>
+      <w:tr>
+        <w:trPr>
+          <w:trHeight w:val="58"/>
+        </w:trPr>
+        <w:tc>
+          <w:tcPr>
+            <w:tcW w:w="3261" w:type="dxa"/>
+          </w:tcPr>
+          <w:p>
+            <w:pPr>
+              <w:suppressAutoHyphens w:val="0"/>
+              <w:autoSpaceDN/>
+              <w:textAlignment w:val="auto"/>
+              <w:rPr>
+                <w:rFonts w:ascii="Arial" w:hAnsi="Arial" w:cs="Arial"/>
+                <w:b/>
+                <w:bCs/>
+                <w:color w:val="000000" w:themeColor="text1"/>
+              </w:rPr>
+            </w:pPr>
+            <w:proofErr w:type="gramStart"/>
+            <w:r>
+              <w:rPr>
+                <w:rFonts w:ascii="Arial" w:hAnsi="Arial" w:cs="Arial"/>
+                <w:color w:val="000000" w:themeColor="text1"/>
+              </w:rPr>
+              <w:t xml:space="preserve">LU5: GitHub Project Management</w:t>
+            </w:r>
+          </w:p>
+        </w:tc>
+        <w:tc>
+          <w:tcPr>
+            <w:tcW w:w="6804" w:type="dxa"/>
+          </w:tcPr>
+          <w:p>
+            <w:pPr>
+              <w:suppressAutoHyphens w:val="0"/>
+              <w:autoSpaceDN/>
+              <w:textAlignment w:val="auto"/>
+              <w:rPr>
+                <w:rFonts w:ascii="Arial" w:hAnsi="Arial" w:cs="Arial"/>
+                <w:u w:val="single"/>
+              </w:rPr>
+            </w:pPr>
+            <w:r>
+              <w:rPr>
+                <w:rFonts w:ascii="Arial" w:hAnsi="Arial" w:cs="Arial"/>
+                <w:u w:val="single"/>
+              </w:rPr>
+              <w:t>Topics:</w:t>
+            </w:r>
+          </w:p>
+          <w:p>
+            <w:pPr>
+              <w:rPr>
+                <w:rFonts w:ascii="Arial" w:hAnsi="Arial" w:cs="Arial"/>
+                <w:b/>
+              </w:rPr>
+            </w:pPr>
+            <w:r>
+              <w:rPr>
+                <w:rFonts w:ascii="Arial" w:hAnsi="Arial" w:cs="Arial"/>
+                <w:b/>
+              </w:rPr>
+              <w:t xml:space="preserve">Topic 5: GitHub Project (K5, A7)  </w:t>
+            </w:r>
+          </w:p>
+          <w:p>
+            <w:pPr>
+              <w:pStyle w:val="ListParagraph"/>
+              <w:numPr>
+                <w:ilvl w:val="0"/>
+                <w:numId w:val="44"/>
+              </w:numPr>
+              <w:rPr>
+                <w:rFonts w:ascii="Arial" w:hAnsi="Arial" w:cs="Arial"/>
+                <w:bCs/>
+              </w:rPr>
+            </w:pPr>
+            <w:r>
+              <w:rPr>
+                <w:rFonts w:ascii="Arial" w:hAnsi="Arial" w:cs="Arial"/>
+                <w:bCs/>
+              </w:rPr>
+              <w:t xml:space="preserve">Projects versus Projects Classic</w:t>
+            </w:r>
+          </w:p>
+          <w:p>
+            <w:pPr>
+              <w:pStyle w:val="ListParagraph"/>
+              <w:numPr>
+                <w:ilvl w:val="0"/>
+                <w:numId w:val="44"/>
+              </w:numPr>
+              <w:rPr>
+                <w:rFonts w:ascii="Arial" w:hAnsi="Arial" w:cs="Arial"/>
+                <w:bCs/>
+              </w:rPr>
+            </w:pPr>
+            <w:r>
+              <w:rPr>
+                <w:rFonts w:ascii="Arial" w:hAnsi="Arial" w:cs="Arial"/>
+                <w:bCs/>
+              </w:rPr>
+              <w:t xml:space="preserve">How to create a project</w:t>
+            </w:r>
+          </w:p>
+          <w:p>
+            <w:pPr>
+              <w:pStyle w:val="ListParagraph"/>
+              <w:numPr>
+                <w:ilvl w:val="0"/>
+                <w:numId w:val="44"/>
+              </w:numPr>
+              <w:rPr>
+                <w:rFonts w:ascii="Arial" w:hAnsi="Arial" w:cs="Arial"/>
+                <w:bCs/>
+              </w:rPr>
+            </w:pPr>
+            <w:r>
+              <w:rPr>
+                <w:rFonts w:ascii="Arial" w:hAnsi="Arial" w:cs="Arial"/>
+                <w:bCs/>
+              </w:rPr>
+              <w:t xml:space="preserve">How to organize your project</w:t>
+            </w:r>
+          </w:p>
+          <w:p>
+            <w:pPr>
+              <w:pStyle w:val="ListParagraph"/>
+              <w:numPr>
+                <w:ilvl w:val="0"/>
+                <w:numId w:val="44"/>
+              </w:numPr>
+              <w:rPr>
+                <w:rFonts w:ascii="Arial" w:hAnsi="Arial" w:cs="Arial"/>
+                <w:bCs/>
+              </w:rPr>
+            </w:pPr>
+            <w:r>
+              <w:rPr>
+                <w:rFonts w:ascii="Arial" w:hAnsi="Arial" w:cs="Arial"/>
+                <w:bCs/>
+              </w:rPr>
+              <w:t xml:space="preserve">How to organize and automate your project</w:t>
+            </w:r>
+          </w:p>
+          <w:p>
+            <w:pPr>
+              <w:pStyle w:val="ListParagraph"/>
+              <w:numPr>
+                <w:ilvl w:val="0"/>
+                <w:numId w:val="44"/>
+              </w:numPr>
+              <w:rPr>
+                <w:rFonts w:ascii="Arial" w:hAnsi="Arial" w:cs="Arial"/>
+                <w:bCs/>
+              </w:rPr>
+            </w:pPr>
+            <w:r>
+              <w:rPr>
+                <w:rFonts w:ascii="Arial" w:hAnsi="Arial" w:cs="Arial"/>
+                <w:bCs/>
+              </w:rPr>
+              <w:t xml:space="preserve">Insight and automation with projects</w:t>
+            </w:r>
+          </w:p>
+          <w:p>
+            <w:pPr>
+              <w:rPr>
+                <w:rFonts w:ascii="Arial" w:hAnsi="Arial" w:cs="Arial"/>
+                <w:bCs/>
+              </w:rPr>
+            </w:pPr>
+            <w:r>
+              <w:rPr>
+                <w:rFonts w:ascii="Arial" w:hAnsi="Arial" w:cs="Arial"/>
+                <w:bCs/>
+              </w:rPr>
+              <w:t xml:space="preserve"/>
+            </w:r>
+          </w:p>
+          <w:p>
+            <w:pPr>
+              <w:rPr>
+                <w:rFonts w:ascii="Arial" w:hAnsi="Arial" w:cs="Arial"/>
+                <w:bCs/>
+              </w:rPr>
+            </w:pPr>
+            <w:r>
+              <w:rPr>
+                <w:rFonts w:ascii="Arial" w:hAnsi="Arial" w:cs="Arial"/>
+                <w:bCs/>
+              </w:rPr>
+              <w:t xml:space="preserve">LO5 – Identify potential improvements to the software configuration, deployment processes, and code elements.</w:t>
+            </w:r>
+          </w:p>
+          <w:p>
+            <w:pPr>
+              <w:rPr>
+                <w:rFonts w:ascii="Arial" w:hAnsi="Arial" w:cs="Arial"/>
+                <w:bCs/>
+              </w:rPr>
+            </w:pPr>
+            <w:r>
+              <w:rPr>
+                <w:rFonts w:ascii="Arial" w:hAnsi="Arial" w:cs="Arial"/>
+                <w:bCs/>
+              </w:rPr>
+              <w:t xml:space="preserve"> </w:t>
+            </w:r>
+          </w:p>
+          <w:p>
+            <w:pPr>
+              <w:rPr>
+                <w:rFonts w:ascii="Arial" w:hAnsi="Arial" w:cs="Arial"/>
+                <w:bCs/>
+              </w:rPr>
+            </w:pPr>
+            <w:r>
+              <w:rPr>
+                <w:rFonts w:ascii="Arial" w:hAnsi="Arial" w:cs="Arial"/>
+                <w:bCs/>
+              </w:rPr>
+              <w:t xml:space="preserve">K5: Elements of the software configuration and deployment process</w:t>
+            </w:r>
+          </w:p>
+          <w:p>
+            <w:pPr>
+              <w:rPr>
+                <w:rFonts w:ascii="Arial" w:hAnsi="Arial" w:cs="Arial"/>
+                <w:bCs/>
+              </w:rPr>
+            </w:pPr>
+            <w:r>
+              <w:rPr>
+                <w:rFonts w:ascii="Arial" w:hAnsi="Arial" w:cs="Arial"/>
+                <w:bCs/>
+              </w:rPr>
+              <w:t xml:space="preserve">A7: Identify potential improvements and modifications to the software configuration and deployment process or the software code</w:t>
+            </w:r>
+          </w:p>
+        </w:tc>
+      </w:tr>
+      <w:tr>
+        <w:trPr>
+          <w:trHeight w:val="308"/>
+        </w:trPr>
+        <w:tc>
+          <w:tcPr>
+            <w:tcW w:w="3261" w:type="dxa"/>
+          </w:tcPr>
+          <w:p>
+            <w:pPr>
+              <w:suppressAutoHyphens w:val="0"/>
+              <w:autoSpaceDN/>
+              <w:textAlignment w:val="auto"/>
+              <w:rPr>
+                <w:rFonts w:ascii="Arial" w:hAnsi="Arial" w:cs="Arial"/>
+                <w:b/>
+                <w:bCs/>
+                <w:color w:val="000000" w:themeColor="text1"/>
+              </w:rPr>
+            </w:pPr>
+            <w:proofErr w:type="gramStart"/>
+            <w:r>
+              <w:rPr>
+                <w:rFonts w:ascii="Arial" w:hAnsi="Arial" w:cs="Arial"/>
+                <w:color w:val="000000" w:themeColor="text1"/>
+              </w:rPr>
+              <w:t xml:space="preserve">LU6: GitHub Security and Administration</w:t>
+            </w:r>
+          </w:p>
+        </w:tc>
+        <w:tc>
+          <w:tcPr>
+            <w:tcW w:w="6804" w:type="dxa"/>
+          </w:tcPr>
+          <w:p>
+            <w:pPr>
+              <w:suppressAutoHyphens w:val="0"/>
+              <w:autoSpaceDN/>
+              <w:textAlignment w:val="auto"/>
+              <w:rPr>
+                <w:rFonts w:ascii="Arial" w:hAnsi="Arial" w:cs="Arial"/>
+                <w:u w:val="single"/>
+              </w:rPr>
+            </w:pPr>
+            <w:r>
+              <w:rPr>
+                <w:rFonts w:ascii="Arial" w:hAnsi="Arial" w:cs="Arial"/>
+                <w:u w:val="single"/>
+              </w:rPr>
+              <w:t>Topics:</w:t>
+            </w:r>
+          </w:p>
+          <w:p>
+            <w:pPr>
+              <w:rPr>
+                <w:rFonts w:ascii="Arial" w:hAnsi="Arial" w:cs="Arial"/>
+                <w:b/>
+              </w:rPr>
+            </w:pPr>
+            <w:r>
+              <w:rPr>
+                <w:rFonts w:ascii="Arial" w:hAnsi="Arial" w:cs="Arial"/>
+                <w:b/>
+              </w:rPr>
+              <w:t xml:space="preserve">Topic 6: Privacy, Security and Administration (A8)  </w:t>
+            </w:r>
+          </w:p>
+          <w:p>
+            <w:pPr>
+              <w:pStyle w:val="ListParagraph"/>
+              <w:numPr>
+                <w:ilvl w:val="0"/>
+                <w:numId w:val="44"/>
+              </w:numPr>
+              <w:rPr>
+                <w:rFonts w:ascii="Arial" w:hAnsi="Arial" w:cs="Arial"/>
+                <w:bCs/>
+              </w:rPr>
+            </w:pPr>
+            <w:r>
+              <w:rPr>
+                <w:rFonts w:ascii="Arial" w:hAnsi="Arial" w:cs="Arial"/>
+                <w:bCs/>
+              </w:rPr>
+              <w:t xml:space="preserve">Introduction to GitHub administration</w:t>
+            </w:r>
+          </w:p>
+          <w:p>
+            <w:pPr>
+              <w:pStyle w:val="ListParagraph"/>
+              <w:numPr>
+                <w:ilvl w:val="0"/>
+                <w:numId w:val="44"/>
+              </w:numPr>
+              <w:rPr>
+                <w:rFonts w:ascii="Arial" w:hAnsi="Arial" w:cs="Arial"/>
+                <w:bCs/>
+              </w:rPr>
+            </w:pPr>
+            <w:r>
+              <w:rPr>
+                <w:rFonts w:ascii="Arial" w:hAnsi="Arial" w:cs="Arial"/>
+                <w:bCs/>
+              </w:rPr>
+              <w:t xml:space="preserve">Authenticate and authorize user identities on GitHub</w:t>
+            </w:r>
+          </w:p>
+          <w:p>
+            <w:pPr>
+              <w:pStyle w:val="ListParagraph"/>
+              <w:numPr>
+                <w:ilvl w:val="0"/>
+                <w:numId w:val="44"/>
+              </w:numPr>
+              <w:rPr>
+                <w:rFonts w:ascii="Arial" w:hAnsi="Arial" w:cs="Arial"/>
+                <w:bCs/>
+              </w:rPr>
+            </w:pPr>
+            <w:r>
+              <w:rPr>
+                <w:rFonts w:ascii="Arial" w:hAnsi="Arial" w:cs="Arial"/>
+                <w:bCs/>
+              </w:rPr>
+              <w:t xml:space="preserve">Dependency management</w:t>
+            </w:r>
+          </w:p>
+          <w:p>
+            <w:pPr>
+              <w:pStyle w:val="ListParagraph"/>
+              <w:numPr>
+                <w:ilvl w:val="0"/>
+                <w:numId w:val="44"/>
+              </w:numPr>
+              <w:rPr>
+                <w:rFonts w:ascii="Arial" w:hAnsi="Arial" w:cs="Arial"/>
+                <w:bCs/>
+              </w:rPr>
+            </w:pPr>
+            <w:r>
+              <w:rPr>
+                <w:rFonts w:ascii="Arial" w:hAnsi="Arial" w:cs="Arial"/>
+                <w:bCs/>
+              </w:rPr>
+              <w:t xml:space="preserve">Code scanning</w:t>
+            </w:r>
+          </w:p>
+          <w:p>
+            <w:pPr>
+              <w:pStyle w:val="ListParagraph"/>
+              <w:numPr>
+                <w:ilvl w:val="0"/>
+                <w:numId w:val="44"/>
+              </w:numPr>
+              <w:rPr>
+                <w:rFonts w:ascii="Arial" w:hAnsi="Arial" w:cs="Arial"/>
+                <w:bCs/>
+              </w:rPr>
+            </w:pPr>
+            <w:r>
+              <w:rPr>
+                <w:rFonts w:ascii="Arial" w:hAnsi="Arial" w:cs="Arial"/>
+                <w:bCs/>
+              </w:rPr>
+              <w:t xml:space="preserve">Secret scanning</w:t>
+            </w:r>
+          </w:p>
+          <w:p>
+            <w:pPr>
+              <w:pStyle w:val="ListParagraph"/>
+              <w:numPr>
+                <w:ilvl w:val="0"/>
+                <w:numId w:val="44"/>
+              </w:numPr>
+              <w:rPr>
+                <w:rFonts w:ascii="Arial" w:hAnsi="Arial" w:cs="Arial"/>
+                <w:bCs/>
+              </w:rPr>
+            </w:pPr>
+            <w:r>
+              <w:rPr>
+                <w:rFonts w:ascii="Arial" w:hAnsi="Arial" w:cs="Arial"/>
+                <w:bCs/>
+              </w:rPr>
+              <w:t xml:space="preserve">How to maintain a secure GitHub repository</w:t>
+            </w:r>
+          </w:p>
+          <w:p>
+            <w:pPr>
+              <w:pStyle w:val="ListParagraph"/>
+              <w:numPr>
+                <w:ilvl w:val="0"/>
+                <w:numId w:val="44"/>
+              </w:numPr>
+              <w:rPr>
+                <w:rFonts w:ascii="Arial" w:hAnsi="Arial" w:cs="Arial"/>
+                <w:bCs/>
+              </w:rPr>
+            </w:pPr>
+            <w:r>
+              <w:rPr>
+                <w:rFonts w:ascii="Arial" w:hAnsi="Arial" w:cs="Arial"/>
+                <w:bCs/>
+              </w:rPr>
+              <w:t xml:space="preserve">Automated security</w:t>
+            </w:r>
+          </w:p>
+          <w:p>
+            <w:pPr>
+              <w:pStyle w:val="ListParagraph"/>
+              <w:numPr>
+                <w:ilvl w:val="0"/>
+                <w:numId w:val="44"/>
+              </w:numPr>
+              <w:rPr>
+                <w:rFonts w:ascii="Arial" w:hAnsi="Arial" w:cs="Arial"/>
+                <w:bCs/>
+              </w:rPr>
+            </w:pPr>
+            <w:r>
+              <w:rPr>
+                <w:rFonts w:ascii="Arial" w:hAnsi="Arial" w:cs="Arial"/>
+                <w:bCs/>
+              </w:rPr>
+              <w:t xml:space="preserve">InnerSouce</w:t>
+            </w:r>
+          </w:p>
+          <w:p>
+            <w:pPr>
+              <w:rPr>
+                <w:rFonts w:ascii="Arial" w:hAnsi="Arial" w:cs="Arial"/>
+                <w:bCs/>
+              </w:rPr>
+            </w:pPr>
+            <w:r>
+              <w:rPr>
+                <w:rFonts w:ascii="Arial" w:hAnsi="Arial" w:cs="Arial"/>
+                <w:bCs/>
+              </w:rPr>
+              <w:t xml:space="preserve"/>
+            </w:r>
+          </w:p>
+          <w:p>
+            <w:pPr>
+              <w:rPr>
+                <w:rFonts w:ascii="Arial" w:hAnsi="Arial" w:cs="Arial"/>
+                <w:bCs/>
+              </w:rPr>
+            </w:pPr>
+            <w:r>
+              <w:rPr>
+                <w:rFonts w:ascii="Arial" w:hAnsi="Arial" w:cs="Arial"/>
+                <w:bCs/>
+              </w:rPr>
+              <w:t xml:space="preserve">LO6 – Implement modifications to software products and processes for improved functionality.</w:t>
+            </w:r>
+          </w:p>
+          <w:p>
+            <w:pPr>
+              <w:rPr>
+                <w:rFonts w:ascii="Arial" w:hAnsi="Arial" w:cs="Arial"/>
+                <w:bCs/>
+              </w:rPr>
+            </w:pPr>
+            <w:r>
+              <w:rPr>
+                <w:rFonts w:ascii="Arial" w:hAnsi="Arial" w:cs="Arial"/>
+                <w:bCs/>
+              </w:rPr>
+              <w:t xml:space="preserve"> </w:t>
+            </w:r>
+          </w:p>
+          <w:p>
+            <w:pPr>
+              <w:rPr>
+                <w:rFonts w:ascii="Arial" w:hAnsi="Arial" w:cs="Arial"/>
+                <w:bCs/>
+              </w:rPr>
+            </w:pPr>
+            <w:r>
+              <w:rPr>
+                <w:rFonts w:ascii="Arial" w:hAnsi="Arial" w:cs="Arial"/>
+                <w:bCs/>
+              </w:rPr>
+              <w:t xml:space="preserve">A8: Implement modifications to platform-specific software products and processes</w:t>
             </w:r>
           </w:p>
         </w:tc>
@@ -7803,7 +9431,7 @@
                 <w:rFonts w:ascii="Arial" w:hAnsi="Arial" w:cs="Arial"/>
                 <w:color w:val="000000" w:themeColor="text1"/>
               </w:rPr>
-              <w:t xml:space="preserve">LU1: Introduction to Copilot</w:t>
+              <w:t xml:space="preserve">LU1: Git and GitHub Fundamentals</w:t>
             </w:r>
           </w:p>
         </w:tc>
@@ -7836,7 +9464,7 @@
               <w:rPr>
                 <w:rFonts w:ascii="Arial" w:hAnsi="Arial" w:cs="Arial"/>
               </w:rPr>
-              <w:t xml:space="preserve">LO1: Identify gaps in existing programming workflows and propose AI-assisted solutions using GitHub Copilot to enhance efficiency.</w:t>
+              <w:t xml:space="preserve">LO1: Analyze Github components and coordinate release scheduling with collaborators to align processes.</w:t>
             </w:r>
           </w:p>
           <w:p>
@@ -7865,7 +9493,7 @@
               <w:rPr>
                 <w:rFonts w:ascii="Arial" w:hAnsi="Arial" w:cs="Arial"/>
               </w:rPr>
-              <w:t xml:space="preserve">K1, K3, A1, A3</w:t>
+              <w:t xml:space="preserve">A1, A2</w:t>
             </w:r>
             <w:r>
               <w:rPr>
@@ -7904,7 +9532,7 @@
               <w:rPr>
                 <w:rFonts w:ascii="Arial" w:hAnsi="Arial" w:cs="Arial"/>
               </w:rPr>
-              <w:t xml:space="preserve"/>
+              <w:t xml:space="preserve">Practical Performance (PP) – A1, A2</w:t>
             </w:r>
           </w:p>
         </w:tc>
@@ -7937,7 +9565,7 @@
               <w:rPr>
                 <w:rFonts w:ascii="Arial" w:hAnsi="Arial" w:cs="Arial"/>
               </w:rPr>
-              <w:t xml:space="preserve"/>
+              <w:t xml:space="preserve">Practical Performance (PP) – 10 mins</w:t>
             </w:r>
           </w:p>
         </w:tc>
@@ -7984,7 +9612,7 @@
               <w:rPr>
                 <w:rFonts w:ascii="Arial" w:hAnsi="Arial" w:cs="Arial"/>
               </w:rPr>
-              <w:t xml:space="preserve">Classroom: 3 hrs</w:t>
+              <w:t xml:space="preserve">Classroom</w:t>
             </w:r>
           </w:p>
           <w:p>
@@ -8077,7 +9705,7 @@
               <w:rPr>
                 <w:rFonts w:ascii="Arial" w:hAnsi="Arial" w:cs="Arial"/>
               </w:rPr>
-              <w:t xml:space="preserve">Practical: 4 hrs</w:t>
+              <w:t xml:space="preserve">Practical</w:t>
             </w:r>
           </w:p>
           <w:p>
@@ -8388,7 +10016,7 @@
                 <w:rFonts w:ascii="Arial" w:hAnsi="Arial" w:cs="Arial"/>
                 <w:color w:val="000000" w:themeColor="text1"/>
               </w:rPr>
-              <w:t xml:space="preserve">LU2: Coding with Github Copilot</w:t>
+              <w:t xml:space="preserve">LU2: GitHub Repository Management</w:t>
             </w:r>
           </w:p>
         </w:tc>
@@ -8421,7 +10049,7 @@
               <w:rPr>
                 <w:rFonts w:ascii="Arial" w:hAnsi="Arial" w:cs="Arial"/>
               </w:rPr>
-              <w:t xml:space="preserve">LO2: Explore and apply emerging AI programming tools, including GitHub Copilot, to streamline organizational coding processes.</w:t>
+              <w:t xml:space="preserve">LO2: Select appropriate Git scripts for integrating and deploying software products.</w:t>
             </w:r>
           </w:p>
           <w:p>
@@ -8450,7 +10078,7 @@
               <w:rPr>
                 <w:rFonts w:ascii="Arial" w:hAnsi="Arial" w:cs="Arial"/>
               </w:rPr>
-              <w:t xml:space="preserve">K2, K4, A2, A4</w:t>
+              <w:t xml:space="preserve">K1, A3</w:t>
             </w:r>
             <w:r>
               <w:rPr>
@@ -8489,7 +10117,11 @@
               <w:rPr>
                 <w:rFonts w:ascii="Arial" w:hAnsi="Arial" w:cs="Arial"/>
               </w:rPr>
+              <w:t xml:space="preserve">Written Assessment - Short-Answer Questions (WA-SAQ) – K1</w:t>
+              <w:br/>
               <w:t xml:space="preserve"/>
+              <w:br/>
+              <w:t xml:space="preserve">Practical Performance (PP) – A3</w:t>
             </w:r>
           </w:p>
         </w:tc>
@@ -8522,7 +10154,11 @@
               <w:rPr>
                 <w:rFonts w:ascii="Arial" w:hAnsi="Arial" w:cs="Arial"/>
               </w:rPr>
+              <w:t xml:space="preserve">Written Assessment - Short-Answer Questions (WA-SAQ) – 15 mins</w:t>
+              <w:br/>
               <w:t xml:space="preserve"/>
+              <w:br/>
+              <w:t xml:space="preserve">Practical Performance (PP) – 10 mins</w:t>
             </w:r>
           </w:p>
         </w:tc>
@@ -8569,7 +10205,7 @@
               <w:rPr>
                 <w:rFonts w:ascii="Arial" w:hAnsi="Arial" w:cs="Arial"/>
               </w:rPr>
-              <w:t xml:space="preserve">Classroom: 3 hrs</w:t>
+              <w:t xml:space="preserve">Classroom</w:t>
             </w:r>
           </w:p>
           <w:p>
@@ -8662,7 +10298,7 @@
               <w:rPr>
                 <w:rFonts w:ascii="Arial" w:hAnsi="Arial" w:cs="Arial"/>
               </w:rPr>
-              <w:t xml:space="preserve">Practical: 4 hrs</w:t>
+              <w:t xml:space="preserve">Practical</w:t>
             </w:r>
           </w:p>
           <w:p>
@@ -8833,6 +10469,1787 @@
                 <w:rFonts w:ascii="Arial" w:hAnsi="Arial" w:cs="Arial"/>
               </w:rPr>
               <w:t>1]</w:t>
+            </w:r>
+          </w:p>
+        </w:tc>
+        <w:tc>
+          <w:tcPr>
+            <w:tcW w:w="964" w:type="dxa"/>
+            <w:tcBorders>
+              <w:top w:val="single" w:sz="4" w:space="0" w:color="000000"/>
+              <w:left w:val="single" w:sz="4" w:space="0" w:color="000000"/>
+              <w:bottom w:val="single" w:sz="4" w:space="0" w:color="000000"/>
+              <w:right w:val="single" w:sz="4" w:space="0" w:color="000000"/>
+            </w:tcBorders>
+            <w:shd w:val="clear" w:color="auto" w:fill="FFFFFF" w:themeFill="background1"/>
+            <w:tcMar>
+              <w:top w:w="0" w:type="dxa"/>
+              <w:left w:w="108" w:type="dxa"/>
+              <w:bottom w:w="0" w:type="dxa"/>
+              <w:right w:w="108" w:type="dxa"/>
+            </w:tcMar>
+          </w:tcPr>
+          <w:p>
+            <w:pPr>
+              <w:spacing w:after="0" w:line="240" w:lineRule="auto"/>
+              <w:jc w:val="center"/>
+              <w:rPr>
+                <w:rFonts w:ascii="Arial" w:hAnsi="Arial" w:cs="Arial"/>
+              </w:rPr>
+            </w:pPr>
+            <w:r>
+              <w:rPr>
+                <w:rFonts w:ascii="Arial" w:hAnsi="Arial" w:cs="Arial"/>
+              </w:rPr>
+              <w:t>NA</w:t>
+            </w:r>
+          </w:p>
+        </w:tc>
+      </w:tr>
+      <w:tr>
+        <w:trPr>
+          <w:gridAfter w:val="1"/>
+          <w:wAfter w:w="8" w:type="dxa"/>
+          <w:trHeight w:val="851"/>
+        </w:trPr>
+        <w:tc>
+          <w:tcPr>
+            <w:tcW w:w="675" w:type="dxa"/>
+            <w:tcBorders>
+              <w:top w:val="single" w:sz="4" w:space="0" w:color="000000"/>
+              <w:left w:val="single" w:sz="4" w:space="0" w:color="000000"/>
+              <w:bottom w:val="single" w:sz="4" w:space="0" w:color="000000"/>
+              <w:right w:val="single" w:sz="4" w:space="0" w:color="000000"/>
+            </w:tcBorders>
+            <w:shd w:val="clear" w:color="auto" w:fill="auto"/>
+            <w:tcMar>
+              <w:top w:w="0" w:type="dxa"/>
+              <w:left w:w="108" w:type="dxa"/>
+              <w:bottom w:w="0" w:type="dxa"/>
+              <w:right w:w="108" w:type="dxa"/>
+            </w:tcMar>
+          </w:tcPr>
+          <w:p>
+            <w:pPr>
+              <w:spacing w:after="0" w:line="240" w:lineRule="auto"/>
+              <w:rPr>
+                <w:rFonts w:ascii="Arial" w:hAnsi="Arial" w:cs="Arial"/>
+                <w:i/>
+              </w:rPr>
+            </w:pPr>
+            <w:r>
+              <w:rPr>
+                <w:rFonts w:ascii="Arial" w:hAnsi="Arial" w:cs="Arial"/>
+                <w:i/>
+              </w:rPr>
+              <w:t xml:space="preserve"/>
+            </w:r>
+          </w:p>
+          <w:p>
+            <w:pPr>
+              <w:spacing w:after="0" w:line="240" w:lineRule="auto"/>
+              <w:rPr>
+                <w:rFonts w:ascii="Arial" w:hAnsi="Arial" w:cs="Arial"/>
+                <w:i/>
+              </w:rPr>
+            </w:pPr>
+            <w:r>
+              <w:rPr>
+                <w:rFonts w:ascii="Arial" w:hAnsi="Arial" w:cs="Arial"/>
+                <w:i/>
+              </w:rPr>
+              <w:t xml:space="preserve">    3</w:t>
+            </w:r>
+          </w:p>
+          <w:p>
+            <w:pPr>
+              <w:spacing w:after="0" w:line="240" w:lineRule="auto"/>
+              <w:rPr>
+                <w:rFonts w:ascii="Arial" w:hAnsi="Arial" w:cs="Arial"/>
+                <w:i/>
+              </w:rPr>
+            </w:pPr>
+            <w:r>
+              <w:rPr>
+                <w:rFonts w:ascii="Arial" w:hAnsi="Arial" w:cs="Arial"/>
+                <w:i/>
+              </w:rPr>
+              <w:lastRenderedPageBreak/>
+              <w:t xml:space="preserve"/>
+            </w:r>
+          </w:p>
+        </w:tc>
+        <w:tc>
+          <w:tcPr>
+            <w:tcW w:w="1442" w:type="dxa"/>
+            <w:tcBorders>
+              <w:top w:val="single" w:sz="4" w:space="0" w:color="000000"/>
+              <w:left w:val="single" w:sz="4" w:space="0" w:color="000000"/>
+              <w:bottom w:val="single" w:sz="4" w:space="0" w:color="000000"/>
+              <w:right w:val="single" w:sz="4" w:space="0" w:color="000000"/>
+            </w:tcBorders>
+            <w:shd w:val="clear" w:color="auto" w:fill="auto"/>
+            <w:tcMar>
+              <w:top w:w="0" w:type="dxa"/>
+              <w:left w:w="108" w:type="dxa"/>
+              <w:bottom w:w="0" w:type="dxa"/>
+              <w:right w:w="108" w:type="dxa"/>
+            </w:tcMar>
+          </w:tcPr>
+          <w:p>
+            <w:pPr>
+              <w:spacing w:after="0" w:line="240" w:lineRule="auto"/>
+              <w:rPr>
+                <w:rFonts w:ascii="Arial" w:hAnsi="Arial" w:cs="Arial"/>
+                <w:lang w:val="en-SG"/>
+              </w:rPr>
+            </w:pPr>
+            <w:proofErr w:type="gramStart"/>
+            <w:r>
+              <w:rPr>
+                <w:rFonts w:ascii="Arial" w:hAnsi="Arial" w:cs="Arial"/>
+                <w:color w:val="000000" w:themeColor="text1"/>
+              </w:rPr>
+              <w:lastRenderedPageBreak/>
+              <w:t xml:space="preserve">LU3: Collaborative Workflows on GitHub</w:t>
+            </w:r>
+          </w:p>
+        </w:tc>
+        <w:tc>
+          <w:tcPr>
+            <w:tcW w:w="1987" w:type="dxa"/>
+            <w:tcBorders>
+              <w:top w:val="single" w:sz="4" w:space="0" w:color="000000"/>
+              <w:left w:val="single" w:sz="4" w:space="0" w:color="000000"/>
+              <w:bottom w:val="single" w:sz="4" w:space="0" w:color="000000"/>
+              <w:right w:val="single" w:sz="4" w:space="0" w:color="000000"/>
+            </w:tcBorders>
+            <w:shd w:val="clear" w:color="auto" w:fill="auto"/>
+            <w:tcMar>
+              <w:top w:w="0" w:type="dxa"/>
+              <w:left w:w="108" w:type="dxa"/>
+              <w:bottom w:w="0" w:type="dxa"/>
+              <w:right w:w="108" w:type="dxa"/>
+            </w:tcMar>
+          </w:tcPr>
+          <w:p>
+            <w:pPr>
+              <w:spacing w:after="0" w:line="240" w:lineRule="auto"/>
+              <w:rPr>
+                <w:rFonts w:ascii="Arial" w:hAnsi="Arial" w:cs="Arial"/>
+              </w:rPr>
+            </w:pPr>
+            <w:proofErr w:type="gramStart"/>
+            <w:r>
+              <w:rPr>
+                <w:rFonts w:ascii="Arial" w:hAnsi="Arial" w:cs="Arial"/>
+              </w:rPr>
+              <w:t xml:space="preserve">LO3: Configure software products and deploy releases using Git configuration tests.</w:t>
+            </w:r>
+          </w:p>
+          <w:p>
+            <w:pPr>
+              <w:spacing w:after="0" w:line="240" w:lineRule="auto"/>
+              <w:rPr>
+                <w:rFonts w:ascii="Arial" w:hAnsi="Arial" w:cs="Arial"/>
+              </w:rPr>
+            </w:pPr>
+          </w:p>
+          <w:p>
+            <w:pPr>
+              <w:spacing w:after="0" w:line="240" w:lineRule="auto"/>
+              <w:rPr>
+                <w:rFonts w:ascii="Arial" w:hAnsi="Arial" w:cs="Arial"/>
+              </w:rPr>
+            </w:pPr>
+            <w:r>
+              <w:rPr>
+                <w:rFonts w:ascii="Arial" w:hAnsi="Arial" w:cs="Arial"/>
+              </w:rPr>
+              <w:t>(</w:t>
+            </w:r>
+            <w:proofErr w:type="gramStart"/>
+            <w:r>
+              <w:rPr>
+                <w:rFonts w:ascii="Arial" w:hAnsi="Arial" w:cs="Arial"/>
+              </w:rPr>
+              <w:t xml:space="preserve">K2, K3, A4, A5</w:t>
+            </w:r>
+            <w:r>
+              <w:rPr>
+                <w:rFonts w:ascii="Arial" w:hAnsi="Arial" w:cs="Arial"/>
+              </w:rPr>
+              <w:t>)</w:t>
+            </w:r>
+          </w:p>
+        </w:tc>
+        <w:tc>
+          <w:tcPr>
+            <w:tcW w:w="2410" w:type="dxa"/>
+            <w:tcBorders>
+              <w:top w:val="single" w:sz="4" w:space="0" w:color="000000"/>
+              <w:left w:val="single" w:sz="4" w:space="0" w:color="000000"/>
+              <w:bottom w:val="single" w:sz="4" w:space="0" w:color="000000"/>
+              <w:right w:val="single" w:sz="4" w:space="0" w:color="000000"/>
+            </w:tcBorders>
+            <w:shd w:val="clear" w:color="auto" w:fill="auto"/>
+            <w:tcMar>
+              <w:top w:w="0" w:type="dxa"/>
+              <w:left w:w="108" w:type="dxa"/>
+              <w:bottom w:w="0" w:type="dxa"/>
+              <w:right w:w="108" w:type="dxa"/>
+            </w:tcMar>
+          </w:tcPr>
+          <w:p>
+            <w:pPr>
+              <w:spacing w:after="0" w:line="240" w:lineRule="auto"/>
+              <w:rPr>
+                <w:rFonts w:ascii="Arial" w:hAnsi="Arial" w:cs="Arial"/>
+              </w:rPr>
+            </w:pPr>
+            <w:proofErr w:type="gramStart"/>
+            <w:r>
+              <w:rPr>
+                <w:rFonts w:ascii="Arial" w:hAnsi="Arial" w:cs="Arial"/>
+              </w:rPr>
+              <w:t xml:space="preserve">Written Assessment - Short-Answer Questions (WA-SAQ) – K2, K3</w:t>
+              <w:br/>
+              <w:t xml:space="preserve"/>
+              <w:br/>
+              <w:t xml:space="preserve">Practical Performance (PP) – A4, A5</w:t>
+            </w:r>
+          </w:p>
+        </w:tc>
+        <w:tc>
+          <w:tcPr>
+            <w:tcW w:w="1842" w:type="dxa"/>
+            <w:tcBorders>
+              <w:top w:val="single" w:sz="4" w:space="0" w:color="000000"/>
+              <w:left w:val="single" w:sz="4" w:space="0" w:color="000000"/>
+              <w:bottom w:val="single" w:sz="4" w:space="0" w:color="000000"/>
+              <w:right w:val="single" w:sz="4" w:space="0" w:color="000000"/>
+            </w:tcBorders>
+            <w:shd w:val="clear" w:color="auto" w:fill="auto"/>
+            <w:tcMar>
+              <w:top w:w="0" w:type="dxa"/>
+              <w:left w:w="108" w:type="dxa"/>
+              <w:bottom w:w="0" w:type="dxa"/>
+              <w:right w:w="108" w:type="dxa"/>
+            </w:tcMar>
+          </w:tcPr>
+          <w:p>
+            <w:pPr>
+              <w:spacing w:after="0" w:line="240" w:lineRule="auto"/>
+              <w:rPr>
+                <w:rFonts w:ascii="Arial" w:hAnsi="Arial" w:cs="Arial"/>
+              </w:rPr>
+            </w:pPr>
+            <w:proofErr w:type="gramStart"/>
+            <w:r>
+              <w:rPr>
+                <w:rFonts w:ascii="Arial" w:hAnsi="Arial" w:cs="Arial"/>
+              </w:rPr>
+              <w:t xml:space="preserve">Written Assessment - Short-Answer Questions (WA-SAQ) – 15 mins</w:t>
+              <w:br/>
+              <w:t xml:space="preserve"/>
+              <w:br/>
+              <w:t xml:space="preserve">Practical Performance (PP) – 10 mins</w:t>
+            </w:r>
+          </w:p>
+        </w:tc>
+        <w:tc>
+          <w:tcPr>
+            <w:tcW w:w="2128" w:type="dxa"/>
+            <w:tcBorders>
+              <w:top w:val="single" w:sz="4" w:space="0" w:color="000000"/>
+              <w:left w:val="single" w:sz="4" w:space="0" w:color="000000"/>
+              <w:bottom w:val="single" w:sz="4" w:space="0" w:color="000000"/>
+              <w:right w:val="single" w:sz="4" w:space="0" w:color="000000"/>
+            </w:tcBorders>
+            <w:shd w:val="clear" w:color="auto" w:fill="FFFFFF" w:themeFill="background1"/>
+            <w:tcMar>
+              <w:top w:w="0" w:type="dxa"/>
+              <w:left w:w="108" w:type="dxa"/>
+              <w:bottom w:w="0" w:type="dxa"/>
+              <w:right w:w="108" w:type="dxa"/>
+            </w:tcMar>
+          </w:tcPr>
+          <w:p>
+            <w:pPr>
+              <w:spacing w:after="0" w:line="240" w:lineRule="auto"/>
+              <w:rPr>
+                <w:rFonts w:ascii="Arial" w:hAnsi="Arial" w:cs="Arial"/>
+              </w:rPr>
+            </w:pPr>
+            <w:r>
+              <w:rPr>
+                <w:rFonts w:ascii="Arial" w:hAnsi="Arial" w:cs="Arial"/>
+              </w:rPr>
+              <w:t xml:space="preserve"/>
+            </w:r>
+          </w:p>
+          <w:p>
+            <w:pPr>
+              <w:spacing w:after="0" w:line="240" w:lineRule="auto"/>
+              <w:rPr>
+                <w:rFonts w:ascii="Arial" w:hAnsi="Arial" w:cs="Arial"/>
+              </w:rPr>
+            </w:pPr>
+            <w:proofErr w:type="gramStart"/>
+            <w:r>
+              <w:rPr>
+                <w:rFonts w:ascii="Arial" w:hAnsi="Arial" w:cs="Arial"/>
+              </w:rPr>
+              <w:t xml:space="preserve">Classroom</w:t>
+            </w:r>
+          </w:p>
+          <w:p>
+            <w:pPr>
+              <w:spacing w:after="0" w:line="240" w:lineRule="auto"/>
+              <w:rPr>
+                <w:rFonts w:ascii="Arial" w:hAnsi="Arial" w:cs="Arial"/>
+                <w:bCs/>
+              </w:rPr>
+            </w:pPr>
+            <w:r>
+              <w:rPr>
+                <w:rFonts w:ascii="Arial" w:hAnsi="Arial" w:cs="Arial"/>
+                <w:bCs/>
+              </w:rPr>
+              <w:t xml:space="preserve"> </w:t>
+            </w:r>
+          </w:p>
+          <w:p>
+            <w:pPr>
+              <w:spacing w:after="0" w:line="240" w:lineRule="auto"/>
+              <w:rPr>
+                <w:rFonts w:ascii="Arial" w:hAnsi="Arial" w:cs="Arial"/>
+              </w:rPr>
+            </w:pPr>
+            <w:proofErr w:type="gramStart"/>
+            <w:r>
+              <w:rPr>
+                <w:rFonts w:ascii="Arial" w:hAnsi="Arial" w:cs="Arial"/>
+              </w:rPr>
+              <w:t xml:space="preserve">Didactic Questioning</w:t>
+            </w:r>
+          </w:p>
+          <w:p>
+            <w:pPr>
+              <w:spacing w:after="0" w:line="240" w:lineRule="auto"/>
+              <w:rPr>
+                <w:rFonts w:ascii="Arial" w:hAnsi="Arial" w:cs="Arial"/>
+                <w:bCs/>
+              </w:rPr>
+            </w:pPr>
+            <w:r>
+              <w:rPr>
+                <w:rFonts w:ascii="Arial" w:hAnsi="Arial" w:cs="Arial"/>
+                <w:bCs/>
+              </w:rPr>
+              <w:t xml:space="preserve"> </w:t>
+            </w:r>
+          </w:p>
+          <w:p>
+            <w:pPr>
+              <w:spacing w:after="0" w:line="240" w:lineRule="auto"/>
+              <w:rPr>
+                <w:rFonts w:ascii="Arial" w:hAnsi="Arial" w:cs="Arial"/>
+              </w:rPr>
+            </w:pPr>
+            <w:proofErr w:type="gramStart"/>
+            <w:r>
+              <w:rPr>
+                <w:rFonts w:ascii="Arial" w:hAnsi="Arial" w:cs="Arial"/>
+              </w:rPr>
+              <w:t xml:space="preserve">Demonstration</w:t>
+            </w:r>
+          </w:p>
+          <w:p>
+            <w:pPr>
+              <w:spacing w:after="0" w:line="240" w:lineRule="auto"/>
+              <w:rPr>
+                <w:rFonts w:ascii="Arial" w:hAnsi="Arial" w:cs="Arial"/>
+                <w:bCs/>
+              </w:rPr>
+            </w:pPr>
+            <w:r>
+              <w:rPr>
+                <w:rFonts w:ascii="Arial" w:hAnsi="Arial" w:cs="Arial"/>
+                <w:bCs/>
+              </w:rPr>
+              <w:t xml:space="preserve"> </w:t>
+            </w:r>
+          </w:p>
+          <w:p>
+            <w:pPr>
+              <w:spacing w:after="0" w:line="240" w:lineRule="auto"/>
+              <w:rPr>
+                <w:rFonts w:ascii="Arial" w:hAnsi="Arial" w:cs="Arial"/>
+              </w:rPr>
+            </w:pPr>
+            <w:proofErr w:type="gramStart"/>
+            <w:r>
+              <w:rPr>
+                <w:rFonts w:ascii="Arial" w:hAnsi="Arial" w:cs="Arial"/>
+              </w:rPr>
+              <w:t xml:space="preserve">Practical</w:t>
+            </w:r>
+          </w:p>
+          <w:p>
+            <w:pPr>
+              <w:spacing w:after="0" w:line="240" w:lineRule="auto"/>
+              <w:rPr>
+                <w:rFonts w:ascii="Arial" w:hAnsi="Arial" w:cs="Arial"/>
+                <w:bCs/>
+              </w:rPr>
+            </w:pPr>
+            <w:r>
+              <w:rPr>
+                <w:rFonts w:ascii="Arial" w:hAnsi="Arial" w:cs="Arial"/>
+                <w:bCs/>
+              </w:rPr>
+              <w:t xml:space="preserve"> </w:t>
+            </w:r>
+          </w:p>
+        </w:tc>
+        <w:tc>
+          <w:tcPr>
+            <w:tcW w:w="964" w:type="dxa"/>
+            <w:tcBorders>
+              <w:top w:val="single" w:sz="4" w:space="0" w:color="000000"/>
+              <w:left w:val="single" w:sz="4" w:space="0" w:color="000000"/>
+              <w:bottom w:val="single" w:sz="4" w:space="0" w:color="000000"/>
+              <w:right w:val="single" w:sz="4" w:space="0" w:color="000000"/>
+            </w:tcBorders>
+            <w:shd w:val="clear" w:color="auto" w:fill="FFFFFF" w:themeFill="background1"/>
+            <w:tcMar>
+              <w:top w:w="0" w:type="dxa"/>
+              <w:left w:w="108" w:type="dxa"/>
+              <w:bottom w:w="0" w:type="dxa"/>
+              <w:right w:w="108" w:type="dxa"/>
+            </w:tcMar>
+          </w:tcPr>
+          <w:p>
+            <w:pPr>
+              <w:spacing w:after="0" w:line="240" w:lineRule="auto"/>
+              <w:jc w:val="center"/>
+              <w:rPr>
+                <w:rFonts w:ascii="Arial" w:hAnsi="Arial" w:cs="Arial"/>
+              </w:rPr>
+            </w:pPr>
+            <w:r>
+              <w:rPr>
+                <w:rFonts w:ascii="Arial" w:hAnsi="Arial" w:cs="Arial"/>
+              </w:rPr>
+              <w:t>#</w:t>
+            </w:r>
+            <w:proofErr w:type="gramStart"/>
+            <w:r>
+              <w:rPr>
+                <w:rFonts w:ascii="Arial" w:hAnsi="Arial" w:cs="Arial"/>
+              </w:rPr>
+              <w:t>CR[</w:t>
+            </w:r>
+            <w:proofErr w:type="gramEnd"/>
+            <w:r>
+              <w:rPr>
+                <w:rFonts w:ascii="Arial" w:hAnsi="Arial" w:cs="Arial"/>
+              </w:rPr>
+              <w:t>2]</w:t>
+            </w:r>
+          </w:p>
+        </w:tc>
+        <w:tc>
+          <w:tcPr>
+            <w:tcW w:w="1276" w:type="dxa"/>
+            <w:tcBorders>
+              <w:top w:val="single" w:sz="4" w:space="0" w:color="000000"/>
+              <w:left w:val="single" w:sz="4" w:space="0" w:color="000000"/>
+              <w:bottom w:val="single" w:sz="4" w:space="0" w:color="000000"/>
+              <w:right w:val="single" w:sz="4" w:space="0" w:color="000000"/>
+            </w:tcBorders>
+            <w:shd w:val="clear" w:color="auto" w:fill="FFFFFF" w:themeFill="background1"/>
+            <w:tcMar>
+              <w:top w:w="0" w:type="dxa"/>
+              <w:left w:w="108" w:type="dxa"/>
+              <w:bottom w:w="0" w:type="dxa"/>
+              <w:right w:w="108" w:type="dxa"/>
+            </w:tcMar>
+          </w:tcPr>
+          <w:p>
+            <w:pPr>
+              <w:spacing w:after="0" w:line="240" w:lineRule="auto"/>
+              <w:jc w:val="center"/>
+              <w:rPr>
+                <w:rFonts w:ascii="Arial" w:hAnsi="Arial" w:cs="Arial"/>
+              </w:rPr>
+            </w:pPr>
+            <w:r>
+              <w:rPr>
+                <w:rFonts w:ascii="Arial" w:hAnsi="Arial" w:cs="Arial"/>
+              </w:rPr>
+              <w:t>NA</w:t>
+            </w:r>
+          </w:p>
+        </w:tc>
+        <w:tc>
+          <w:tcPr>
+            <w:tcW w:w="1223" w:type="dxa"/>
+            <w:tcBorders>
+              <w:top w:val="single" w:sz="4" w:space="0" w:color="000000"/>
+              <w:left w:val="single" w:sz="4" w:space="0" w:color="000000"/>
+              <w:bottom w:val="single" w:sz="4" w:space="0" w:color="000000"/>
+              <w:right w:val="single" w:sz="4" w:space="0" w:color="000000"/>
+            </w:tcBorders>
+            <w:shd w:val="clear" w:color="auto" w:fill="FFFFFF" w:themeFill="background1"/>
+          </w:tcPr>
+          <w:p>
+            <w:pPr>
+              <w:spacing w:after="0" w:line="240" w:lineRule="auto"/>
+              <w:jc w:val="center"/>
+              <w:rPr>
+                <w:rFonts w:ascii="Arial" w:hAnsi="Arial" w:cs="Arial"/>
+              </w:rPr>
+            </w:pPr>
+            <w:r>
+              <w:rPr>
+                <w:rFonts w:ascii="Arial" w:hAnsi="Arial" w:cs="Arial"/>
+              </w:rPr>
+              <w:t>NA</w:t>
+            </w:r>
+          </w:p>
+        </w:tc>
+        <w:tc>
+          <w:tcPr>
+            <w:tcW w:w="851" w:type="dxa"/>
+            <w:tcBorders>
+              <w:top w:val="single" w:sz="4" w:space="0" w:color="000000"/>
+              <w:left w:val="single" w:sz="4" w:space="0" w:color="000000"/>
+              <w:bottom w:val="single" w:sz="4" w:space="0" w:color="000000"/>
+              <w:right w:val="single" w:sz="4" w:space="0" w:color="000000"/>
+            </w:tcBorders>
+            <w:shd w:val="clear" w:color="auto" w:fill="FFFFFF" w:themeFill="background1"/>
+            <w:tcMar>
+              <w:top w:w="0" w:type="dxa"/>
+              <w:left w:w="108" w:type="dxa"/>
+              <w:bottom w:w="0" w:type="dxa"/>
+              <w:right w:w="108" w:type="dxa"/>
+            </w:tcMar>
+          </w:tcPr>
+          <w:p>
+            <w:pPr>
+              <w:spacing w:after="0" w:line="240" w:lineRule="auto"/>
+              <w:jc w:val="center"/>
+              <w:rPr>
+                <w:rFonts w:ascii="Arial" w:hAnsi="Arial" w:cs="Arial"/>
+              </w:rPr>
+            </w:pPr>
+            <w:r>
+              <w:rPr>
+                <w:rFonts w:ascii="Arial" w:hAnsi="Arial" w:cs="Arial"/>
+              </w:rPr>
+              <w:t>#</w:t>
+            </w:r>
+            <w:proofErr w:type="gramStart"/>
+            <w:r>
+              <w:rPr>
+                <w:rFonts w:ascii="Arial" w:hAnsi="Arial" w:cs="Arial"/>
+              </w:rPr>
+              <w:t>PP[</w:t>
+            </w:r>
+            <w:proofErr w:type="gramEnd"/>
+            <w:r>
+              <w:rPr>
+                <w:rFonts w:ascii="Arial" w:hAnsi="Arial" w:cs="Arial"/>
+              </w:rPr>
+              <w:t>2]</w:t>
+            </w:r>
+          </w:p>
+        </w:tc>
+        <w:tc>
+          <w:tcPr>
+            <w:tcW w:w="964" w:type="dxa"/>
+            <w:tcBorders>
+              <w:top w:val="single" w:sz="4" w:space="0" w:color="000000"/>
+              <w:left w:val="single" w:sz="4" w:space="0" w:color="000000"/>
+              <w:bottom w:val="single" w:sz="4" w:space="0" w:color="000000"/>
+              <w:right w:val="single" w:sz="4" w:space="0" w:color="000000"/>
+            </w:tcBorders>
+            <w:shd w:val="clear" w:color="auto" w:fill="FFFFFF" w:themeFill="background1"/>
+            <w:tcMar>
+              <w:top w:w="0" w:type="dxa"/>
+              <w:left w:w="108" w:type="dxa"/>
+              <w:bottom w:w="0" w:type="dxa"/>
+              <w:right w:w="108" w:type="dxa"/>
+            </w:tcMar>
+          </w:tcPr>
+          <w:p>
+            <w:pPr>
+              <w:spacing w:after="0" w:line="240" w:lineRule="auto"/>
+              <w:jc w:val="center"/>
+              <w:rPr>
+                <w:rFonts w:ascii="Arial" w:hAnsi="Arial" w:cs="Arial"/>
+              </w:rPr>
+            </w:pPr>
+            <w:r>
+              <w:rPr>
+                <w:rFonts w:ascii="Arial" w:hAnsi="Arial" w:cs="Arial"/>
+              </w:rPr>
+              <w:t>NA</w:t>
+            </w:r>
+          </w:p>
+        </w:tc>
+      </w:tr>
+      <w:tr>
+        <w:trPr>
+          <w:gridAfter w:val="1"/>
+          <w:wAfter w:w="8" w:type="dxa"/>
+          <w:trHeight w:val="851"/>
+        </w:trPr>
+        <w:tc>
+          <w:tcPr>
+            <w:tcW w:w="675" w:type="dxa"/>
+            <w:tcBorders>
+              <w:top w:val="single" w:sz="4" w:space="0" w:color="000000"/>
+              <w:left w:val="single" w:sz="4" w:space="0" w:color="000000"/>
+              <w:bottom w:val="single" w:sz="4" w:space="0" w:color="000000"/>
+              <w:right w:val="single" w:sz="4" w:space="0" w:color="000000"/>
+            </w:tcBorders>
+            <w:shd w:val="clear" w:color="auto" w:fill="auto"/>
+            <w:tcMar>
+              <w:top w:w="0" w:type="dxa"/>
+              <w:left w:w="108" w:type="dxa"/>
+              <w:bottom w:w="0" w:type="dxa"/>
+              <w:right w:w="108" w:type="dxa"/>
+            </w:tcMar>
+          </w:tcPr>
+          <w:p>
+            <w:pPr>
+              <w:spacing w:after="0" w:line="240" w:lineRule="auto"/>
+              <w:rPr>
+                <w:rFonts w:ascii="Arial" w:hAnsi="Arial" w:cs="Arial"/>
+                <w:i/>
+              </w:rPr>
+            </w:pPr>
+            <w:r>
+              <w:rPr>
+                <w:rFonts w:ascii="Arial" w:hAnsi="Arial" w:cs="Arial"/>
+                <w:i/>
+              </w:rPr>
+              <w:t xml:space="preserve"/>
+            </w:r>
+          </w:p>
+          <w:p>
+            <w:pPr>
+              <w:spacing w:after="0" w:line="240" w:lineRule="auto"/>
+              <w:rPr>
+                <w:rFonts w:ascii="Arial" w:hAnsi="Arial" w:cs="Arial"/>
+                <w:i/>
+              </w:rPr>
+            </w:pPr>
+            <w:r>
+              <w:rPr>
+                <w:rFonts w:ascii="Arial" w:hAnsi="Arial" w:cs="Arial"/>
+                <w:i/>
+              </w:rPr>
+              <w:t xml:space="preserve">    4</w:t>
+            </w:r>
+          </w:p>
+          <w:p>
+            <w:pPr>
+              <w:spacing w:after="0" w:line="240" w:lineRule="auto"/>
+              <w:rPr>
+                <w:rFonts w:ascii="Arial" w:hAnsi="Arial" w:cs="Arial"/>
+                <w:i/>
+              </w:rPr>
+            </w:pPr>
+            <w:r>
+              <w:rPr>
+                <w:rFonts w:ascii="Arial" w:hAnsi="Arial" w:cs="Arial"/>
+                <w:i/>
+              </w:rPr>
+              <w:t xml:space="preserve"/>
+            </w:r>
+          </w:p>
+        </w:tc>
+        <w:tc>
+          <w:tcPr>
+            <w:tcW w:w="1442" w:type="dxa"/>
+            <w:tcBorders>
+              <w:top w:val="single" w:sz="4" w:space="0" w:color="000000"/>
+              <w:left w:val="single" w:sz="4" w:space="0" w:color="000000"/>
+              <w:bottom w:val="single" w:sz="4" w:space="0" w:color="000000"/>
+              <w:right w:val="single" w:sz="4" w:space="0" w:color="000000"/>
+            </w:tcBorders>
+            <w:shd w:val="clear" w:color="auto" w:fill="auto"/>
+            <w:tcMar>
+              <w:top w:w="0" w:type="dxa"/>
+              <w:left w:w="108" w:type="dxa"/>
+              <w:bottom w:w="0" w:type="dxa"/>
+              <w:right w:w="108" w:type="dxa"/>
+            </w:tcMar>
+          </w:tcPr>
+          <w:p>
+            <w:pPr>
+              <w:spacing w:after="0" w:line="240" w:lineRule="auto"/>
+              <w:rPr>
+                <w:rFonts w:ascii="Arial" w:hAnsi="Arial" w:cs="Arial"/>
+                <w:lang w:val="en-SG"/>
+              </w:rPr>
+            </w:pPr>
+            <w:proofErr w:type="gramStart"/>
+            <w:r>
+              <w:rPr>
+                <w:rFonts w:ascii="Arial" w:hAnsi="Arial" w:cs="Arial"/>
+                <w:color w:val="000000" w:themeColor="text1"/>
+              </w:rPr>
+              <w:t xml:space="preserve">LU4: Modern Development Practices</w:t>
+            </w:r>
+          </w:p>
+        </w:tc>
+        <w:tc>
+          <w:tcPr>
+            <w:tcW w:w="1987" w:type="dxa"/>
+            <w:tcBorders>
+              <w:top w:val="single" w:sz="4" w:space="0" w:color="000000"/>
+              <w:left w:val="single" w:sz="4" w:space="0" w:color="000000"/>
+              <w:bottom w:val="single" w:sz="4" w:space="0" w:color="000000"/>
+              <w:right w:val="single" w:sz="4" w:space="0" w:color="000000"/>
+            </w:tcBorders>
+            <w:shd w:val="clear" w:color="auto" w:fill="auto"/>
+            <w:tcMar>
+              <w:top w:w="0" w:type="dxa"/>
+              <w:left w:w="108" w:type="dxa"/>
+              <w:bottom w:w="0" w:type="dxa"/>
+              <w:right w:w="108" w:type="dxa"/>
+            </w:tcMar>
+          </w:tcPr>
+          <w:p>
+            <w:pPr>
+              <w:spacing w:after="0" w:line="240" w:lineRule="auto"/>
+              <w:rPr>
+                <w:rFonts w:ascii="Arial" w:hAnsi="Arial" w:cs="Arial"/>
+              </w:rPr>
+            </w:pPr>
+            <w:proofErr w:type="gramStart"/>
+            <w:r>
+              <w:rPr>
+                <w:rFonts w:ascii="Arial" w:hAnsi="Arial" w:cs="Arial"/>
+              </w:rPr>
+              <w:t xml:space="preserve">LO4: Diagnose issues identified during Github configuration testing by interpreting configuration test results.</w:t>
+            </w:r>
+          </w:p>
+          <w:p>
+            <w:pPr>
+              <w:spacing w:after="0" w:line="240" w:lineRule="auto"/>
+              <w:rPr>
+                <w:rFonts w:ascii="Arial" w:hAnsi="Arial" w:cs="Arial"/>
+              </w:rPr>
+            </w:pPr>
+          </w:p>
+          <w:p>
+            <w:pPr>
+              <w:spacing w:after="0" w:line="240" w:lineRule="auto"/>
+              <w:rPr>
+                <w:rFonts w:ascii="Arial" w:hAnsi="Arial" w:cs="Arial"/>
+              </w:rPr>
+            </w:pPr>
+            <w:r>
+              <w:rPr>
+                <w:rFonts w:ascii="Arial" w:hAnsi="Arial" w:cs="Arial"/>
+              </w:rPr>
+              <w:t>(</w:t>
+            </w:r>
+            <w:proofErr w:type="gramStart"/>
+            <w:r>
+              <w:rPr>
+                <w:rFonts w:ascii="Arial" w:hAnsi="Arial" w:cs="Arial"/>
+              </w:rPr>
+              <w:t xml:space="preserve">K4, A6</w:t>
+            </w:r>
+            <w:r>
+              <w:rPr>
+                <w:rFonts w:ascii="Arial" w:hAnsi="Arial" w:cs="Arial"/>
+              </w:rPr>
+              <w:t>)</w:t>
+            </w:r>
+          </w:p>
+        </w:tc>
+        <w:tc>
+          <w:tcPr>
+            <w:tcW w:w="2410" w:type="dxa"/>
+            <w:tcBorders>
+              <w:top w:val="single" w:sz="4" w:space="0" w:color="000000"/>
+              <w:left w:val="single" w:sz="4" w:space="0" w:color="000000"/>
+              <w:bottom w:val="single" w:sz="4" w:space="0" w:color="000000"/>
+              <w:right w:val="single" w:sz="4" w:space="0" w:color="000000"/>
+            </w:tcBorders>
+            <w:shd w:val="clear" w:color="auto" w:fill="auto"/>
+            <w:tcMar>
+              <w:top w:w="0" w:type="dxa"/>
+              <w:left w:w="108" w:type="dxa"/>
+              <w:bottom w:w="0" w:type="dxa"/>
+              <w:right w:w="108" w:type="dxa"/>
+            </w:tcMar>
+          </w:tcPr>
+          <w:p>
+            <w:pPr>
+              <w:spacing w:after="0" w:line="240" w:lineRule="auto"/>
+              <w:rPr>
+                <w:rFonts w:ascii="Arial" w:hAnsi="Arial" w:cs="Arial"/>
+              </w:rPr>
+            </w:pPr>
+            <w:proofErr w:type="gramStart"/>
+            <w:r>
+              <w:rPr>
+                <w:rFonts w:ascii="Arial" w:hAnsi="Arial" w:cs="Arial"/>
+              </w:rPr>
+              <w:t xml:space="preserve">Written Assessment - Short-Answer Questions (WA-SAQ) – K4</w:t>
+              <w:br/>
+              <w:t xml:space="preserve"/>
+              <w:br/>
+              <w:t xml:space="preserve">Practical Performance (PP) – A6</w:t>
+            </w:r>
+          </w:p>
+        </w:tc>
+        <w:tc>
+          <w:tcPr>
+            <w:tcW w:w="1842" w:type="dxa"/>
+            <w:tcBorders>
+              <w:top w:val="single" w:sz="4" w:space="0" w:color="000000"/>
+              <w:left w:val="single" w:sz="4" w:space="0" w:color="000000"/>
+              <w:bottom w:val="single" w:sz="4" w:space="0" w:color="000000"/>
+              <w:right w:val="single" w:sz="4" w:space="0" w:color="000000"/>
+            </w:tcBorders>
+            <w:shd w:val="clear" w:color="auto" w:fill="auto"/>
+            <w:tcMar>
+              <w:top w:w="0" w:type="dxa"/>
+              <w:left w:w="108" w:type="dxa"/>
+              <w:bottom w:w="0" w:type="dxa"/>
+              <w:right w:w="108" w:type="dxa"/>
+            </w:tcMar>
+          </w:tcPr>
+          <w:p>
+            <w:pPr>
+              <w:spacing w:after="0" w:line="240" w:lineRule="auto"/>
+              <w:rPr>
+                <w:rFonts w:ascii="Arial" w:hAnsi="Arial" w:cs="Arial"/>
+              </w:rPr>
+            </w:pPr>
+            <w:proofErr w:type="gramStart"/>
+            <w:r>
+              <w:rPr>
+                <w:rFonts w:ascii="Arial" w:hAnsi="Arial" w:cs="Arial"/>
+              </w:rPr>
+              <w:t xml:space="preserve">Written Assessment - Short-Answer Questions (WA-SAQ) – 15 mins</w:t>
+              <w:br/>
+              <w:t xml:space="preserve"/>
+              <w:br/>
+              <w:t xml:space="preserve">Practical Performance (PP) – 10 mins</w:t>
+            </w:r>
+          </w:p>
+        </w:tc>
+        <w:tc>
+          <w:tcPr>
+            <w:tcW w:w="2128" w:type="dxa"/>
+            <w:tcBorders>
+              <w:top w:val="single" w:sz="4" w:space="0" w:color="000000"/>
+              <w:left w:val="single" w:sz="4" w:space="0" w:color="000000"/>
+              <w:bottom w:val="single" w:sz="4" w:space="0" w:color="000000"/>
+              <w:right w:val="single" w:sz="4" w:space="0" w:color="000000"/>
+            </w:tcBorders>
+            <w:shd w:val="clear" w:color="auto" w:fill="FFFFFF" w:themeFill="background1"/>
+            <w:tcMar>
+              <w:top w:w="0" w:type="dxa"/>
+              <w:left w:w="108" w:type="dxa"/>
+              <w:bottom w:w="0" w:type="dxa"/>
+              <w:right w:w="108" w:type="dxa"/>
+            </w:tcMar>
+          </w:tcPr>
+          <w:p>
+            <w:pPr>
+              <w:spacing w:after="0" w:line="240" w:lineRule="auto"/>
+              <w:rPr>
+                <w:rFonts w:ascii="Arial" w:hAnsi="Arial" w:cs="Arial"/>
+              </w:rPr>
+            </w:pPr>
+            <w:r>
+              <w:rPr>
+                <w:rFonts w:ascii="Arial" w:hAnsi="Arial" w:cs="Arial"/>
+              </w:rPr>
+              <w:t xml:space="preserve"/>
+            </w:r>
+          </w:p>
+          <w:p>
+            <w:pPr>
+              <w:spacing w:after="0" w:line="240" w:lineRule="auto"/>
+              <w:rPr>
+                <w:rFonts w:ascii="Arial" w:hAnsi="Arial" w:cs="Arial"/>
+              </w:rPr>
+            </w:pPr>
+            <w:proofErr w:type="gramStart"/>
+            <w:r>
+              <w:rPr>
+                <w:rFonts w:ascii="Arial" w:hAnsi="Arial" w:cs="Arial"/>
+              </w:rPr>
+              <w:t xml:space="preserve">Classroom</w:t>
+            </w:r>
+          </w:p>
+          <w:p>
+            <w:pPr>
+              <w:spacing w:after="0" w:line="240" w:lineRule="auto"/>
+              <w:rPr>
+                <w:rFonts w:ascii="Arial" w:hAnsi="Arial" w:cs="Arial"/>
+                <w:bCs/>
+              </w:rPr>
+            </w:pPr>
+            <w:r>
+              <w:rPr>
+                <w:rFonts w:ascii="Arial" w:hAnsi="Arial" w:cs="Arial"/>
+                <w:bCs/>
+              </w:rPr>
+              <w:t xml:space="preserve"> </w:t>
+            </w:r>
+          </w:p>
+          <w:p>
+            <w:pPr>
+              <w:spacing w:after="0" w:line="240" w:lineRule="auto"/>
+              <w:rPr>
+                <w:rFonts w:ascii="Arial" w:hAnsi="Arial" w:cs="Arial"/>
+              </w:rPr>
+            </w:pPr>
+            <w:proofErr w:type="gramStart"/>
+            <w:r>
+              <w:rPr>
+                <w:rFonts w:ascii="Arial" w:hAnsi="Arial" w:cs="Arial"/>
+              </w:rPr>
+              <w:t xml:space="preserve">Didactic Questioning</w:t>
+            </w:r>
+          </w:p>
+          <w:p>
+            <w:pPr>
+              <w:spacing w:after="0" w:line="240" w:lineRule="auto"/>
+              <w:rPr>
+                <w:rFonts w:ascii="Arial" w:hAnsi="Arial" w:cs="Arial"/>
+                <w:bCs/>
+              </w:rPr>
+            </w:pPr>
+            <w:r>
+              <w:rPr>
+                <w:rFonts w:ascii="Arial" w:hAnsi="Arial" w:cs="Arial"/>
+                <w:bCs/>
+              </w:rPr>
+              <w:t xml:space="preserve"> </w:t>
+            </w:r>
+          </w:p>
+          <w:p>
+            <w:pPr>
+              <w:spacing w:after="0" w:line="240" w:lineRule="auto"/>
+              <w:rPr>
+                <w:rFonts w:ascii="Arial" w:hAnsi="Arial" w:cs="Arial"/>
+              </w:rPr>
+            </w:pPr>
+            <w:proofErr w:type="gramStart"/>
+            <w:r>
+              <w:rPr>
+                <w:rFonts w:ascii="Arial" w:hAnsi="Arial" w:cs="Arial"/>
+              </w:rPr>
+              <w:t xml:space="preserve">Demonstration</w:t>
+            </w:r>
+          </w:p>
+          <w:p>
+            <w:pPr>
+              <w:spacing w:after="0" w:line="240" w:lineRule="auto"/>
+              <w:rPr>
+                <w:rFonts w:ascii="Arial" w:hAnsi="Arial" w:cs="Arial"/>
+                <w:bCs/>
+              </w:rPr>
+            </w:pPr>
+            <w:r>
+              <w:rPr>
+                <w:rFonts w:ascii="Arial" w:hAnsi="Arial" w:cs="Arial"/>
+                <w:bCs/>
+              </w:rPr>
+              <w:t xml:space="preserve"> </w:t>
+            </w:r>
+          </w:p>
+          <w:p>
+            <w:pPr>
+              <w:spacing w:after="0" w:line="240" w:lineRule="auto"/>
+              <w:rPr>
+                <w:rFonts w:ascii="Arial" w:hAnsi="Arial" w:cs="Arial"/>
+              </w:rPr>
+            </w:pPr>
+            <w:proofErr w:type="gramStart"/>
+            <w:r>
+              <w:rPr>
+                <w:rFonts w:ascii="Arial" w:hAnsi="Arial" w:cs="Arial"/>
+              </w:rPr>
+              <w:t xml:space="preserve">Practical</w:t>
+            </w:r>
+          </w:p>
+          <w:p>
+            <w:pPr>
+              <w:spacing w:after="0" w:line="240" w:lineRule="auto"/>
+              <w:rPr>
+                <w:rFonts w:ascii="Arial" w:hAnsi="Arial" w:cs="Arial"/>
+                <w:bCs/>
+              </w:rPr>
+            </w:pPr>
+            <w:r>
+              <w:rPr>
+                <w:rFonts w:ascii="Arial" w:hAnsi="Arial" w:cs="Arial"/>
+                <w:bCs/>
+              </w:rPr>
+              <w:t xml:space="preserve"> </w:t>
+            </w:r>
+          </w:p>
+        </w:tc>
+        <w:tc>
+          <w:tcPr>
+            <w:tcW w:w="964" w:type="dxa"/>
+            <w:tcBorders>
+              <w:top w:val="single" w:sz="4" w:space="0" w:color="000000"/>
+              <w:left w:val="single" w:sz="4" w:space="0" w:color="000000"/>
+              <w:bottom w:val="single" w:sz="4" w:space="0" w:color="000000"/>
+              <w:right w:val="single" w:sz="4" w:space="0" w:color="000000"/>
+            </w:tcBorders>
+            <w:shd w:val="clear" w:color="auto" w:fill="FFFFFF" w:themeFill="background1"/>
+            <w:tcMar>
+              <w:top w:w="0" w:type="dxa"/>
+              <w:left w:w="108" w:type="dxa"/>
+              <w:bottom w:w="0" w:type="dxa"/>
+              <w:right w:w="108" w:type="dxa"/>
+            </w:tcMar>
+          </w:tcPr>
+          <w:p>
+            <w:pPr>
+              <w:spacing w:after="0" w:line="240" w:lineRule="auto"/>
+              <w:jc w:val="center"/>
+              <w:rPr>
+                <w:rFonts w:ascii="Arial" w:hAnsi="Arial" w:cs="Arial"/>
+              </w:rPr>
+            </w:pPr>
+            <w:r>
+              <w:rPr>
+                <w:rFonts w:ascii="Arial" w:hAnsi="Arial" w:cs="Arial"/>
+              </w:rPr>
+              <w:t>#</w:t>
+            </w:r>
+            <w:proofErr w:type="gramStart"/>
+            <w:r>
+              <w:rPr>
+                <w:rFonts w:ascii="Arial" w:hAnsi="Arial" w:cs="Arial"/>
+              </w:rPr>
+              <w:t>CR[</w:t>
+            </w:r>
+            <w:proofErr w:type="gramEnd"/>
+            <w:r>
+              <w:rPr>
+                <w:rFonts w:ascii="Arial" w:hAnsi="Arial" w:cs="Arial"/>
+              </w:rPr>
+              <w:t>3]</w:t>
+            </w:r>
+          </w:p>
+        </w:tc>
+        <w:tc>
+          <w:tcPr>
+            <w:tcW w:w="1276" w:type="dxa"/>
+            <w:tcBorders>
+              <w:top w:val="single" w:sz="4" w:space="0" w:color="000000"/>
+              <w:left w:val="single" w:sz="4" w:space="0" w:color="000000"/>
+              <w:bottom w:val="single" w:sz="4" w:space="0" w:color="000000"/>
+              <w:right w:val="single" w:sz="4" w:space="0" w:color="000000"/>
+            </w:tcBorders>
+            <w:shd w:val="clear" w:color="auto" w:fill="FFFFFF" w:themeFill="background1"/>
+            <w:tcMar>
+              <w:top w:w="0" w:type="dxa"/>
+              <w:left w:w="108" w:type="dxa"/>
+              <w:bottom w:w="0" w:type="dxa"/>
+              <w:right w:w="108" w:type="dxa"/>
+            </w:tcMar>
+          </w:tcPr>
+          <w:p>
+            <w:pPr>
+              <w:spacing w:after="0" w:line="240" w:lineRule="auto"/>
+              <w:jc w:val="center"/>
+              <w:rPr>
+                <w:rFonts w:ascii="Arial" w:hAnsi="Arial" w:cs="Arial"/>
+              </w:rPr>
+            </w:pPr>
+            <w:r>
+              <w:rPr>
+                <w:rFonts w:ascii="Arial" w:hAnsi="Arial" w:cs="Arial"/>
+              </w:rPr>
+              <w:t>NA</w:t>
+            </w:r>
+          </w:p>
+        </w:tc>
+        <w:tc>
+          <w:tcPr>
+            <w:tcW w:w="1223" w:type="dxa"/>
+            <w:tcBorders>
+              <w:top w:val="single" w:sz="4" w:space="0" w:color="000000"/>
+              <w:left w:val="single" w:sz="4" w:space="0" w:color="000000"/>
+              <w:bottom w:val="single" w:sz="4" w:space="0" w:color="000000"/>
+              <w:right w:val="single" w:sz="4" w:space="0" w:color="000000"/>
+            </w:tcBorders>
+            <w:shd w:val="clear" w:color="auto" w:fill="FFFFFF" w:themeFill="background1"/>
+          </w:tcPr>
+          <w:p>
+            <w:pPr>
+              <w:spacing w:after="0" w:line="240" w:lineRule="auto"/>
+              <w:jc w:val="center"/>
+              <w:rPr>
+                <w:rFonts w:ascii="Arial" w:hAnsi="Arial" w:cs="Arial"/>
+              </w:rPr>
+            </w:pPr>
+            <w:r>
+              <w:rPr>
+                <w:rFonts w:ascii="Arial" w:hAnsi="Arial" w:cs="Arial"/>
+              </w:rPr>
+              <w:t>NA</w:t>
+            </w:r>
+          </w:p>
+        </w:tc>
+        <w:tc>
+          <w:tcPr>
+            <w:tcW w:w="851" w:type="dxa"/>
+            <w:tcBorders>
+              <w:top w:val="single" w:sz="4" w:space="0" w:color="000000"/>
+              <w:left w:val="single" w:sz="4" w:space="0" w:color="000000"/>
+              <w:bottom w:val="single" w:sz="4" w:space="0" w:color="000000"/>
+              <w:right w:val="single" w:sz="4" w:space="0" w:color="000000"/>
+            </w:tcBorders>
+            <w:shd w:val="clear" w:color="auto" w:fill="FFFFFF" w:themeFill="background1"/>
+            <w:tcMar>
+              <w:top w:w="0" w:type="dxa"/>
+              <w:left w:w="108" w:type="dxa"/>
+              <w:bottom w:w="0" w:type="dxa"/>
+              <w:right w:w="108" w:type="dxa"/>
+            </w:tcMar>
+          </w:tcPr>
+          <w:p>
+            <w:pPr>
+              <w:spacing w:after="0" w:line="240" w:lineRule="auto"/>
+              <w:jc w:val="center"/>
+              <w:rPr>
+                <w:rFonts w:ascii="Arial" w:hAnsi="Arial" w:cs="Arial"/>
+              </w:rPr>
+            </w:pPr>
+            <w:r>
+              <w:rPr>
+                <w:rFonts w:ascii="Arial" w:hAnsi="Arial" w:cs="Arial"/>
+              </w:rPr>
+              <w:t>#</w:t>
+            </w:r>
+            <w:proofErr w:type="gramStart"/>
+            <w:r>
+              <w:rPr>
+                <w:rFonts w:ascii="Arial" w:hAnsi="Arial" w:cs="Arial"/>
+              </w:rPr>
+              <w:t>PP[</w:t>
+            </w:r>
+            <w:proofErr w:type="gramEnd"/>
+            <w:r>
+              <w:rPr>
+                <w:rFonts w:ascii="Arial" w:hAnsi="Arial" w:cs="Arial"/>
+              </w:rPr>
+              <w:t>3]</w:t>
+            </w:r>
+          </w:p>
+        </w:tc>
+        <w:tc>
+          <w:tcPr>
+            <w:tcW w:w="964" w:type="dxa"/>
+            <w:tcBorders>
+              <w:top w:val="single" w:sz="4" w:space="0" w:color="000000"/>
+              <w:left w:val="single" w:sz="4" w:space="0" w:color="000000"/>
+              <w:bottom w:val="single" w:sz="4" w:space="0" w:color="000000"/>
+              <w:right w:val="single" w:sz="4" w:space="0" w:color="000000"/>
+            </w:tcBorders>
+            <w:shd w:val="clear" w:color="auto" w:fill="FFFFFF" w:themeFill="background1"/>
+            <w:tcMar>
+              <w:top w:w="0" w:type="dxa"/>
+              <w:left w:w="108" w:type="dxa"/>
+              <w:bottom w:w="0" w:type="dxa"/>
+              <w:right w:w="108" w:type="dxa"/>
+            </w:tcMar>
+          </w:tcPr>
+          <w:p>
+            <w:pPr>
+              <w:spacing w:after="0" w:line="240" w:lineRule="auto"/>
+              <w:jc w:val="center"/>
+              <w:rPr>
+                <w:rFonts w:ascii="Arial" w:hAnsi="Arial" w:cs="Arial"/>
+              </w:rPr>
+            </w:pPr>
+            <w:r>
+              <w:rPr>
+                <w:rFonts w:ascii="Arial" w:hAnsi="Arial" w:cs="Arial"/>
+              </w:rPr>
+              <w:t>NA</w:t>
+            </w:r>
+          </w:p>
+        </w:tc>
+      </w:tr>
+      <w:tr>
+        <w:trPr>
+          <w:gridAfter w:val="1"/>
+          <w:wAfter w:w="8" w:type="dxa"/>
+          <w:trHeight w:val="851"/>
+        </w:trPr>
+        <w:tc>
+          <w:tcPr>
+            <w:tcW w:w="675" w:type="dxa"/>
+            <w:tcBorders>
+              <w:top w:val="single" w:sz="4" w:space="0" w:color="000000"/>
+              <w:left w:val="single" w:sz="4" w:space="0" w:color="000000"/>
+              <w:bottom w:val="single" w:sz="4" w:space="0" w:color="000000"/>
+              <w:right w:val="single" w:sz="4" w:space="0" w:color="000000"/>
+            </w:tcBorders>
+            <w:shd w:val="clear" w:color="auto" w:fill="auto"/>
+            <w:tcMar>
+              <w:top w:w="0" w:type="dxa"/>
+              <w:left w:w="108" w:type="dxa"/>
+              <w:bottom w:w="0" w:type="dxa"/>
+              <w:right w:w="108" w:type="dxa"/>
+            </w:tcMar>
+          </w:tcPr>
+          <w:p>
+            <w:pPr>
+              <w:spacing w:after="0" w:line="240" w:lineRule="auto"/>
+              <w:rPr>
+                <w:rFonts w:ascii="Arial" w:hAnsi="Arial" w:cs="Arial"/>
+                <w:i/>
+              </w:rPr>
+            </w:pPr>
+            <w:r>
+              <w:rPr>
+                <w:rFonts w:ascii="Arial" w:hAnsi="Arial" w:cs="Arial"/>
+                <w:i/>
+              </w:rPr>
+              <w:t xml:space="preserve"/>
+            </w:r>
+          </w:p>
+          <w:p>
+            <w:pPr>
+              <w:spacing w:after="0" w:line="240" w:lineRule="auto"/>
+              <w:rPr>
+                <w:rFonts w:ascii="Arial" w:hAnsi="Arial" w:cs="Arial"/>
+                <w:i/>
+              </w:rPr>
+            </w:pPr>
+            <w:r>
+              <w:rPr>
+                <w:rFonts w:ascii="Arial" w:hAnsi="Arial" w:cs="Arial"/>
+                <w:i/>
+              </w:rPr>
+              <w:t xml:space="preserve">    5</w:t>
+            </w:r>
+          </w:p>
+          <w:p>
+            <w:pPr>
+              <w:spacing w:after="0" w:line="240" w:lineRule="auto"/>
+              <w:rPr>
+                <w:rFonts w:ascii="Arial" w:hAnsi="Arial" w:cs="Arial"/>
+                <w:i/>
+              </w:rPr>
+            </w:pPr>
+            <w:r>
+              <w:rPr>
+                <w:rFonts w:ascii="Arial" w:hAnsi="Arial" w:cs="Arial"/>
+                <w:i/>
+              </w:rPr>
+              <w:t xml:space="preserve"/>
+            </w:r>
+          </w:p>
+        </w:tc>
+        <w:tc>
+          <w:tcPr>
+            <w:tcW w:w="1442" w:type="dxa"/>
+            <w:tcBorders>
+              <w:top w:val="single" w:sz="4" w:space="0" w:color="000000"/>
+              <w:left w:val="single" w:sz="4" w:space="0" w:color="000000"/>
+              <w:bottom w:val="single" w:sz="4" w:space="0" w:color="000000"/>
+              <w:right w:val="single" w:sz="4" w:space="0" w:color="000000"/>
+            </w:tcBorders>
+            <w:shd w:val="clear" w:color="auto" w:fill="auto"/>
+            <w:tcMar>
+              <w:top w:w="0" w:type="dxa"/>
+              <w:left w:w="108" w:type="dxa"/>
+              <w:bottom w:w="0" w:type="dxa"/>
+              <w:right w:w="108" w:type="dxa"/>
+            </w:tcMar>
+          </w:tcPr>
+          <w:p>
+            <w:pPr>
+              <w:spacing w:after="0" w:line="240" w:lineRule="auto"/>
+              <w:rPr>
+                <w:rFonts w:ascii="Arial" w:hAnsi="Arial" w:cs="Arial"/>
+                <w:lang w:val="en-SG"/>
+              </w:rPr>
+            </w:pPr>
+            <w:proofErr w:type="gramStart"/>
+            <w:r>
+              <w:rPr>
+                <w:rFonts w:ascii="Arial" w:hAnsi="Arial" w:cs="Arial"/>
+                <w:color w:val="000000" w:themeColor="text1"/>
+              </w:rPr>
+              <w:t xml:space="preserve">LU5: GitHub Project Management</w:t>
+            </w:r>
+          </w:p>
+        </w:tc>
+        <w:tc>
+          <w:tcPr>
+            <w:tcW w:w="1987" w:type="dxa"/>
+            <w:tcBorders>
+              <w:top w:val="single" w:sz="4" w:space="0" w:color="000000"/>
+              <w:left w:val="single" w:sz="4" w:space="0" w:color="000000"/>
+              <w:bottom w:val="single" w:sz="4" w:space="0" w:color="000000"/>
+              <w:right w:val="single" w:sz="4" w:space="0" w:color="000000"/>
+            </w:tcBorders>
+            <w:shd w:val="clear" w:color="auto" w:fill="auto"/>
+            <w:tcMar>
+              <w:top w:w="0" w:type="dxa"/>
+              <w:left w:w="108" w:type="dxa"/>
+              <w:bottom w:w="0" w:type="dxa"/>
+              <w:right w:w="108" w:type="dxa"/>
+            </w:tcMar>
+          </w:tcPr>
+          <w:p>
+            <w:pPr>
+              <w:spacing w:after="0" w:line="240" w:lineRule="auto"/>
+              <w:rPr>
+                <w:rFonts w:ascii="Arial" w:hAnsi="Arial" w:cs="Arial"/>
+              </w:rPr>
+            </w:pPr>
+            <w:proofErr w:type="gramStart"/>
+            <w:r>
+              <w:rPr>
+                <w:rFonts w:ascii="Arial" w:hAnsi="Arial" w:cs="Arial"/>
+              </w:rPr>
+              <w:t xml:space="preserve">LO5: Identify potential improvements to the software configuration, deployment processes, and code elements.</w:t>
+            </w:r>
+          </w:p>
+          <w:p>
+            <w:pPr>
+              <w:spacing w:after="0" w:line="240" w:lineRule="auto"/>
+              <w:rPr>
+                <w:rFonts w:ascii="Arial" w:hAnsi="Arial" w:cs="Arial"/>
+              </w:rPr>
+            </w:pPr>
+          </w:p>
+          <w:p>
+            <w:pPr>
+              <w:spacing w:after="0" w:line="240" w:lineRule="auto"/>
+              <w:rPr>
+                <w:rFonts w:ascii="Arial" w:hAnsi="Arial" w:cs="Arial"/>
+              </w:rPr>
+            </w:pPr>
+            <w:r>
+              <w:rPr>
+                <w:rFonts w:ascii="Arial" w:hAnsi="Arial" w:cs="Arial"/>
+              </w:rPr>
+              <w:t>(</w:t>
+            </w:r>
+            <w:proofErr w:type="gramStart"/>
+            <w:r>
+              <w:rPr>
+                <w:rFonts w:ascii="Arial" w:hAnsi="Arial" w:cs="Arial"/>
+              </w:rPr>
+              <w:t xml:space="preserve">K5, A7</w:t>
+            </w:r>
+            <w:r>
+              <w:rPr>
+                <w:rFonts w:ascii="Arial" w:hAnsi="Arial" w:cs="Arial"/>
+              </w:rPr>
+              <w:t>)</w:t>
+            </w:r>
+          </w:p>
+        </w:tc>
+        <w:tc>
+          <w:tcPr>
+            <w:tcW w:w="2410" w:type="dxa"/>
+            <w:tcBorders>
+              <w:top w:val="single" w:sz="4" w:space="0" w:color="000000"/>
+              <w:left w:val="single" w:sz="4" w:space="0" w:color="000000"/>
+              <w:bottom w:val="single" w:sz="4" w:space="0" w:color="000000"/>
+              <w:right w:val="single" w:sz="4" w:space="0" w:color="000000"/>
+            </w:tcBorders>
+            <w:shd w:val="clear" w:color="auto" w:fill="auto"/>
+            <w:tcMar>
+              <w:top w:w="0" w:type="dxa"/>
+              <w:left w:w="108" w:type="dxa"/>
+              <w:bottom w:w="0" w:type="dxa"/>
+              <w:right w:w="108" w:type="dxa"/>
+            </w:tcMar>
+          </w:tcPr>
+          <w:p>
+            <w:pPr>
+              <w:spacing w:after="0" w:line="240" w:lineRule="auto"/>
+              <w:rPr>
+                <w:rFonts w:ascii="Arial" w:hAnsi="Arial" w:cs="Arial"/>
+              </w:rPr>
+            </w:pPr>
+            <w:proofErr w:type="gramStart"/>
+            <w:r>
+              <w:rPr>
+                <w:rFonts w:ascii="Arial" w:hAnsi="Arial" w:cs="Arial"/>
+              </w:rPr>
+              <w:t xml:space="preserve">Written Assessment - Short-Answer Questions (WA-SAQ) – K5</w:t>
+              <w:br/>
+              <w:t xml:space="preserve"/>
+              <w:br/>
+              <w:t xml:space="preserve">Practical Performance (PP) – A7</w:t>
+            </w:r>
+          </w:p>
+        </w:tc>
+        <w:tc>
+          <w:tcPr>
+            <w:tcW w:w="1842" w:type="dxa"/>
+            <w:tcBorders>
+              <w:top w:val="single" w:sz="4" w:space="0" w:color="000000"/>
+              <w:left w:val="single" w:sz="4" w:space="0" w:color="000000"/>
+              <w:bottom w:val="single" w:sz="4" w:space="0" w:color="000000"/>
+              <w:right w:val="single" w:sz="4" w:space="0" w:color="000000"/>
+            </w:tcBorders>
+            <w:shd w:val="clear" w:color="auto" w:fill="auto"/>
+            <w:tcMar>
+              <w:top w:w="0" w:type="dxa"/>
+              <w:left w:w="108" w:type="dxa"/>
+              <w:bottom w:w="0" w:type="dxa"/>
+              <w:right w:w="108" w:type="dxa"/>
+            </w:tcMar>
+          </w:tcPr>
+          <w:p>
+            <w:pPr>
+              <w:spacing w:after="0" w:line="240" w:lineRule="auto"/>
+              <w:rPr>
+                <w:rFonts w:ascii="Arial" w:hAnsi="Arial" w:cs="Arial"/>
+              </w:rPr>
+            </w:pPr>
+            <w:proofErr w:type="gramStart"/>
+            <w:r>
+              <w:rPr>
+                <w:rFonts w:ascii="Arial" w:hAnsi="Arial" w:cs="Arial"/>
+              </w:rPr>
+              <w:t xml:space="preserve">Written Assessment - Short-Answer Questions (WA-SAQ) – 15 mins</w:t>
+              <w:br/>
+              <w:t xml:space="preserve"/>
+              <w:br/>
+              <w:t xml:space="preserve">Practical Performance (PP) – 10 mins</w:t>
+            </w:r>
+          </w:p>
+        </w:tc>
+        <w:tc>
+          <w:tcPr>
+            <w:tcW w:w="2128" w:type="dxa"/>
+            <w:tcBorders>
+              <w:top w:val="single" w:sz="4" w:space="0" w:color="000000"/>
+              <w:left w:val="single" w:sz="4" w:space="0" w:color="000000"/>
+              <w:bottom w:val="single" w:sz="4" w:space="0" w:color="000000"/>
+              <w:right w:val="single" w:sz="4" w:space="0" w:color="000000"/>
+            </w:tcBorders>
+            <w:shd w:val="clear" w:color="auto" w:fill="FFFFFF" w:themeFill="background1"/>
+            <w:tcMar>
+              <w:top w:w="0" w:type="dxa"/>
+              <w:left w:w="108" w:type="dxa"/>
+              <w:bottom w:w="0" w:type="dxa"/>
+              <w:right w:w="108" w:type="dxa"/>
+            </w:tcMar>
+          </w:tcPr>
+          <w:p>
+            <w:pPr>
+              <w:spacing w:after="0" w:line="240" w:lineRule="auto"/>
+              <w:rPr>
+                <w:rFonts w:ascii="Arial" w:hAnsi="Arial" w:cs="Arial"/>
+              </w:rPr>
+            </w:pPr>
+            <w:r>
+              <w:rPr>
+                <w:rFonts w:ascii="Arial" w:hAnsi="Arial" w:cs="Arial"/>
+              </w:rPr>
+              <w:t xml:space="preserve"/>
+            </w:r>
+          </w:p>
+          <w:p>
+            <w:pPr>
+              <w:spacing w:after="0" w:line="240" w:lineRule="auto"/>
+              <w:rPr>
+                <w:rFonts w:ascii="Arial" w:hAnsi="Arial" w:cs="Arial"/>
+              </w:rPr>
+            </w:pPr>
+            <w:proofErr w:type="gramStart"/>
+            <w:r>
+              <w:rPr>
+                <w:rFonts w:ascii="Arial" w:hAnsi="Arial" w:cs="Arial"/>
+              </w:rPr>
+              <w:t xml:space="preserve">Classroom</w:t>
+            </w:r>
+          </w:p>
+          <w:p>
+            <w:pPr>
+              <w:spacing w:after="0" w:line="240" w:lineRule="auto"/>
+              <w:rPr>
+                <w:rFonts w:ascii="Arial" w:hAnsi="Arial" w:cs="Arial"/>
+                <w:bCs/>
+              </w:rPr>
+            </w:pPr>
+            <w:r>
+              <w:rPr>
+                <w:rFonts w:ascii="Arial" w:hAnsi="Arial" w:cs="Arial"/>
+                <w:bCs/>
+              </w:rPr>
+              <w:t xml:space="preserve"> </w:t>
+            </w:r>
+          </w:p>
+          <w:p>
+            <w:pPr>
+              <w:spacing w:after="0" w:line="240" w:lineRule="auto"/>
+              <w:rPr>
+                <w:rFonts w:ascii="Arial" w:hAnsi="Arial" w:cs="Arial"/>
+              </w:rPr>
+            </w:pPr>
+            <w:proofErr w:type="gramStart"/>
+            <w:r>
+              <w:rPr>
+                <w:rFonts w:ascii="Arial" w:hAnsi="Arial" w:cs="Arial"/>
+              </w:rPr>
+              <w:t xml:space="preserve">Didactic Questioning</w:t>
+            </w:r>
+          </w:p>
+          <w:p>
+            <w:pPr>
+              <w:spacing w:after="0" w:line="240" w:lineRule="auto"/>
+              <w:rPr>
+                <w:rFonts w:ascii="Arial" w:hAnsi="Arial" w:cs="Arial"/>
+                <w:bCs/>
+              </w:rPr>
+            </w:pPr>
+            <w:r>
+              <w:rPr>
+                <w:rFonts w:ascii="Arial" w:hAnsi="Arial" w:cs="Arial"/>
+                <w:bCs/>
+              </w:rPr>
+              <w:t xml:space="preserve"> </w:t>
+            </w:r>
+          </w:p>
+          <w:p>
+            <w:pPr>
+              <w:spacing w:after="0" w:line="240" w:lineRule="auto"/>
+              <w:rPr>
+                <w:rFonts w:ascii="Arial" w:hAnsi="Arial" w:cs="Arial"/>
+              </w:rPr>
+            </w:pPr>
+            <w:proofErr w:type="gramStart"/>
+            <w:r>
+              <w:rPr>
+                <w:rFonts w:ascii="Arial" w:hAnsi="Arial" w:cs="Arial"/>
+              </w:rPr>
+              <w:t xml:space="preserve">Demonstration</w:t>
+            </w:r>
+          </w:p>
+          <w:p>
+            <w:pPr>
+              <w:spacing w:after="0" w:line="240" w:lineRule="auto"/>
+              <w:rPr>
+                <w:rFonts w:ascii="Arial" w:hAnsi="Arial" w:cs="Arial"/>
+                <w:bCs/>
+              </w:rPr>
+            </w:pPr>
+            <w:r>
+              <w:rPr>
+                <w:rFonts w:ascii="Arial" w:hAnsi="Arial" w:cs="Arial"/>
+                <w:bCs/>
+              </w:rPr>
+              <w:t xml:space="preserve"> </w:t>
+            </w:r>
+          </w:p>
+          <w:p>
+            <w:pPr>
+              <w:spacing w:after="0" w:line="240" w:lineRule="auto"/>
+              <w:rPr>
+                <w:rFonts w:ascii="Arial" w:hAnsi="Arial" w:cs="Arial"/>
+              </w:rPr>
+            </w:pPr>
+            <w:proofErr w:type="gramStart"/>
+            <w:r>
+              <w:rPr>
+                <w:rFonts w:ascii="Arial" w:hAnsi="Arial" w:cs="Arial"/>
+              </w:rPr>
+              <w:t xml:space="preserve">Practical</w:t>
+            </w:r>
+          </w:p>
+          <w:p>
+            <w:pPr>
+              <w:spacing w:after="0" w:line="240" w:lineRule="auto"/>
+              <w:rPr>
+                <w:rFonts w:ascii="Arial" w:hAnsi="Arial" w:cs="Arial"/>
+                <w:bCs/>
+              </w:rPr>
+            </w:pPr>
+            <w:r>
+              <w:rPr>
+                <w:rFonts w:ascii="Arial" w:hAnsi="Arial" w:cs="Arial"/>
+                <w:bCs/>
+              </w:rPr>
+              <w:t xml:space="preserve"> </w:t>
+            </w:r>
+          </w:p>
+        </w:tc>
+        <w:tc>
+          <w:tcPr>
+            <w:tcW w:w="964" w:type="dxa"/>
+            <w:tcBorders>
+              <w:top w:val="single" w:sz="4" w:space="0" w:color="000000"/>
+              <w:left w:val="single" w:sz="4" w:space="0" w:color="000000"/>
+              <w:bottom w:val="single" w:sz="4" w:space="0" w:color="000000"/>
+              <w:right w:val="single" w:sz="4" w:space="0" w:color="000000"/>
+            </w:tcBorders>
+            <w:shd w:val="clear" w:color="auto" w:fill="FFFFFF" w:themeFill="background1"/>
+            <w:tcMar>
+              <w:top w:w="0" w:type="dxa"/>
+              <w:left w:w="108" w:type="dxa"/>
+              <w:bottom w:w="0" w:type="dxa"/>
+              <w:right w:w="108" w:type="dxa"/>
+            </w:tcMar>
+          </w:tcPr>
+          <w:p>
+            <w:pPr>
+              <w:spacing w:after="0" w:line="240" w:lineRule="auto"/>
+              <w:jc w:val="center"/>
+              <w:rPr>
+                <w:rFonts w:ascii="Arial" w:hAnsi="Arial" w:cs="Arial"/>
+              </w:rPr>
+            </w:pPr>
+            <w:r>
+              <w:rPr>
+                <w:rFonts w:ascii="Arial" w:hAnsi="Arial" w:cs="Arial"/>
+              </w:rPr>
+              <w:t>#</w:t>
+            </w:r>
+            <w:proofErr w:type="gramStart"/>
+            <w:r>
+              <w:rPr>
+                <w:rFonts w:ascii="Arial" w:hAnsi="Arial" w:cs="Arial"/>
+              </w:rPr>
+              <w:t>CR[</w:t>
+            </w:r>
+            <w:proofErr w:type="gramEnd"/>
+            <w:r>
+              <w:rPr>
+                <w:rFonts w:ascii="Arial" w:hAnsi="Arial" w:cs="Arial"/>
+              </w:rPr>
+              <w:t>4]</w:t>
+            </w:r>
+          </w:p>
+        </w:tc>
+        <w:tc>
+          <w:tcPr>
+            <w:tcW w:w="1276" w:type="dxa"/>
+            <w:tcBorders>
+              <w:top w:val="single" w:sz="4" w:space="0" w:color="000000"/>
+              <w:left w:val="single" w:sz="4" w:space="0" w:color="000000"/>
+              <w:bottom w:val="single" w:sz="4" w:space="0" w:color="000000"/>
+              <w:right w:val="single" w:sz="4" w:space="0" w:color="000000"/>
+            </w:tcBorders>
+            <w:shd w:val="clear" w:color="auto" w:fill="FFFFFF" w:themeFill="background1"/>
+            <w:tcMar>
+              <w:top w:w="0" w:type="dxa"/>
+              <w:left w:w="108" w:type="dxa"/>
+              <w:bottom w:w="0" w:type="dxa"/>
+              <w:right w:w="108" w:type="dxa"/>
+            </w:tcMar>
+          </w:tcPr>
+          <w:p>
+            <w:pPr>
+              <w:spacing w:after="0" w:line="240" w:lineRule="auto"/>
+              <w:jc w:val="center"/>
+              <w:rPr>
+                <w:rFonts w:ascii="Arial" w:hAnsi="Arial" w:cs="Arial"/>
+              </w:rPr>
+            </w:pPr>
+            <w:r>
+              <w:rPr>
+                <w:rFonts w:ascii="Arial" w:hAnsi="Arial" w:cs="Arial"/>
+              </w:rPr>
+              <w:t>NA</w:t>
+            </w:r>
+          </w:p>
+        </w:tc>
+        <w:tc>
+          <w:tcPr>
+            <w:tcW w:w="1223" w:type="dxa"/>
+            <w:tcBorders>
+              <w:top w:val="single" w:sz="4" w:space="0" w:color="000000"/>
+              <w:left w:val="single" w:sz="4" w:space="0" w:color="000000"/>
+              <w:bottom w:val="single" w:sz="4" w:space="0" w:color="000000"/>
+              <w:right w:val="single" w:sz="4" w:space="0" w:color="000000"/>
+            </w:tcBorders>
+            <w:shd w:val="clear" w:color="auto" w:fill="FFFFFF" w:themeFill="background1"/>
+          </w:tcPr>
+          <w:p>
+            <w:pPr>
+              <w:spacing w:after="0" w:line="240" w:lineRule="auto"/>
+              <w:jc w:val="center"/>
+              <w:rPr>
+                <w:rFonts w:ascii="Arial" w:hAnsi="Arial" w:cs="Arial"/>
+              </w:rPr>
+            </w:pPr>
+            <w:r>
+              <w:rPr>
+                <w:rFonts w:ascii="Arial" w:hAnsi="Arial" w:cs="Arial"/>
+              </w:rPr>
+              <w:t>NA</w:t>
+            </w:r>
+          </w:p>
+        </w:tc>
+        <w:tc>
+          <w:tcPr>
+            <w:tcW w:w="851" w:type="dxa"/>
+            <w:tcBorders>
+              <w:top w:val="single" w:sz="4" w:space="0" w:color="000000"/>
+              <w:left w:val="single" w:sz="4" w:space="0" w:color="000000"/>
+              <w:bottom w:val="single" w:sz="4" w:space="0" w:color="000000"/>
+              <w:right w:val="single" w:sz="4" w:space="0" w:color="000000"/>
+            </w:tcBorders>
+            <w:shd w:val="clear" w:color="auto" w:fill="FFFFFF" w:themeFill="background1"/>
+            <w:tcMar>
+              <w:top w:w="0" w:type="dxa"/>
+              <w:left w:w="108" w:type="dxa"/>
+              <w:bottom w:w="0" w:type="dxa"/>
+              <w:right w:w="108" w:type="dxa"/>
+            </w:tcMar>
+          </w:tcPr>
+          <w:p>
+            <w:pPr>
+              <w:spacing w:after="0" w:line="240" w:lineRule="auto"/>
+              <w:jc w:val="center"/>
+              <w:rPr>
+                <w:rFonts w:ascii="Arial" w:hAnsi="Arial" w:cs="Arial"/>
+              </w:rPr>
+            </w:pPr>
+            <w:r>
+              <w:rPr>
+                <w:rFonts w:ascii="Arial" w:hAnsi="Arial" w:cs="Arial"/>
+              </w:rPr>
+              <w:t>#</w:t>
+            </w:r>
+            <w:proofErr w:type="gramStart"/>
+            <w:r>
+              <w:rPr>
+                <w:rFonts w:ascii="Arial" w:hAnsi="Arial" w:cs="Arial"/>
+              </w:rPr>
+              <w:t>PP[</w:t>
+            </w:r>
+            <w:proofErr w:type="gramEnd"/>
+            <w:r>
+              <w:rPr>
+                <w:rFonts w:ascii="Arial" w:hAnsi="Arial" w:cs="Arial"/>
+              </w:rPr>
+              <w:t>4]</w:t>
             </w:r>
           </w:p>
         </w:tc>
@@ -8945,7 +12362,11 @@
                 <w:rFonts w:ascii="Arial" w:hAnsi="Arial" w:cs="Arial"/>
                 <w:i/>
               </w:rPr>
-              <w:t xml:space="preserve">Total – 0 hr</w:t>
+              <w:t xml:space="preserve">WA-SAQ – 1 hr</w:t>
+              <w:br/>
+              <w:t xml:space="preserve">PP – 1 hr</w:t>
+              <w:br/>
+              <w:t xml:space="preserve">Total – 2 hr</w:t>
             </w:r>
           </w:p>
         </w:tc>
@@ -9010,7 +12431,7 @@
                 <w:rFonts w:ascii="Arial" w:hAnsi="Arial" w:cs="Arial"/>
                 <w:i/>
               </w:rPr>
-              <w:t xml:space="preserve">3</w:t>
+              <w:t xml:space="preserve">7</w:t>
             </w:r>
             <w:r>
               <w:rPr>
@@ -10144,6 +13565,190 @@
           </w:p>
         </w:tc>
       </w:tr>
+      <w:tr>
+        <w:tc>
+          <w:tcPr>
+            <w:tcW w:w="2405" w:type="dxa"/>
+            <w:shd w:val="clear" w:color="auto" w:fill="auto"/>
+          </w:tcPr>
+          <w:p>
+            <w:pPr>
+              <w:rPr>
+                <w:rFonts w:ascii="Arial" w:eastAsia="Times New Roman" w:hAnsi="Arial" w:cs="Arial"/>
+              </w:rPr>
+            </w:pPr>
+            <w:r>
+              <w:rPr>
+                <w:rFonts w:ascii="Arial" w:eastAsia="Times New Roman" w:hAnsi="Arial" w:cs="Arial"/>
+              </w:rPr>
+              <w:lastRenderedPageBreak/>
+              <w:t xml:space="preserve">Practical</w:t>
+            </w:r>
+          </w:p>
+        </w:tc>
+        <w:tc>
+          <w:tcPr>
+            <w:tcW w:w="1985" w:type="dxa"/>
+          </w:tcPr>
+          <w:p>
+            <w:pPr>
+              <w:rPr>
+                <w:rFonts w:ascii="Arial" w:hAnsi="Arial" w:cs="Arial"/>
+              </w:rPr>
+            </w:pPr>
+            <w:r>
+              <w:rPr>
+                <w:rFonts w:ascii="Arial" w:hAnsi="Arial" w:cs="Arial"/>
+              </w:rPr>
+              <w:t>1:3 (Min)</w:t>
+            </w:r>
+          </w:p>
+          <w:p>
+            <w:pPr>
+              <w:rPr>
+                <w:rFonts w:ascii="Arial" w:hAnsi="Arial" w:cs="Arial"/>
+              </w:rPr>
+            </w:pPr>
+            <w:r>
+              <w:rPr>
+                <w:rFonts w:ascii="Arial" w:hAnsi="Arial" w:cs="Arial"/>
+              </w:rPr>
+              <w:t>1:20 (Max)</w:t>
+            </w:r>
+          </w:p>
+        </w:tc>
+        <w:tc>
+          <w:tcPr>
+            <w:tcW w:w="10068" w:type="dxa"/>
+            <w:shd w:val="clear" w:color="auto" w:fill="auto"/>
+          </w:tcPr>
+          <w:p>
+            <w:pPr>
+              <w:suppressAutoHyphens w:val="0"/>
+              <w:rPr>
+                <w:rFonts w:ascii="Arial" w:eastAsia="Times New Roman" w:hAnsi="Arial" w:cs="Arial"/>
+                <w:lang w:val="en-SG"/>
+              </w:rPr>
+            </w:pPr>
+            <w:r>
+              <w:rPr>
+                <w:rFonts w:ascii="Arial" w:eastAsia="Times New Roman" w:hAnsi="Arial" w:cs="Arial"/>
+                <w:lang w:val="en-SG"/>
+              </w:rPr>
+              <w:t>Practical is an instructional method that allows learners to apply what they have learned in a real-world context, which can help reinforce their understanding of the material.</w:t>
+            </w:r>
+          </w:p>
+          <w:p>
+            <w:pPr>
+              <w:suppressAutoHyphens w:val="0"/>
+              <w:rPr>
+                <w:rFonts w:ascii="Arial" w:eastAsia="Times New Roman" w:hAnsi="Arial" w:cs="Arial"/>
+                <w:lang w:val="en-SG"/>
+              </w:rPr>
+            </w:pPr>
+          </w:p>
+          <w:p>
+            <w:pPr>
+              <w:suppressAutoHyphens w:val="0"/>
+              <w:rPr>
+                <w:rFonts w:ascii="Arial" w:eastAsia="Times New Roman" w:hAnsi="Arial" w:cs="Arial"/>
+                <w:lang w:val="en-SG"/>
+              </w:rPr>
+            </w:pPr>
+            <w:r>
+              <w:rPr>
+                <w:rFonts w:ascii="Arial" w:eastAsia="Times New Roman" w:hAnsi="Arial" w:cs="Arial"/>
+                <w:lang w:val="en-SG"/>
+              </w:rPr>
+              <w:t>The use of the practice in teaching has several benefits, including:</w:t>
+            </w:r>
+          </w:p>
+          <w:p>
+            <w:pPr>
+              <w:suppressAutoHyphens w:val="0"/>
+              <w:rPr>
+                <w:rFonts w:ascii="Arial" w:eastAsia="Times New Roman" w:hAnsi="Arial" w:cs="Arial"/>
+                <w:lang w:val="en-SG"/>
+              </w:rPr>
+            </w:pPr>
+          </w:p>
+          <w:p>
+            <w:pPr>
+              <w:numPr>
+                <w:ilvl w:val="0"/>
+                <w:numId w:val="48"/>
+              </w:numPr>
+              <w:suppressAutoHyphens w:val="0"/>
+              <w:rPr>
+                <w:rFonts w:ascii="Arial" w:eastAsia="Times New Roman" w:hAnsi="Arial" w:cs="Arial"/>
+                <w:lang w:val="en-SG"/>
+              </w:rPr>
+            </w:pPr>
+            <w:r>
+              <w:rPr>
+                <w:rFonts w:ascii="Arial" w:eastAsia="Times New Roman" w:hAnsi="Arial" w:cs="Arial"/>
+                <w:lang w:val="en-SG"/>
+              </w:rPr>
+              <w:t>It can help to reinforce learning by providing learners with feedback on their performance and identifying areas where they need to improve.</w:t>
+            </w:r>
+          </w:p>
+          <w:p>
+            <w:pPr>
+              <w:numPr>
+                <w:ilvl w:val="0"/>
+                <w:numId w:val="48"/>
+              </w:numPr>
+              <w:suppressAutoHyphens w:val="0"/>
+              <w:rPr>
+                <w:rFonts w:ascii="Arial" w:eastAsia="Times New Roman" w:hAnsi="Arial" w:cs="Arial"/>
+                <w:lang w:val="en-SG"/>
+              </w:rPr>
+            </w:pPr>
+            <w:r>
+              <w:rPr>
+                <w:rFonts w:ascii="Arial" w:eastAsia="Times New Roman" w:hAnsi="Arial" w:cs="Arial"/>
+                <w:lang w:val="en-SG"/>
+              </w:rPr>
+              <w:t>It helps learners develop their skills and knowledge by providing opportunities to apply what they have learned in a real-world context.</w:t>
+            </w:r>
+          </w:p>
+          <w:p>
+            <w:pPr>
+              <w:numPr>
+                <w:ilvl w:val="0"/>
+                <w:numId w:val="48"/>
+              </w:numPr>
+              <w:suppressAutoHyphens w:val="0"/>
+              <w:rPr>
+                <w:rFonts w:ascii="Arial" w:eastAsia="Times New Roman" w:hAnsi="Arial" w:cs="Arial"/>
+                <w:lang w:val="en-SG"/>
+              </w:rPr>
+            </w:pPr>
+            <w:r>
+              <w:rPr>
+                <w:rFonts w:ascii="Arial" w:eastAsia="Times New Roman" w:hAnsi="Arial" w:cs="Arial"/>
+                <w:lang w:val="en-SG"/>
+              </w:rPr>
+              <w:t>It can help build learners’ confidence by allowing them to practice and refine their skills.</w:t>
+            </w:r>
+          </w:p>
+          <w:p>
+            <w:pPr>
+              <w:suppressAutoHyphens w:val="0"/>
+              <w:rPr>
+                <w:rFonts w:ascii="Arial" w:eastAsia="Times New Roman" w:hAnsi="Arial" w:cs="Arial"/>
+              </w:rPr>
+            </w:pPr>
+            <w:r>
+              <w:rPr>
+                <w:rFonts w:ascii="Arial" w:eastAsia="Times New Roman" w:hAnsi="Arial" w:cs="Arial"/>
+                <w:lang w:val="en-SG"/>
+              </w:rPr>
+              <w:t>It can help to prepare learners for future challenges by providing them with the skills and knowledge they need to succeed.</w:t>
+            </w:r>
+          </w:p>
+        </w:tc>
+      </w:tr>
     </w:tbl>
     <w:p>
       <w:pPr>
@@ -10827,7 +14432,7 @@
                 <w:rFonts w:ascii="Arial" w:hAnsi="Arial" w:cs="Arial"/>
                 <w:bCs/>
               </w:rPr>
-              <w:t xml:space="preserve">The Practical Performance (PP) assessment focuses on providing authentic "Show Me Application" evidence of candidates' ability to apply GitHub Copilot to enhance programming workflows and streamline coding processes. Candidates will complete practical tasks demonstrating the use of GitHub Copilot in identifying workflow gaps and proposing AI-assisted solutions.</w:t>
+              <w:t xml:space="preserve">The Practical Performance (PP) assessment allows candidates to demonstrate hands-on skills in using GitHub for software configuration and deployment, aligning with industry best practices. Candidates will complete practical tasks demonstrating their ability to use Git and GitHub for version control, collaboration, and continuous integration/continuous deployment (CI/CD).</w:t>
             </w:r>
           </w:p>
           <w:p>
@@ -10862,7 +14467,7 @@
                 <w:rFonts w:ascii="Arial" w:hAnsi="Arial" w:cs="Arial"/>
                 <w:bCs/>
               </w:rPr>
-              <w:t xml:space="preserve">For LO1: Candidates will demonstrate the use of GitHub Copilot to identify inefficiencies in a given code and suggest improvements.</w:t>
+              <w:t xml:space="preserve">For LO1: Candidates will analyze a given software project, set up a GitHub repository, and coordinate release scheduling using GitHub features.</w:t>
             </w:r>
           </w:p>
           <w:p>
@@ -10882,22 +14487,7 @@
                 <w:rFonts w:ascii="Arial" w:hAnsi="Arial" w:cs="Arial"/>
                 <w:bCs/>
               </w:rPr>
-              <w:t xml:space="preserve">For LO2: Candidates will use GitHub Copilot to generate code snippets, debug code, and automate repetitive coding tasks, showcasing streamlined coding processes.</w:t>
-            </w:r>
-          </w:p>
-          <w:p>
-            <w:pPr>
-              <w:rPr>
-                <w:rFonts w:ascii="Arial" w:hAnsi="Arial" w:cs="Arial"/>
-                <w:bCs/>
-              </w:rPr>
-            </w:pPr>
-            <w:r>
-              <w:rPr>
-                <w:rFonts w:ascii="Arial" w:hAnsi="Arial" w:cs="Arial"/>
-                <w:bCs/>
-              </w:rPr>
-              <w:t xml:space="preserve">Manner of Submission:</w:t>
+              <w:t xml:space="preserve">For LO2: Candidates will select and apply appropriate Git scripts to automate the integration and deployment of a software product.</w:t>
             </w:r>
           </w:p>
           <w:p>
@@ -10917,7 +14507,7 @@
                 <w:rFonts w:ascii="Arial" w:hAnsi="Arial" w:cs="Arial"/>
                 <w:bCs/>
               </w:rPr>
-              <w:t xml:space="preserve">Candidates will submit code samples, screenshots, and a brief report detailing how GitHub Copilot was used to enhance efficiency and streamline processes.</w:t>
+              <w:t xml:space="preserve">For LO3: Candidates will configure a software product using Git configuration tests, demonstrating their understanding of testing procedures.</w:t>
             </w:r>
           </w:p>
           <w:p>
@@ -10937,22 +14527,7 @@
                 <w:rFonts w:ascii="Arial" w:hAnsi="Arial" w:cs="Arial"/>
                 <w:bCs/>
               </w:rPr>
-              <w:t xml:space="preserve">This includes documenting specific features of GitHub Copilot used and their impact on the programming workflow.</w:t>
-            </w:r>
-          </w:p>
-          <w:p>
-            <w:pPr>
-              <w:rPr>
-                <w:rFonts w:ascii="Arial" w:hAnsi="Arial" w:cs="Arial"/>
-                <w:bCs/>
-              </w:rPr>
-            </w:pPr>
-            <w:r>
-              <w:rPr>
-                <w:rFonts w:ascii="Arial" w:hAnsi="Arial" w:cs="Arial"/>
-                <w:bCs/>
-              </w:rPr>
-              <w:t xml:space="preserve">Marking Process:</w:t>
+              <w:t xml:space="preserve">For LO4: Candidates will diagnose issues identified during configuration testing by interpreting test results in a GitHub environment.</w:t>
             </w:r>
           </w:p>
           <w:p>
@@ -10972,7 +14547,7 @@
                 <w:rFonts w:ascii="Arial" w:hAnsi="Arial" w:cs="Arial"/>
                 <w:bCs/>
               </w:rPr>
-              <w:t xml:space="preserve">Effective use of Copilot.</w:t>
+              <w:t xml:space="preserve">For LO5: Candidates will identify potential improvements to a given software configuration and deployment process, documenting their recommendations.</w:t>
             </w:r>
           </w:p>
           <w:p>
@@ -10992,7 +14567,22 @@
                 <w:rFonts w:ascii="Arial" w:hAnsi="Arial" w:cs="Arial"/>
                 <w:bCs/>
               </w:rPr>
-              <w:t xml:space="preserve">Quality of code output.</w:t>
+              <w:t xml:space="preserve">For LO6: Candidates will implement modifications to a software product and its deployment process within a GitHub repository to improve functionality.</w:t>
+            </w:r>
+          </w:p>
+          <w:p>
+            <w:pPr>
+              <w:rPr>
+                <w:rFonts w:ascii="Arial" w:hAnsi="Arial" w:cs="Arial"/>
+                <w:bCs/>
+              </w:rPr>
+            </w:pPr>
+            <w:r>
+              <w:rPr>
+                <w:rFonts w:ascii="Arial" w:hAnsi="Arial" w:cs="Arial"/>
+                <w:bCs/>
+              </w:rPr>
+              <w:t xml:space="preserve">Manner of Submission:</w:t>
             </w:r>
           </w:p>
           <w:p>
@@ -11012,22 +14602,7 @@
                 <w:rFonts w:ascii="Arial" w:hAnsi="Arial" w:cs="Arial"/>
                 <w:bCs/>
               </w:rPr>
-              <w:t xml:space="preserve">Process Streamlining Impact.</w:t>
-            </w:r>
-          </w:p>
-          <w:p>
-            <w:pPr>
-              <w:rPr>
-                <w:rFonts w:ascii="Arial" w:hAnsi="Arial" w:cs="Arial"/>
-                <w:bCs/>
-              </w:rPr>
-            </w:pPr>
-            <w:r>
-              <w:rPr>
-                <w:rFonts w:ascii="Arial" w:hAnsi="Arial" w:cs="Arial"/>
-                <w:bCs/>
-              </w:rPr>
-              <w:t xml:space="preserve">Retention Period:</w:t>
+              <w:t xml:space="preserve">Candidates will submit their GitHub repository links, scripts, configuration files, test results, and documentation outlining their actions and justifications.</w:t>
             </w:r>
           </w:p>
           <w:p>
@@ -11047,7 +14622,117 @@
                 <w:rFonts w:ascii="Arial" w:hAnsi="Arial" w:cs="Arial"/>
                 <w:bCs/>
               </w:rPr>
-              <w:t xml:space="preserve">All submitted evidence, including code samples, screenshots, reports, and assessment records, will be retained for 3 years to ensure compliance with institutional policies and for auditing purposes.</w:t>
+              <w:t xml:space="preserve">This includes commit histories and pull request details showcasing collaborative efforts.</w:t>
+            </w:r>
+          </w:p>
+          <w:p>
+            <w:pPr>
+              <w:rPr>
+                <w:rFonts w:ascii="Arial" w:hAnsi="Arial" w:cs="Arial"/>
+                <w:bCs/>
+              </w:rPr>
+            </w:pPr>
+            <w:r>
+              <w:rPr>
+                <w:rFonts w:ascii="Arial" w:hAnsi="Arial" w:cs="Arial"/>
+                <w:bCs/>
+              </w:rPr>
+              <w:t xml:space="preserve">Marking Process:</w:t>
+            </w:r>
+          </w:p>
+          <w:p>
+            <w:pPr>
+              <w:pStyle w:val="ListParagraph"/>
+              <w:numPr>
+                <w:ilvl w:val="0"/>
+                <w:numId w:val="44"/>
+              </w:numPr>
+              <w:rPr>
+                <w:rFonts w:ascii="Arial" w:hAnsi="Arial" w:cs="Arial"/>
+                <w:bCs/>
+              </w:rPr>
+            </w:pPr>
+            <w:r>
+              <w:rPr>
+                <w:rFonts w:ascii="Arial" w:hAnsi="Arial" w:cs="Arial"/>
+                <w:bCs/>
+              </w:rPr>
+              <w:t xml:space="preserve">Functionality and accuracy.</w:t>
+            </w:r>
+          </w:p>
+          <w:p>
+            <w:pPr>
+              <w:pStyle w:val="ListParagraph"/>
+              <w:numPr>
+                <w:ilvl w:val="0"/>
+                <w:numId w:val="44"/>
+              </w:numPr>
+              <w:rPr>
+                <w:rFonts w:ascii="Arial" w:hAnsi="Arial" w:cs="Arial"/>
+                <w:bCs/>
+              </w:rPr>
+            </w:pPr>
+            <w:r>
+              <w:rPr>
+                <w:rFonts w:ascii="Arial" w:hAnsi="Arial" w:cs="Arial"/>
+                <w:bCs/>
+              </w:rPr>
+              <w:t xml:space="preserve">Efficiency and optimization.</w:t>
+            </w:r>
+          </w:p>
+          <w:p>
+            <w:pPr>
+              <w:pStyle w:val="ListParagraph"/>
+              <w:numPr>
+                <w:ilvl w:val="0"/>
+                <w:numId w:val="44"/>
+              </w:numPr>
+              <w:rPr>
+                <w:rFonts w:ascii="Arial" w:hAnsi="Arial" w:cs="Arial"/>
+                <w:bCs/>
+              </w:rPr>
+            </w:pPr>
+            <w:r>
+              <w:rPr>
+                <w:rFonts w:ascii="Arial" w:hAnsi="Arial" w:cs="Arial"/>
+                <w:bCs/>
+              </w:rPr>
+              <w:t xml:space="preserve">Collaboration and version control.</w:t>
+            </w:r>
+          </w:p>
+          <w:p>
+            <w:pPr>
+              <w:rPr>
+                <w:rFonts w:ascii="Arial" w:hAnsi="Arial" w:cs="Arial"/>
+                <w:bCs/>
+              </w:rPr>
+            </w:pPr>
+            <w:r>
+              <w:rPr>
+                <w:rFonts w:ascii="Arial" w:hAnsi="Arial" w:cs="Arial"/>
+                <w:bCs/>
+              </w:rPr>
+              <w:t xml:space="preserve">Retention Period:</w:t>
+            </w:r>
+          </w:p>
+          <w:p>
+            <w:pPr>
+              <w:pStyle w:val="ListParagraph"/>
+              <w:numPr>
+                <w:ilvl w:val="0"/>
+                <w:numId w:val="44"/>
+              </w:numPr>
+              <w:rPr>
+                <w:rFonts w:ascii="Arial" w:hAnsi="Arial" w:cs="Arial"/>
+                <w:bCs/>
+              </w:rPr>
+            </w:pPr>
+            <w:r>
+              <w:rPr>
+                <w:rFonts w:ascii="Arial" w:hAnsi="Arial" w:cs="Arial"/>
+                <w:bCs/>
+              </w:rPr>
+              <w:t xml:space="preserve">All submitted evidence, including repository links, scripts, and documentation, will be retained for 3 years for auditing and compliance purposes.</w:t>
             </w:r>
           </w:p>
         </w:tc>

</xml_diff>

<commit_message>
added test and fixed agents response to fit new excel format
</commit_message>
<xml_diff>
--- a/CourseProposal/output_docs/CP_output.docx
+++ b/CourseProposal/output_docs/CP_output.docx
@@ -4820,15 +4820,15 @@
               <w:br/>
               <w:t xml:space="preserve"/>
               <w:br/>
-              <w:t xml:space="preserve">The industry is currently facing significant challenges and performance gaps, particularly in integrating advanced technologies like generative AI into traditional storytelling and storyboarding processes. One of the primary challenges is the rapid pace of technological advancement, which has outstripped the ability of many professionals to keep up with new tools and methodologies. This has created a gap in skills, where many practitioners are not fully equipped to leverage generative AI to its fullest potential. Additionally, there is a growing concern about the ethical implications of using AI in creative processes, including issues related to bias, copyright infringement, and plagiarism. These ethical concerns are compounded by a lack of comprehensive understanding and training on how to address them effectively. Furthermore, the industry is experiencing a shift in consumer expectations, with audiences increasingly demanding more personalized and engaging content, which requires a deep understanding of both storytelling principles and the technical capabilities of AI. This gap between consumer expectations and current industry capabilities highlights the need for targeted training to bridge these divides and enhance the overall quality and effectiveness of media content produced using AI technologies.</w:t>
+              <w:t xml:space="preserve">The industry is currently facing several challenges and performance gaps that are directly related to the integration of generative AI in storytelling and storyboarding processes. One of the primary challenges is the rapid evolution of AI technologies, which has outpaced the ability of many professionals to effectively utilize these tools in their creative workflows. This has resulted in a gap between the potential capabilities of AI and the actual implementation in media production. Additionally, there is a significant challenge in ensuring the ethical use of AI, as biases in AI-generated content and issues related to copyright infringement are prevalent. The lack of comprehensive understanding and skills to address these ethical concerns can lead to legal and reputational risks for media companies. Furthermore, the creative industry is struggling with the balance between maintaining originality and leveraging AI-generated content, as there is a risk of producing generic and uninspired outputs if AI is not used creatively and strategically. These challenges highlight the need for targeted training to bridge the gap between current capabilities and the potential of AI in enhancing storytelling and storyboarding processes.</w:t>
               <w:br/>
               <w:t xml:space="preserve"/>
               <w:br/>
-              <w:t xml:space="preserve">To address the identified challenges and performance gaps, there is a critical need for comprehensive training programs that focus on both the technical and creative aspects of using generative AI in storytelling and storyboarding. Training should cover the fundamentals of AI-generated content creation, including script ideation techniques, narrative structure, and character development, to ensure that professionals can create compelling and engaging stories. Additionally, there is a need for training on the ethical use of AI, including understanding and mitigating bias in AI outputs, adhering to copyright laws, and implementing best practices to minimize plagiarism risks. This training should also include practical, hands-on experience with AI tools to allow participants to experiment with and refine their skills in a controlled environment. Furthermore, training programs should emphasize the importance of iterative processes in content creation, teaching participants how to apply and adjust prompts to improve the quality of AI-generated outputs. By providing a balanced approach that combines technical proficiency with creative storytelling and ethical considerations, training programs can equip industry professionals with the skills necessary to meet the evolving demands of the sector and produce high-quality, innovative content.</w:t>
+              <w:t xml:space="preserve">To address the challenges and performance gaps identified, there is a critical need for comprehensive training programs that focus on the integration of generative AI in storytelling and storyboarding. Such training should encompass a deep understanding of AI-generated script ideation techniques, including world-building, storyline, and character development. Additionally, it is essential to educate professionals on the limitations of AI tools and provide solutions to overcome these challenges, ensuring high-quality and creative outputs. Training should also emphasize the importance of ethical considerations, including awareness of bias in AI outputs and strategies to mitigate these issues. Understanding copyright laws and best practices to minimize plagiarism risk is crucial to avoid legal complications. Moreover, training should focus on enhancing the creative use of AI, encouraging professionals to incorporate unique storytelling elements and avoid generic replication. By equipping individuals with these skills and knowledge, the industry can better leverage AI technologies to produce innovative and compelling media content while maintaining ethical standards.</w:t>
               <w:br/>
               <w:t xml:space="preserve"/>
               <w:br/>
-              <w:t xml:space="preserve">Several job roles within the industry would significantly benefit from training in generative AI for storytelling and storyboarding. Scriptwriters and content creators, for instance, would gain valuable skills in using AI to enhance their creative processes, allowing them to develop more engaging and personalized narratives. Storyboard artists and visual designers would also benefit from understanding how to integrate AI-generated elements into their work, improving the efficiency and quality of visual storytelling. Additionally, video producers and editors could leverage AI tools to streamline video content creation, from script development to final production, enhancing both the speed and quality of their outputs. Furthermore, roles such as content strategists and creative directors would benefit from a deeper understanding of AI capabilities and limitations, enabling them to make informed decisions about incorporating AI into their projects. Finally, legal and compliance professionals within the industry would benefit from training on the ethical and legal implications of using AI, ensuring that their organizations adhere to best practices and avoid potential legal pitfalls. By targeting these key roles, training programs can help bridge the skills gap and drive innovation across the industry.</w:t>
+              <w:t xml:space="preserve">Several job roles within the industry would significantly benefit from training in generative AI for storytelling and storyboarding. Scriptwriters and content creators are at the forefront of this transformation, as they are directly involved in developing narratives and scripts that can be enhanced through AI technologies. By understanding how to effectively use AI tools, these professionals can improve the quality and creativity of their work. Storyboard artists and visual designers would also benefit, as they can learn to integrate AI-generated images and videos into their workflows, enhancing the visual storytelling process. Additionally, roles such as media producers and directors can gain insights into how AI can streamline production processes and improve narrative consistency and clarity. Furthermore, legal and compliance professionals within media companies would benefit from understanding the ethical and legal implications of using AI, ensuring that their organizations adhere to copyright laws and ethical standards. Overall, training in generative AI for storytelling and storyboarding can empower a wide range of professionals within the industry to harness the full potential of AI technologies, leading to more innovative and ethically sound media content.</w:t>
             </w:r>
           </w:p>
           <w:p>
@@ -5076,7 +5076,7 @@
                 <w:rFonts w:ascii="Arial" w:hAnsi="Arial" w:cs="Arial"/>
                 <w:bCs/>
               </w:rPr>
-              <w:t xml:space="preserve">Learners struggle to identify effective prompt terms and narrative components to enhance AI-generated storyboards.</w:t>
+              <w:t xml:space="preserve">Learners struggle to identify effective prompt terms and narrative components to enhance AI-generated storyboards for visual storytelling.</w:t>
             </w:r>
           </w:p>
           <w:p>
@@ -5097,7 +5097,7 @@
                 <w:rFonts w:ascii="Arial" w:hAnsi="Arial" w:cs="Arial"/>
                 <w:bCs/>
               </w:rPr>
-              <w:t xml:space="preserve">Learners lack the ability to utilize generative AI tools to refine video scripts for clarity, tone, and narrative consistency.</w:t>
+              <w:t xml:space="preserve">Learners lack the ability to utilise generative AI tools to refine video scripts for clarity, tone, and narrative consistency.</w:t>
             </w:r>
           </w:p>
           <w:p>
@@ -5118,7 +5118,7 @@
                 <w:rFonts w:ascii="Arial" w:hAnsi="Arial" w:cs="Arial"/>
                 <w:bCs/>
               </w:rPr>
-              <w:t xml:space="preserve">Learners find it challenging to analyze generative AI outputs for ethical issues, bias, and copyright risks.</w:t>
+              <w:t xml:space="preserve">Learners find it challenging to analyse generative AI outputs for ethical issues, bias, and copyright risks, and to apply appropriate corrective actions.</w:t>
             </w:r>
           </w:p>
           <w:p>
@@ -5221,7 +5221,7 @@
                 <w:rFonts w:ascii="Arial" w:hAnsi="Arial" w:cs="Arial"/>
                 <w:bCs/>
               </w:rPr>
-              <w:t xml:space="preserve">Ability to use generative AI techniques to create script elements that are compelling and enriched with narrative structure.</w:t>
+              <w:t xml:space="preserve">Ability to use generative AI techniques to develop script elements that are compelling and enriched with narrative structure.</w:t>
             </w:r>
           </w:p>
           <w:p>
@@ -5242,7 +5242,7 @@
                 <w:rFonts w:ascii="Arial" w:hAnsi="Arial" w:cs="Arial"/>
                 <w:bCs/>
               </w:rPr>
-              <w:t xml:space="preserve">Proficiency in identifying effective prompt terms and narrative components to enhance AI-generated storyboards.</w:t>
+              <w:t xml:space="preserve">Proficiency in identifying effective prompt terms and narrative components to enhance AI-generated storyboards for visual storytelling.</w:t>
             </w:r>
           </w:p>
           <w:p>
@@ -5263,7 +5263,7 @@
                 <w:rFonts w:ascii="Arial" w:hAnsi="Arial" w:cs="Arial"/>
                 <w:bCs/>
               </w:rPr>
-              <w:t xml:space="preserve">Skill in utilizing generative AI tools to refine video scripts for clarity, tone, and narrative consistency.</w:t>
+              <w:t xml:space="preserve">Skill in utilising generative AI tools to refine video scripts for clarity, tone, and narrative consistency.</w:t>
             </w:r>
           </w:p>
           <w:p>
@@ -5284,7 +5284,7 @@
                 <w:rFonts w:ascii="Arial" w:hAnsi="Arial" w:cs="Arial"/>
                 <w:bCs/>
               </w:rPr>
-              <w:t xml:space="preserve">Capability to analyze generative AI outputs for ethical issues, bias, and copyright risks, and apply appropriate corrective actions.</w:t>
+              <w:t xml:space="preserve">Capability to analyse generative AI outputs for ethical issues, bias, and copyright risks, and to apply appropriate corrective actions.</w:t>
             </w:r>
           </w:p>
           <w:p>
@@ -5354,7 +5354,7 @@
                 <w:rFonts w:ascii="Arial" w:hAnsi="Arial" w:cs="Arial"/>
                 <w:bCs/>
               </w:rPr>
-              <w:t xml:space="preserve">Enhanced ability to create engaging and well-structured scripts using generative AI, leading to more compelling storytelling.</w:t>
+              <w:t xml:space="preserve">Enhanced ability to create engaging and structured narratives using generative AI, leading to more compelling media content.</w:t>
             </w:r>
           </w:p>
           <w:p>
@@ -5375,7 +5375,7 @@
                 <w:rFonts w:ascii="Arial" w:hAnsi="Arial" w:cs="Arial"/>
                 <w:bCs/>
               </w:rPr>
-              <w:t xml:space="preserve">Improved skills in enhancing visual storytelling through effective use of AI-generated storyboards.</w:t>
+              <w:t xml:space="preserve">Improved visual storytelling through the effective use of AI-generated storyboards, resulting in more impactful and visually appealing media productions.</w:t>
             </w:r>
           </w:p>
           <w:p>
@@ -5396,7 +5396,7 @@
                 <w:rFonts w:ascii="Arial" w:hAnsi="Arial" w:cs="Arial"/>
                 <w:bCs/>
               </w:rPr>
-              <w:t xml:space="preserve">Increased proficiency in refining video scripts, resulting in clearer and more consistent narratives.</w:t>
+              <w:t xml:space="preserve">Increased proficiency in refining video scripts, ensuring clarity, tone, and narrative consistency, which enhances the overall quality of video content.</w:t>
             </w:r>
           </w:p>
           <w:p>
@@ -5417,7 +5417,7 @@
                 <w:rFonts w:ascii="Arial" w:hAnsi="Arial" w:cs="Arial"/>
                 <w:bCs/>
               </w:rPr>
-              <w:t xml:space="preserve">Greater understanding of ethical considerations in AI outputs, reducing risks associated with bias and copyright infringement.</w:t>
+              <w:t xml:space="preserve">Greater understanding and ability to address ethical issues, bias, and copyright risks in AI-generated content, reducing legal and reputational risks.</w:t>
             </w:r>
           </w:p>
           <w:p>
@@ -6081,7 +6081,7 @@
                       <w:rFonts w:ascii="Arial" w:hAnsi="Arial" w:cs="Arial"/>
                       <w:color w:val="000000" w:themeColor="text1"/>
                     </w:rPr>
-                    <w:t xml:space="preserve">LU1: Storytelling with Generative AI (K9, K10, A8, A5)</w:t>
+                    <w:t xml:space="preserve">LU1: Storytelling with Generative AI</w:t>
                   </w:r>
                 </w:p>
               </w:tc>
@@ -6136,7 +6136,7 @@
                       <w:rFonts w:ascii="Arial" w:hAnsi="Arial" w:cs="Arial"/>
                       <w:color w:val="000000" w:themeColor="text1"/>
                     </w:rPr>
-                    <w:t xml:space="preserve">LU2: Storyboarding with Generative AI (K1, K3, A7, A6)</w:t>
+                    <w:t xml:space="preserve">LU2: Storyboarding with Generative AI</w:t>
                   </w:r>
                 </w:p>
               </w:tc>
@@ -6188,7 +6188,7 @@
                       <w:rFonts w:ascii="Arial" w:hAnsi="Arial" w:cs="Arial"/>
                       <w:color w:val="000000" w:themeColor="text1"/>
                     </w:rPr>
-                    <w:t xml:space="preserve">LU3: Creating AI Generated Video (K8, K6, A2, A4)</w:t>
+                    <w:t xml:space="preserve">LU3: Creating AI Generated Video</w:t>
                   </w:r>
                 </w:p>
               </w:tc>
@@ -6243,7 +6243,7 @@
                       <w:rFonts w:ascii="Arial" w:hAnsi="Arial" w:cs="Arial"/>
                       <w:color w:val="000000" w:themeColor="text1"/>
                     </w:rPr>
-                    <w:t xml:space="preserve">LU4: Generative AI Ethics and Best Practices (K7, K5, K4, K2, A3, A1, A9)</w:t>
+                    <w:t xml:space="preserve">LU4: Generative AI Ethics and Best Practices</w:t>
                   </w:r>
                 </w:p>
               </w:tc>
@@ -6298,20 +6298,20 @@
                 <w:b/>
                 <w:bCs/>
               </w:rPr>
-              <w:t xml:space="preserve">LU1: Storytelling with Generative AI (K9, K10, A8, A5)</w:t>
-            </w:r>
-          </w:p>
-          <w:p>
-            <w:pPr>
-              <w:rPr>
-                <w:rFonts w:ascii="Arial" w:hAnsi="Arial" w:cs="Arial"/>
-              </w:rPr>
-            </w:pPr>
-            <w:r>
-              <w:rPr>
-                <w:rFonts w:ascii="Arial" w:hAnsi="Arial" w:cs="Arial"/>
-              </w:rPr>
-              <w:t xml:space="preserve">LU1 lays the foundational knowledge by introducing learners to the core elements of storytelling and the application of generative AI in script generation. This unit covers the fundamentals of storytelling, AI models for script generation, and the integration of creative principles into AI-generated content. It sets the stage for developing compelling script elements enriched with narrative structure and creative storytelling, addressing the initial performance gap of learners being unclear on how to use generative AI techniques effectively.</w:t>
+              <w:t xml:space="preserve">LU1: Storytelling with Generative AI</w:t>
+            </w:r>
+          </w:p>
+          <w:p>
+            <w:pPr>
+              <w:rPr>
+                <w:rFonts w:ascii="Arial" w:hAnsi="Arial" w:cs="Arial"/>
+              </w:rPr>
+            </w:pPr>
+            <w:r>
+              <w:rPr>
+                <w:rFonts w:ascii="Arial" w:hAnsi="Arial" w:cs="Arial"/>
+              </w:rPr>
+              <w:t xml:space="preserve">LU1 lays the foundational knowledge by introducing learners to the fundamentals of storytelling and the integration of AI in script generation. This unit focuses on developing compelling script elements enriched with narrative structure and creative storytelling. Learners will explore core storytelling elements and practice using AI tools for script generation, setting the stage for more advanced applications in subsequent units.</w:t>
             </w:r>
           </w:p>
           <w:p>
@@ -6341,20 +6341,20 @@
                 <w:b/>
                 <w:bCs/>
               </w:rPr>
-              <w:t xml:space="preserve">LU2: Storyboarding with Generative AI (K1, K3, A7, A6)</w:t>
-            </w:r>
-          </w:p>
-          <w:p>
-            <w:pPr>
-              <w:rPr>
-                <w:rFonts w:ascii="Arial" w:hAnsi="Arial" w:cs="Arial"/>
-              </w:rPr>
-            </w:pPr>
-            <w:r>
-              <w:rPr>
-                <w:rFonts w:ascii="Arial" w:hAnsi="Arial" w:cs="Arial"/>
-              </w:rPr>
-              <w:t xml:space="preserve">Building on the foundational knowledge, LU2 delves into the practical aspects of storyboarding and the use of AI to enhance visual storytelling. Learners will explore the fundamentals of storyboarding, develop text prompts for image generation, and address AI tool limitations. This unit is designed to enhance learners' ability to identify effective prompt terms and narrative components, bridging the gap in their skills to enhance AI-generated storyboards.</w:t>
+              <w:t xml:space="preserve">LU2: Storyboarding with Generative AI</w:t>
+            </w:r>
+          </w:p>
+          <w:p>
+            <w:pPr>
+              <w:rPr>
+                <w:rFonts w:ascii="Arial" w:hAnsi="Arial" w:cs="Arial"/>
+              </w:rPr>
+            </w:pPr>
+            <w:r>
+              <w:rPr>
+                <w:rFonts w:ascii="Arial" w:hAnsi="Arial" w:cs="Arial"/>
+              </w:rPr>
+              <w:t xml:space="preserve">Building on the foundational knowledge, LU2 delves into the practical aspects of storyboarding and how AI can enhance visual storytelling. Learners will identify effective prompt terms and narrative components to enhance AI-generated storyboards. Hands-on exercises will enable learners to create effective storyboards and overcome AI tool limitations, crucial skills for visual storytelling with AI.</w:t>
             </w:r>
           </w:p>
           <w:p>
@@ -6384,20 +6384,20 @@
                 <w:b/>
                 <w:bCs/>
               </w:rPr>
-              <w:t xml:space="preserve">LU3: Creating AI Generated Video (K8, K6, A2, A4)</w:t>
-            </w:r>
-          </w:p>
-          <w:p>
-            <w:pPr>
-              <w:rPr>
-                <w:rFonts w:ascii="Arial" w:hAnsi="Arial" w:cs="Arial"/>
-              </w:rPr>
-            </w:pPr>
-            <w:r>
-              <w:rPr>
-                <w:rFonts w:ascii="Arial" w:hAnsi="Arial" w:cs="Arial"/>
-              </w:rPr>
-              <w:t xml:space="preserve">LU3 escalates to a higher level of complexity where learners utilize AI tools for generating video content. This unit covers AI video tools for generating text, voiceover, and video, and the process of generating AI video for storyboards. Learners will refine video scripts for clarity, tone, and narrative consistency, addressing the performance gap related to the utilization of generative AI tools in video script refinement.</w:t>
+              <w:t xml:space="preserve">LU3: Creating AI Generated Video</w:t>
+            </w:r>
+          </w:p>
+          <w:p>
+            <w:pPr>
+              <w:rPr>
+                <w:rFonts w:ascii="Arial" w:hAnsi="Arial" w:cs="Arial"/>
+              </w:rPr>
+            </w:pPr>
+            <w:r>
+              <w:rPr>
+                <w:rFonts w:ascii="Arial" w:hAnsi="Arial" w:cs="Arial"/>
+              </w:rPr>
+              <w:t xml:space="preserve">LU3 escalates to a higher level of complexity where learners utilise generative AI tools to refine video scripts for clarity, tone, and narrative consistency. This unit focuses on the integration of AI in video content creation, including text, voiceover, and video generation. Learners will engage in script-editing and video generation exercises, aligning theoretical knowledge with practical skills in AI-driven video production.</w:t>
             </w:r>
           </w:p>
           <w:p>
@@ -6427,20 +6427,20 @@
                 <w:b/>
                 <w:bCs/>
               </w:rPr>
-              <w:t xml:space="preserve">LU4: Generative AI Ethics and Best Practices (K7, K5, K4, K2, A3, A1, A9)</w:t>
-            </w:r>
-          </w:p>
-          <w:p>
-            <w:pPr>
-              <w:rPr>
-                <w:rFonts w:ascii="Arial" w:hAnsi="Arial" w:cs="Arial"/>
-              </w:rPr>
-            </w:pPr>
-            <w:r>
-              <w:rPr>
-                <w:rFonts w:ascii="Arial" w:hAnsi="Arial" w:cs="Arial"/>
-              </w:rPr>
-              <w:t xml:space="preserve">LU4 focuses on the ethical considerations and best practices in using generative AI. Learners will explore ethical implications, plagiarism risks, bias analysis, and copyright issues in AI-generated content. This unit is crucial for equipping learners with the capability to analyze AI outputs for ethical issues, bias, and copyright risks, applying appropriate corrective actions, thus addressing the final performance gap.</w:t>
+              <w:t xml:space="preserve">LU4: Generative AI Ethics and Best Practices</w:t>
+            </w:r>
+          </w:p>
+          <w:p>
+            <w:pPr>
+              <w:rPr>
+                <w:rFonts w:ascii="Arial" w:hAnsi="Arial" w:cs="Arial"/>
+              </w:rPr>
+            </w:pPr>
+            <w:r>
+              <w:rPr>
+                <w:rFonts w:ascii="Arial" w:hAnsi="Arial" w:cs="Arial"/>
+              </w:rPr>
+              <w:t xml:space="preserve">LU4 addresses the ethical considerations and best practices in using generative AI. Learners will analyse AI outputs for ethical issues, bias, and copyright risks, applying appropriate corrective actions. This unit emphasizes the importance of ethical AI practices, ensuring learners can navigate the legal and ethical challenges associated with AI-generated content.</w:t>
             </w:r>
           </w:p>
           <w:p>
@@ -6466,7 +6466,7 @@
               <w:rPr>
                 <w:rFonts w:ascii="Arial" w:hAnsi="Arial" w:cs="Arial"/>
               </w:rPr>
-              <w:t xml:space="preserve">Overall, the structured sequencing of these learning units is designed to address the performance gaps identified in the media industry while equipping learners with the necessary attributes to excel in their roles as media professionals utilizing generative AI.</w:t>
+              <w:t xml:space="preserve">Overall, the structured sequencing of these learning units is designed to address the performance gaps identified in the media industry while equipping learners with the necessary attributes to excel in their roles as media professionals using generative AI.</w:t>
             </w:r>
           </w:p>
         </w:tc>
@@ -6585,7 +6585,7 @@
                 <w:rFonts w:ascii="Arial" w:hAnsi="Arial" w:cs="Arial"/>
                 <w:color w:val="000000" w:themeColor="text1"/>
               </w:rPr>
-              <w:t xml:space="preserve">LU1: Storytelling with Generative AI (K9, K10, A8, A5)</w:t>
+              <w:t xml:space="preserve">LU1: Storytelling with Generative AI</w:t>
             </w:r>
           </w:p>
         </w:tc>
@@ -6663,7 +6663,7 @@
                 <w:rFonts w:ascii="Arial" w:hAnsi="Arial" w:cs="Arial"/>
                 <w:bCs/>
               </w:rPr>
-              <w:t xml:space="preserve">Discuss the role of narrative structure in engaging storytelling.</w:t>
+              <w:t xml:space="preserve">Discuss the role of creative principles in crafting engaging narratives.</w:t>
             </w:r>
           </w:p>
           <w:p>
@@ -6683,7 +6683,7 @@
                 <w:rFonts w:ascii="Arial" w:hAnsi="Arial" w:cs="Arial"/>
                 <w:bCs/>
               </w:rPr>
-              <w:t xml:space="preserve">Examine creative principles in crafting compelling stories.</w:t>
+              <w:t xml:space="preserve">Analyze examples of successful storytelling in various media.</w:t>
             </w:r>
           </w:p>
           <w:p>
@@ -6703,7 +6703,7 @@
                 <w:rFonts w:ascii="Arial" w:hAnsi="Arial" w:cs="Arial"/>
                 <w:bCs/>
               </w:rPr>
-              <w:t xml:space="preserve">Analyze examples of effective storytelling in various media.</w:t>
+              <w:t xml:space="preserve">Understand how to incorporate storytelling techniques into AI-generated content.</w:t>
             </w:r>
           </w:p>
           <w:p>
@@ -6723,7 +6723,7 @@
                 <w:rFonts w:ascii="Arial" w:hAnsi="Arial" w:cs="Arial"/>
                 <w:bCs/>
               </w:rPr>
-              <w:t xml:space="preserve">Apply storytelling techniques to AI-generated text prompts.</w:t>
+              <w:t xml:space="preserve">Exercises on developing narrative structures using AI tools.</w:t>
             </w:r>
           </w:p>
           <w:p>
@@ -6773,7 +6773,7 @@
                 <w:rFonts w:ascii="Arial" w:hAnsi="Arial" w:cs="Arial"/>
                 <w:bCs/>
               </w:rPr>
-              <w:t xml:space="preserve">Understand the foundational AI algorithms used in text generation.</w:t>
+              <w:t xml:space="preserve">Introduction to AI algorithms and models used in text generation.</w:t>
             </w:r>
           </w:p>
           <w:p>
@@ -6793,7 +6793,7 @@
                 <w:rFonts w:ascii="Arial" w:hAnsi="Arial" w:cs="Arial"/>
                 <w:bCs/>
               </w:rPr>
-              <w:t xml:space="preserve">Explore different AI models and their applications in scriptwriting.</w:t>
+              <w:t xml:space="preserve">Examine the capabilities and limitations of current AI models for scriptwriting.</w:t>
             </w:r>
           </w:p>
           <w:p>
@@ -6813,7 +6813,7 @@
                 <w:rFonts w:ascii="Arial" w:hAnsi="Arial" w:cs="Arial"/>
                 <w:bCs/>
               </w:rPr>
-              <w:t xml:space="preserve">Discuss the strengths and limitations of AI in creative writing.</w:t>
+              <w:t xml:space="preserve">Hands-on practice with AI tools for generating script elements.</w:t>
             </w:r>
           </w:p>
           <w:p>
@@ -6833,7 +6833,7 @@
                 <w:rFonts w:ascii="Arial" w:hAnsi="Arial" w:cs="Arial"/>
                 <w:bCs/>
               </w:rPr>
-              <w:t xml:space="preserve">Examine case studies of AI-generated scripts.</w:t>
+              <w:t xml:space="preserve">Discussion on the evolution of AI in creative writing.</w:t>
             </w:r>
           </w:p>
           <w:p>
@@ -6853,7 +6853,7 @@
                 <w:rFonts w:ascii="Arial" w:hAnsi="Arial" w:cs="Arial"/>
                 <w:bCs/>
               </w:rPr>
-              <w:t xml:space="preserve">Learn to select appropriate AI models for specific scriptwriting tasks.</w:t>
+              <w:t xml:space="preserve">Case studies of AI-generated scripts in the industry.</w:t>
             </w:r>
           </w:p>
           <w:p>
@@ -6903,7 +6903,7 @@
                 <w:rFonts w:ascii="Arial" w:hAnsi="Arial" w:cs="Arial"/>
                 <w:bCs/>
               </w:rPr>
-              <w:t xml:space="preserve">Incorporate unique storytelling elements into AI-generated content.</w:t>
+              <w:t xml:space="preserve">Learn how to integrate storytelling elements into AI-generated storyboards.</w:t>
             </w:r>
           </w:p>
           <w:p>
@@ -6923,7 +6923,7 @@
                 <w:rFonts w:ascii="Arial" w:hAnsi="Arial" w:cs="Arial"/>
                 <w:bCs/>
               </w:rPr>
-              <w:t xml:space="preserve">Avoid generic replication by applying creative principles.</w:t>
+              <w:t xml:space="preserve">Techniques for avoiding generic replication in AI-generated content.</w:t>
             </w:r>
           </w:p>
           <w:p>
@@ -6943,7 +6943,7 @@
                 <w:rFonts w:ascii="Arial" w:hAnsi="Arial" w:cs="Arial"/>
                 <w:bCs/>
               </w:rPr>
-              <w:t xml:space="preserve">Develop storyboards that align with narrative goals.</w:t>
+              <w:t xml:space="preserve">Workshop on creating unique storyboards using generative AI.</w:t>
             </w:r>
           </w:p>
           <w:p>
@@ -6963,7 +6963,7 @@
                 <w:rFonts w:ascii="Arial" w:hAnsi="Arial" w:cs="Arial"/>
                 <w:bCs/>
               </w:rPr>
-              <w:t xml:space="preserve">Utilize AI tools to enhance visual storytelling.</w:t>
+              <w:t xml:space="preserve">Explore the synergy between narrative and visual elements in storyboarding.</w:t>
             </w:r>
           </w:p>
           <w:p>
@@ -6983,7 +6983,7 @@
                 <w:rFonts w:ascii="Arial" w:hAnsi="Arial" w:cs="Arial"/>
                 <w:bCs/>
               </w:rPr>
-              <w:t xml:space="preserve">Evaluate the effectiveness of AI-generated storyboards.</w:t>
+              <w:t xml:space="preserve">Evaluate the effectiveness of AI-generated storyboards in storytelling.</w:t>
             </w:r>
           </w:p>
           <w:p>
@@ -7033,7 +7033,7 @@
                 <w:rFonts w:ascii="Arial" w:hAnsi="Arial" w:cs="Arial"/>
                 <w:bCs/>
               </w:rPr>
-              <w:t xml:space="preserve">Use AI-generated text techniques to create story elements.</w:t>
+              <w:t xml:space="preserve">Utilize AI-generated text techniques to develop compelling story elements.</w:t>
             </w:r>
           </w:p>
           <w:p>
@@ -7053,7 +7053,7 @@
                 <w:rFonts w:ascii="Arial" w:hAnsi="Arial" w:cs="Arial"/>
                 <w:bCs/>
               </w:rPr>
-              <w:t xml:space="preserve">Explore methodologies for developing compelling narratives.</w:t>
+              <w:t xml:space="preserve">Strategies for enhancing narrative creativity using AI tools.</w:t>
             </w:r>
           </w:p>
           <w:p>
@@ -7073,7 +7073,7 @@
                 <w:rFonts w:ascii="Arial" w:hAnsi="Arial" w:cs="Arial"/>
                 <w:bCs/>
               </w:rPr>
-              <w:t xml:space="preserve">Refine AI-generated content for clarity and engagement.</w:t>
+              <w:t xml:space="preserve">Practical exercises on generating stories with AI.</w:t>
             </w:r>
           </w:p>
           <w:p>
@@ -7093,7 +7093,7 @@
                 <w:rFonts w:ascii="Arial" w:hAnsi="Arial" w:cs="Arial"/>
                 <w:bCs/>
               </w:rPr>
-              <w:t xml:space="preserve">Experiment with different prompts to enhance story quality.</w:t>
+              <w:t xml:space="preserve">Discussion on the role of AI in modern storytelling.</w:t>
             </w:r>
           </w:p>
           <w:p>
@@ -7113,7 +7113,7 @@
                 <w:rFonts w:ascii="Arial" w:hAnsi="Arial" w:cs="Arial"/>
                 <w:bCs/>
               </w:rPr>
-              <w:t xml:space="preserve">Assess the impact of AI on storytelling processes.</w:t>
+              <w:t xml:space="preserve">Explore the potential of AI in creating diverse and inclusive narratives.</w:t>
             </w:r>
           </w:p>
           <w:p>
@@ -7244,7 +7244,7 @@
                 <w:rFonts w:ascii="Arial" w:hAnsi="Arial" w:cs="Arial"/>
                 <w:color w:val="000000" w:themeColor="text1"/>
               </w:rPr>
-              <w:t xml:space="preserve">LU2: Storyboarding with Generative AI (K1, K3, A7, A6)</w:t>
+              <w:t xml:space="preserve">LU2: Storyboarding with Generative AI</w:t>
             </w:r>
           </w:p>
         </w:tc>
@@ -7302,7 +7302,7 @@
                 <w:rFonts w:ascii="Arial" w:hAnsi="Arial" w:cs="Arial"/>
                 <w:bCs/>
               </w:rPr>
-              <w:t xml:space="preserve">Learn the basics of creating effective storyboards.</w:t>
+              <w:t xml:space="preserve">Understand the basics of storyboarding and its importance in visual storytelling.</w:t>
             </w:r>
           </w:p>
           <w:p>
@@ -7322,7 +7322,7 @@
                 <w:rFonts w:ascii="Arial" w:hAnsi="Arial" w:cs="Arial"/>
                 <w:bCs/>
               </w:rPr>
-              <w:t xml:space="preserve">Understand the role of storyboarding in visual storytelling.</w:t>
+              <w:t xml:space="preserve">Learn techniques for world-building and character development in storyboards.</w:t>
             </w:r>
           </w:p>
           <w:p>
@@ -7342,7 +7342,7 @@
                 <w:rFonts w:ascii="Arial" w:hAnsi="Arial" w:cs="Arial"/>
                 <w:bCs/>
               </w:rPr>
-              <w:t xml:space="preserve">Explore techniques for visualizing narrative elements.</w:t>
+              <w:t xml:space="preserve">Exercises on creating effective storyboards for different media.</w:t>
             </w:r>
           </w:p>
           <w:p>
@@ -7362,7 +7362,7 @@
                 <w:rFonts w:ascii="Arial" w:hAnsi="Arial" w:cs="Arial"/>
                 <w:bCs/>
               </w:rPr>
-              <w:t xml:space="preserve">Analyze examples of successful storyboards.</w:t>
+              <w:t xml:space="preserve">Analyze successful storyboards and their impact on storytelling.</w:t>
             </w:r>
           </w:p>
           <w:p>
@@ -7382,7 +7382,7 @@
                 <w:rFonts w:ascii="Arial" w:hAnsi="Arial" w:cs="Arial"/>
                 <w:bCs/>
               </w:rPr>
-              <w:t xml:space="preserve">Apply AI-generated script ideation techniques to storyboarding.</w:t>
+              <w:t xml:space="preserve">Discussion on the role of AI in enhancing storyboard creation.</w:t>
             </w:r>
           </w:p>
           <w:p>
@@ -7432,7 +7432,7 @@
                 <w:rFonts w:ascii="Arial" w:hAnsi="Arial" w:cs="Arial"/>
                 <w:bCs/>
               </w:rPr>
-              <w:t xml:space="preserve">Identify key terms and themes for AI-generated storyboards.</w:t>
+              <w:t xml:space="preserve">Learn how to break down storyboards into key visual elements.</w:t>
             </w:r>
           </w:p>
           <w:p>
@@ -7452,7 +7452,7 @@
                 <w:rFonts w:ascii="Arial" w:hAnsi="Arial" w:cs="Arial"/>
                 <w:bCs/>
               </w:rPr>
-              <w:t xml:space="preserve">Develop text prompts to guide image generation.</w:t>
+              <w:t xml:space="preserve">Techniques for creating effective text prompts for AI-generated images.</w:t>
             </w:r>
           </w:p>
           <w:p>
@@ -7472,7 +7472,7 @@
                 <w:rFonts w:ascii="Arial" w:hAnsi="Arial" w:cs="Arial"/>
                 <w:bCs/>
               </w:rPr>
-              <w:t xml:space="preserve">Break down storyboards into actionable components.</w:t>
+              <w:t xml:space="preserve">Hands-on practice with AI tools for generating storyboard images.</w:t>
             </w:r>
           </w:p>
           <w:p>
@@ -7492,7 +7492,7 @@
                 <w:rFonts w:ascii="Arial" w:hAnsi="Arial" w:cs="Arial"/>
                 <w:bCs/>
               </w:rPr>
-              <w:t xml:space="preserve">Utilize AI tools to enhance visual elements.</w:t>
+              <w:t xml:space="preserve">Explore the relationship between text prompts and visual storytelling.</w:t>
             </w:r>
           </w:p>
           <w:p>
@@ -7512,7 +7512,7 @@
                 <w:rFonts w:ascii="Arial" w:hAnsi="Arial" w:cs="Arial"/>
                 <w:bCs/>
               </w:rPr>
-              <w:t xml:space="preserve">Iterate on storyboard designs for improved outcomes.</w:t>
+              <w:t xml:space="preserve">Evaluate the effectiveness of AI-generated images in storyboards.</w:t>
             </w:r>
           </w:p>
           <w:p>
@@ -7562,7 +7562,7 @@
                 <w:rFonts w:ascii="Arial" w:hAnsi="Arial" w:cs="Arial"/>
                 <w:bCs/>
               </w:rPr>
-              <w:t xml:space="preserve">Understand the limitations of current AI tools in image generation.</w:t>
+              <w:t xml:space="preserve">Identify common limitations of AI tools in image generation.</w:t>
             </w:r>
           </w:p>
           <w:p>
@@ -7582,7 +7582,7 @@
                 <w:rFonts w:ascii="Arial" w:hAnsi="Arial" w:cs="Arial"/>
                 <w:bCs/>
               </w:rPr>
-              <w:t xml:space="preserve">Explore solutions to overcome AI tool limitations.</w:t>
+              <w:t xml:space="preserve">Explore solutions to overcome these limitations and improve image quality.</w:t>
             </w:r>
           </w:p>
           <w:p>
@@ -7602,7 +7602,7 @@
                 <w:rFonts w:ascii="Arial" w:hAnsi="Arial" w:cs="Arial"/>
                 <w:bCs/>
               </w:rPr>
-              <w:t xml:space="preserve">Experiment with different AI techniques for better image quality.</w:t>
+              <w:t xml:space="preserve">Discussion on the impact of AI tool limitations on creative processes.</w:t>
             </w:r>
           </w:p>
           <w:p>
@@ -7622,7 +7622,7 @@
                 <w:rFonts w:ascii="Arial" w:hAnsi="Arial" w:cs="Arial"/>
                 <w:bCs/>
               </w:rPr>
-              <w:t xml:space="preserve">Discuss the impact of AI limitations on creative processes.</w:t>
+              <w:t xml:space="preserve">Hands-on practice with advanced AI tools for image enhancement.</w:t>
             </w:r>
           </w:p>
           <w:p>
@@ -7642,7 +7642,7 @@
                 <w:rFonts w:ascii="Arial" w:hAnsi="Arial" w:cs="Arial"/>
                 <w:bCs/>
               </w:rPr>
-              <w:t xml:space="preserve">Evaluate the effectiveness of AI-generated images.</w:t>
+              <w:t xml:space="preserve">Case studies of successful AI-generated images in media.</w:t>
             </w:r>
           </w:p>
           <w:p>
@@ -7692,7 +7692,7 @@
                 <w:rFonts w:ascii="Arial" w:hAnsi="Arial" w:cs="Arial"/>
                 <w:bCs/>
               </w:rPr>
-              <w:t xml:space="preserve">Learn the importance of iteration in image generation.</w:t>
+              <w:t xml:space="preserve">Learn the importance of iteration in improving AI-generated images.</w:t>
             </w:r>
           </w:p>
           <w:p>
@@ -7712,7 +7712,7 @@
                 <w:rFonts w:ascii="Arial" w:hAnsi="Arial" w:cs="Arial"/>
                 <w:bCs/>
               </w:rPr>
-              <w:t xml:space="preserve">Apply and adjust relevant prompts to improve image quality.</w:t>
+              <w:t xml:space="preserve">Techniques for applying iterative processes to enhance image quality.</w:t>
             </w:r>
           </w:p>
           <w:p>
@@ -7732,7 +7732,7 @@
                 <w:rFonts w:ascii="Arial" w:hAnsi="Arial" w:cs="Arial"/>
                 <w:bCs/>
               </w:rPr>
-              <w:t xml:space="preserve">Experiment with different iterations to achieve desired outcomes.</w:t>
+              <w:t xml:space="preserve">Workshop on refining AI-generated images through iteration.</w:t>
             </w:r>
           </w:p>
           <w:p>
@@ -7752,7 +7752,7 @@
                 <w:rFonts w:ascii="Arial" w:hAnsi="Arial" w:cs="Arial"/>
                 <w:bCs/>
               </w:rPr>
-              <w:t xml:space="preserve">Analyze the impact of iterative processes on creative results.</w:t>
+              <w:t xml:space="preserve">Explore the role of feedback in the iterative process.</w:t>
             </w:r>
           </w:p>
           <w:p>
@@ -7772,7 +7772,7 @@
                 <w:rFonts w:ascii="Arial" w:hAnsi="Arial" w:cs="Arial"/>
                 <w:bCs/>
               </w:rPr>
-              <w:t xml:space="preserve">Utilize AI tools to streamline the iterative process.</w:t>
+              <w:t xml:space="preserve">Discussion on the impact of iteration on creative outcomes.</w:t>
             </w:r>
           </w:p>
           <w:p>
@@ -7908,7 +7908,7 @@
                 <w:rFonts w:ascii="Arial" w:hAnsi="Arial" w:cs="Arial"/>
                 <w:color w:val="000000" w:themeColor="text1"/>
               </w:rPr>
-              <w:t xml:space="preserve">LU3: Creating AI Generated Video (K8, K6, A2, A4)</w:t>
+              <w:t xml:space="preserve">LU3: Creating AI Generated Video</w:t>
             </w:r>
           </w:p>
         </w:tc>
@@ -7967,7 +7967,7 @@
                 <w:bCs/>
               </w:rPr>
               <w:lastRenderedPageBreak/>
-              <w:t xml:space="preserve">Explore AI tools for generating video content.</w:t>
+              <w:t xml:space="preserve">Introduction to AI tools for generating video content.</w:t>
             </w:r>
           </w:p>
           <w:p>
@@ -7988,7 +7988,7 @@
                 <w:bCs/>
               </w:rPr>
               <w:lastRenderedPageBreak/>
-              <w:t xml:space="preserve">Utilize NLP techniques to enhance video scripts.</w:t>
+              <w:t xml:space="preserve">Learn how to create text, voiceover, and video using AI.</w:t>
             </w:r>
           </w:p>
           <w:p>
@@ -8009,7 +8009,7 @@
                 <w:bCs/>
               </w:rPr>
               <w:lastRenderedPageBreak/>
-              <w:t xml:space="preserve">Experiment with AI-generated voiceovers for video content.</w:t>
+              <w:t xml:space="preserve">Hands-on practice with AI video tools for content creation.</w:t>
             </w:r>
           </w:p>
           <w:p>
@@ -8030,7 +8030,7 @@
                 <w:bCs/>
               </w:rPr>
               <w:lastRenderedPageBreak/>
-              <w:t xml:space="preserve">Discuss the integration of text, voice, and video in storytelling.</w:t>
+              <w:t xml:space="preserve">Explore the integration of NLP techniques in video generation.</w:t>
             </w:r>
           </w:p>
           <w:p>
@@ -8051,7 +8051,7 @@
                 <w:bCs/>
               </w:rPr>
               <w:lastRenderedPageBreak/>
-              <w:t xml:space="preserve">Evaluate the effectiveness of AI-generated video elements.</w:t>
+              <w:t xml:space="preserve">Discussion on the impact of AI on video production.</w:t>
             </w:r>
           </w:p>
           <w:p>
@@ -8102,7 +8102,7 @@
                 <w:bCs/>
               </w:rPr>
               <w:lastRenderedPageBreak/>
-              <w:t xml:space="preserve">Learn to generate AI video content for storyboards.</w:t>
+              <w:t xml:space="preserve">Learn how to generate AI videos based on storyboards.</w:t>
             </w:r>
           </w:p>
           <w:p>
@@ -8123,7 +8123,7 @@
                 <w:bCs/>
               </w:rPr>
               <w:lastRenderedPageBreak/>
-              <w:t xml:space="preserve">Utilize AI tools for script analysis and market research.</w:t>
+              <w:t xml:space="preserve">Techniques for script-editing AI-generated video content.</w:t>
             </w:r>
           </w:p>
           <w:p>
@@ -8144,7 +8144,7 @@
                 <w:bCs/>
               </w:rPr>
               <w:lastRenderedPageBreak/>
-              <w:t xml:space="preserve">Filter and script-edit AI-generated video content.</w:t>
+              <w:t xml:space="preserve">Workshop on creating AI videos for visual storytelling.</w:t>
             </w:r>
           </w:p>
           <w:p>
@@ -8165,7 +8165,7 @@
                 <w:bCs/>
               </w:rPr>
               <w:lastRenderedPageBreak/>
-              <w:t xml:space="preserve">Discuss the impact of AI on video production processes.</w:t>
+              <w:t xml:space="preserve">Explore the role of AI in enhancing video narratives.</w:t>
             </w:r>
           </w:p>
           <w:p>
@@ -8186,7 +8186,7 @@
                 <w:bCs/>
               </w:rPr>
               <w:lastRenderedPageBreak/>
-              <w:t xml:space="preserve">Evaluate the quality and effectiveness of AI-generated videos.</w:t>
+              <w:t xml:space="preserve">Evaluate the effectiveness of AI-generated videos in storytelling.</w:t>
             </w:r>
           </w:p>
           <w:p>
@@ -8323,7 +8323,7 @@
                 <w:color w:val="000000" w:themeColor="text1"/>
               </w:rPr>
               <w:lastRenderedPageBreak/>
-              <w:t xml:space="preserve">LU4: Generative AI Ethics and Best Practices (K7, K5, K4, K2, A3, A1, A9)</w:t>
+              <w:t xml:space="preserve">LU4: Generative AI Ethics and Best Practices</w:t>
             </w:r>
           </w:p>
         </w:tc>
@@ -8381,7 +8381,7 @@
                 <w:rFonts w:ascii="Arial" w:hAnsi="Arial" w:cs="Arial"/>
                 <w:bCs/>
               </w:rPr>
-              <w:t xml:space="preserve">Understand the ethical implications of using generative AI.</w:t>
+              <w:t xml:space="preserve">Understand the ethical considerations in using generative AI.</w:t>
             </w:r>
           </w:p>
           <w:p>
@@ -8401,7 +8401,7 @@
                 <w:rFonts w:ascii="Arial" w:hAnsi="Arial" w:cs="Arial"/>
                 <w:bCs/>
               </w:rPr>
-              <w:t xml:space="preserve">Discuss the importance of ethics in AI-generated content.</w:t>
+              <w:t xml:space="preserve">Discuss the impact of AI on privacy, bias, and misinformation.</w:t>
             </w:r>
           </w:p>
           <w:p>
@@ -8421,7 +8421,7 @@
                 <w:rFonts w:ascii="Arial" w:hAnsi="Arial" w:cs="Arial"/>
                 <w:bCs/>
               </w:rPr>
-              <w:t xml:space="preserve">Explore case studies of ethical challenges in AI usage.</w:t>
+              <w:t xml:space="preserve">Explore the role of ethics in AI content creation.</w:t>
             </w:r>
           </w:p>
           <w:p>
@@ -8441,7 +8441,7 @@
                 <w:rFonts w:ascii="Arial" w:hAnsi="Arial" w:cs="Arial"/>
                 <w:bCs/>
               </w:rPr>
-              <w:t xml:space="preserve">Learn to identify and address ethical issues in AI outputs.</w:t>
+              <w:t xml:space="preserve">Case studies on ethical challenges in AI-generated content.</w:t>
             </w:r>
           </w:p>
           <w:p>
@@ -8461,7 +8461,7 @@
                 <w:rFonts w:ascii="Arial" w:hAnsi="Arial" w:cs="Arial"/>
                 <w:bCs/>
               </w:rPr>
-              <w:t xml:space="preserve">Develop strategies for ethical AI content generation.</w:t>
+              <w:t xml:space="preserve">Strategies for promoting ethical AI practices in media.</w:t>
             </w:r>
           </w:p>
           <w:p>
@@ -8511,7 +8511,7 @@
                 <w:rFonts w:ascii="Arial" w:hAnsi="Arial" w:cs="Arial"/>
                 <w:bCs/>
               </w:rPr>
-              <w:t xml:space="preserve">Learn best practices to minimize plagiarism in AI-generated content.</w:t>
+              <w:t xml:space="preserve">Learn best practices for minimizing plagiarism in AI-generated content.</w:t>
             </w:r>
           </w:p>
           <w:p>
@@ -8531,7 +8531,7 @@
                 <w:rFonts w:ascii="Arial" w:hAnsi="Arial" w:cs="Arial"/>
                 <w:bCs/>
               </w:rPr>
-              <w:t xml:space="preserve">Apply ethical considerations in prompt selection and reference usage.</w:t>
+              <w:t xml:space="preserve">Discuss the importance of ethical considerations in prompt selection.</w:t>
             </w:r>
           </w:p>
           <w:p>
@@ -8551,7 +8551,7 @@
                 <w:rFonts w:ascii="Arial" w:hAnsi="Arial" w:cs="Arial"/>
                 <w:bCs/>
               </w:rPr>
-              <w:t xml:space="preserve">Discuss the impact of plagiarism on creative processes.</w:t>
+              <w:t xml:space="preserve">Techniques for ensuring originality in AI-generated scripts.</w:t>
             </w:r>
           </w:p>
           <w:p>
@@ -8571,7 +8571,7 @@
                 <w:rFonts w:ascii="Arial" w:hAnsi="Arial" w:cs="Arial"/>
                 <w:bCs/>
               </w:rPr>
-              <w:t xml:space="preserve">Explore tools and techniques to detect and prevent plagiarism.</w:t>
+              <w:t xml:space="preserve">Workshop on applying ethical practices in AI content creation.</w:t>
             </w:r>
           </w:p>
           <w:p>
@@ -8591,7 +8591,7 @@
                 <w:rFonts w:ascii="Arial" w:hAnsi="Arial" w:cs="Arial"/>
                 <w:bCs/>
               </w:rPr>
-              <w:t xml:space="preserve">Develop strategies for maintaining originality in AI outputs.</w:t>
+              <w:t xml:space="preserve">Explore the impact of plagiarism on creative industries.</w:t>
             </w:r>
           </w:p>
           <w:p>
@@ -8641,7 +8641,7 @@
                 <w:rFonts w:ascii="Arial" w:hAnsi="Arial" w:cs="Arial"/>
                 <w:bCs/>
               </w:rPr>
-              <w:t xml:space="preserve">Understand the presence of bias in AI-generated content.</w:t>
+              <w:t xml:space="preserve">Learn how to identify and analyze bias in AI-generated content.</w:t>
             </w:r>
           </w:p>
           <w:p>
@@ -8661,7 +8661,7 @@
                 <w:rFonts w:ascii="Arial" w:hAnsi="Arial" w:cs="Arial"/>
                 <w:bCs/>
               </w:rPr>
-              <w:t xml:space="preserve">Learn techniques to analyze AI outputs for bias.</w:t>
+              <w:t xml:space="preserve">Techniques for taking corrective steps to address bias.</w:t>
             </w:r>
           </w:p>
           <w:p>
@@ -8681,7 +8681,7 @@
                 <w:rFonts w:ascii="Arial" w:hAnsi="Arial" w:cs="Arial"/>
                 <w:bCs/>
               </w:rPr>
-              <w:t xml:space="preserve">Discuss the impact of bias on creative and ethical outcomes.</w:t>
+              <w:t xml:space="preserve">Discussion on the impact of bias on AI content quality.</w:t>
             </w:r>
           </w:p>
           <w:p>
@@ -8701,7 +8701,7 @@
                 <w:rFonts w:ascii="Arial" w:hAnsi="Arial" w:cs="Arial"/>
                 <w:bCs/>
               </w:rPr>
-              <w:t xml:space="preserve">Develop corrective steps to address bias in AI outputs.</w:t>
+              <w:t xml:space="preserve">Hands-on practice with tools for bias detection and correction.</w:t>
             </w:r>
           </w:p>
           <w:p>
@@ -8721,7 +8721,7 @@
                 <w:rFonts w:ascii="Arial" w:hAnsi="Arial" w:cs="Arial"/>
                 <w:bCs/>
               </w:rPr>
-              <w:t xml:space="preserve">Evaluate the effectiveness of bias correction strategies.</w:t>
+              <w:t xml:space="preserve">Explore the role of bias awareness in ethical AI practices.</w:t>
             </w:r>
           </w:p>
           <w:p>
@@ -8791,7 +8791,7 @@
                 <w:rFonts w:ascii="Arial" w:hAnsi="Arial" w:cs="Arial"/>
                 <w:bCs/>
               </w:rPr>
-              <w:t xml:space="preserve">Identify copyright risks in AI-generated content.</w:t>
+              <w:t xml:space="preserve">Learn how to identify and avoid copyright infringement in AI content.</w:t>
             </w:r>
           </w:p>
           <w:p>
@@ -8811,7 +8811,7 @@
                 <w:rFonts w:ascii="Arial" w:hAnsi="Arial" w:cs="Arial"/>
                 <w:bCs/>
               </w:rPr>
-              <w:t xml:space="preserve">Learn strategies to avoid copyright infringement.</w:t>
+              <w:t xml:space="preserve">Discussion on the impact of copyright risks on creative processes.</w:t>
             </w:r>
           </w:p>
           <w:p>
@@ -8831,7 +8831,7 @@
                 <w:rFonts w:ascii="Arial" w:hAnsi="Arial" w:cs="Arial"/>
                 <w:bCs/>
               </w:rPr>
-              <w:t xml:space="preserve">Discuss the impact of copyright issues on creative processes.</w:t>
+              <w:t xml:space="preserve">Techniques for ensuring compliance with copyright regulations.</w:t>
             </w:r>
           </w:p>
           <w:p>
@@ -8851,7 +8851,7 @@
                 <w:rFonts w:ascii="Arial" w:hAnsi="Arial" w:cs="Arial"/>
                 <w:bCs/>
               </w:rPr>
-              <w:t xml:space="preserve">Develop best practices for copyright compliance in AI outputs.</w:t>
+              <w:t xml:space="preserve">Case studies on copyright challenges in AI-generated content.</w:t>
             </w:r>
           </w:p>
           <w:p>
@@ -10050,7 +10050,7 @@
                 <w:rFonts w:ascii="Arial" w:hAnsi="Arial" w:cs="Arial"/>
                 <w:color w:val="000000" w:themeColor="text1"/>
               </w:rPr>
-              <w:t xml:space="preserve">LU1: Storytelling with Generative AI (K9, K10, A8, A5)</w:t>
+              <w:t xml:space="preserve">LU1: Storytelling with Generative AI</w:t>
             </w:r>
           </w:p>
         </w:tc>
@@ -10635,7 +10635,7 @@
                 <w:rFonts w:ascii="Arial" w:hAnsi="Arial" w:cs="Arial"/>
                 <w:color w:val="000000" w:themeColor="text1"/>
               </w:rPr>
-              <w:t xml:space="preserve">LU2: Storyboarding with Generative AI (K1, K3, A7, A6)</w:t>
+              <w:t xml:space="preserve">LU2: Storyboarding with Generative AI</w:t>
             </w:r>
           </w:p>
         </w:tc>
@@ -11222,7 +11222,7 @@
                 <w:color w:val="000000" w:themeColor="text1"/>
               </w:rPr>
               <w:lastRenderedPageBreak/>
-              <w:t xml:space="preserve">LU3: Creating AI Generated Video (K8, K6, A2, A4)</w:t>
+              <w:t xml:space="preserve">LU3: Creating AI Generated Video</w:t>
             </w:r>
           </w:p>
         </w:tc>
@@ -11807,7 +11807,7 @@
                 <w:rFonts w:ascii="Arial" w:hAnsi="Arial" w:cs="Arial"/>
                 <w:color w:val="000000" w:themeColor="text1"/>
               </w:rPr>
-              <w:t xml:space="preserve">LU4: Generative AI Ethics and Best Practices (K7, K5, K4, K2, A3, A1, A9)</w:t>
+              <w:t xml:space="preserve">LU4: Generative AI Ethics and Best Practices</w:t>
             </w:r>
           </w:p>
         </w:tc>

</xml_diff>